<commit_message>
Added project decisions and modified manuals
</commit_message>
<xml_diff>
--- a/Dokumentacja projekt PSZT.docx
+++ b/Dokumentacja projekt PSZT.docx
@@ -5,6 +5,7 @@
     <w:p>
       <w:pPr>
         <w:pStyle w:val="Title"/>
+        <w:jc w:val="both"/>
         <w:rPr>
           <w:lang w:val="pl-PL"/>
         </w:rPr>
@@ -24,25 +25,7 @@
     </w:p>
     <w:p>
       <w:pPr>
-        <w:rPr>
-          <w:lang w:val="pl-PL"/>
-        </w:rPr>
-      </w:pPr>
-      <w:r>
-        <w:rPr>
-          <w:lang w:val="pl-PL"/>
-        </w:rPr>
-        <w:t xml:space="preserve">Temat: </w:t>
-      </w:r>
-      <w:r>
-        <w:rPr>
-          <w:lang w:val="pl-PL"/>
-        </w:rPr>
-        <w:t>Stwórz sieć neuronową, która przewidzi cenę̨ sprzedaży domu na podstawie jego parametrów.</w:t>
-      </w:r>
-    </w:p>
-    <w:p>
-      <w:pPr>
+        <w:jc w:val="both"/>
         <w:rPr>
           <w:lang w:val="pl-PL"/>
         </w:rPr>
@@ -74,6 +57,7 @@
     </w:p>
     <w:p>
       <w:pPr>
+        <w:jc w:val="both"/>
         <w:rPr>
           <w:lang w:val="pl-PL"/>
         </w:rPr>
@@ -82,6 +66,104 @@
     <w:p>
       <w:pPr>
         <w:pStyle w:val="Heading1"/>
+        <w:jc w:val="both"/>
+        <w:rPr>
+          <w:lang w:val="pl-PL"/>
+        </w:rPr>
+      </w:pPr>
+      <w:r>
+        <w:rPr>
+          <w:lang w:val="pl-PL"/>
+        </w:rPr>
+        <w:t>Treść zadania</w:t>
+      </w:r>
+    </w:p>
+    <w:p>
+      <w:pPr>
+        <w:jc w:val="both"/>
+        <w:rPr>
+          <w:lang w:val="pl-PL"/>
+        </w:rPr>
+      </w:pPr>
+      <w:r>
+        <w:rPr>
+          <w:lang w:val="pl-PL"/>
+        </w:rPr>
+        <w:t>TT.NN.6</w:t>
+      </w:r>
+    </w:p>
+    <w:p>
+      <w:pPr>
+        <w:jc w:val="both"/>
+        <w:rPr>
+          <w:lang w:val="pl-PL"/>
+        </w:rPr>
+      </w:pPr>
+      <w:r>
+        <w:rPr>
+          <w:lang w:val="pl-PL"/>
+        </w:rPr>
+        <w:t>Stwórz</w:t>
+      </w:r>
+      <w:r>
+        <w:rPr>
+          <w:lang w:val="pl-PL"/>
+        </w:rPr>
+        <w:t xml:space="preserve"> sieć neuronową, </w:t>
+      </w:r>
+      <w:r>
+        <w:rPr>
+          <w:lang w:val="pl-PL"/>
+        </w:rPr>
+        <w:t>która</w:t>
+      </w:r>
+      <w:r>
+        <w:rPr>
+          <w:lang w:val="pl-PL"/>
+        </w:rPr>
+        <w:t xml:space="preserve"> przewidzi </w:t>
+      </w:r>
+      <w:r>
+        <w:rPr>
+          <w:lang w:val="pl-PL"/>
+        </w:rPr>
+        <w:t>cenę</w:t>
+      </w:r>
+      <w:r>
+        <w:rPr>
+          <w:lang w:val="pl-PL"/>
+        </w:rPr>
+        <w:t xml:space="preserve">̨ </w:t>
+      </w:r>
+      <w:r>
+        <w:rPr>
+          <w:lang w:val="pl-PL"/>
+        </w:rPr>
+        <w:t>sprzedaży</w:t>
+      </w:r>
+      <w:r>
+        <w:rPr>
+          <w:lang w:val="pl-PL"/>
+        </w:rPr>
+        <w:t xml:space="preserve"> domu na podstawie jego </w:t>
+      </w:r>
+      <w:r>
+        <w:rPr>
+          <w:lang w:val="pl-PL"/>
+        </w:rPr>
+        <w:t>parametrów</w:t>
+      </w:r>
+      <w:r>
+        <w:rPr>
+          <w:lang w:val="pl-PL"/>
+        </w:rPr>
+        <w:t>.</w:t>
+      </w:r>
+    </w:p>
+    <w:p>
+      <w:pPr>
+        <w:pStyle w:val="Heading1"/>
+        <w:jc w:val="both"/>
         <w:rPr>
           <w:lang w:val="pl-PL"/>
         </w:rPr>
@@ -95,69 +177,1430 @@
     </w:p>
     <w:p>
       <w:pPr>
-        <w:rPr>
-          <w:lang w:val="pl-PL"/>
-        </w:rPr>
-      </w:pPr>
-      <w:r>
-        <w:rPr>
-          <w:lang w:val="pl-PL"/>
-        </w:rPr>
-        <w:t>//</w:t>
+        <w:jc w:val="both"/>
+        <w:rPr>
+          <w:lang w:val="pl-PL"/>
+        </w:rPr>
+      </w:pPr>
+      <w:r>
+        <w:rPr>
+          <w:lang w:val="pl-PL"/>
+        </w:rPr>
+        <w:t>Pierwszą kluczową decyzją projektową był wybór języka implementacji. Po zgłębieniu wiedzy w głównej problematyce związanej z sieciami neuronowymi dowiedzieliśmy się, że powinniśmy zwrócić uwagę na szybkość działania algorytmów trenowania SN. Decyzja w tym przypadku była dość oczywista – C++.</w:t>
+      </w:r>
+    </w:p>
+    <w:p>
+      <w:pPr>
+        <w:jc w:val="both"/>
+        <w:rPr>
+          <w:lang w:val="pl-PL"/>
+        </w:rPr>
+      </w:pPr>
+    </w:p>
+    <w:p>
+      <w:pPr>
+        <w:jc w:val="both"/>
+        <w:rPr>
+          <w:lang w:val="pl-PL"/>
+        </w:rPr>
+      </w:pPr>
+      <w:r>
+        <w:rPr>
+          <w:lang w:val="pl-PL"/>
+        </w:rPr>
+        <w:t xml:space="preserve">Drugim problemem było określenie interfejsu programu oraz prezentacji wyników jego działania. </w:t>
+      </w:r>
+      <w:r>
+        <w:rPr>
+          <w:lang w:val="pl-PL"/>
+        </w:rPr>
+        <w:t xml:space="preserve">Biorąc pod uwagę konieczną </w:t>
+      </w:r>
+      <w:r>
+        <w:rPr>
+          <w:lang w:val="pl-PL"/>
+        </w:rPr>
+        <w:t>liczbę</w:t>
+      </w:r>
+      <w:r>
+        <w:rPr>
+          <w:lang w:val="pl-PL"/>
+        </w:rPr>
+        <w:t xml:space="preserve"> testów konfiguracji SN przywiązaliśmy</w:t>
+      </w:r>
+      <w:r>
+        <w:rPr>
+          <w:lang w:val="pl-PL"/>
+        </w:rPr>
+        <w:t xml:space="preserve"> </w:t>
+      </w:r>
+      <w:r>
+        <w:rPr>
+          <w:lang w:val="pl-PL"/>
+        </w:rPr>
+        <w:t>dużą wagę</w:t>
+      </w:r>
+      <w:r>
+        <w:rPr>
+          <w:lang w:val="pl-PL"/>
+        </w:rPr>
+        <w:t xml:space="preserve"> do optymalizacji procesu uruchomienia programu. </w:t>
+      </w:r>
+      <w:r>
+        <w:rPr>
+          <w:lang w:val="pl-PL"/>
+        </w:rPr>
+        <w:t>Stwierdziliśmy</w:t>
+      </w:r>
+      <w:r>
+        <w:rPr>
+          <w:lang w:val="pl-PL"/>
+        </w:rPr>
+        <w:t xml:space="preserve"> więc, że implementacja GUI nie jest wskazana, a program </w:t>
+      </w:r>
+      <w:r>
+        <w:rPr>
+          <w:lang w:val="pl-PL"/>
+        </w:rPr>
+        <w:t>powinien być</w:t>
+      </w:r>
+      <w:r>
+        <w:rPr>
+          <w:lang w:val="pl-PL"/>
+        </w:rPr>
+        <w:t xml:space="preserve"> aplikacją konsolową przyjmującą argumenty uruchomienia programu.</w:t>
+      </w:r>
+      <w:r>
+        <w:rPr>
+          <w:lang w:val="pl-PL"/>
+        </w:rPr>
+        <w:t xml:space="preserve"> Prezentacja wyników uczenia się sieci zapisywana jest do pliku wskazanego przez użytkownika.</w:t>
+      </w:r>
+    </w:p>
+    <w:p>
+      <w:pPr>
+        <w:jc w:val="both"/>
+        <w:rPr>
+          <w:lang w:val="pl-PL"/>
+        </w:rPr>
+      </w:pPr>
+    </w:p>
+    <w:p>
+      <w:pPr>
+        <w:jc w:val="both"/>
+        <w:rPr>
+          <w:lang w:val="pl-PL"/>
+        </w:rPr>
+      </w:pPr>
+      <w:r>
+        <w:rPr>
+          <w:lang w:val="pl-PL"/>
+        </w:rPr>
+        <w:t>Doszliśmy do wniosku, że:</w:t>
+      </w:r>
+    </w:p>
+    <w:p>
+      <w:pPr>
+        <w:jc w:val="both"/>
+        <w:rPr>
+          <w:lang w:val="pl-PL"/>
+        </w:rPr>
+      </w:pPr>
+      <w:r>
+        <w:rPr>
+          <w:lang w:val="pl-PL"/>
+        </w:rPr>
+        <w:t xml:space="preserve">Aby wybrać najlepszą konfigurację SN należy wyselekcjonować: </w:t>
+      </w:r>
+    </w:p>
+    <w:p>
+      <w:pPr>
+        <w:pStyle w:val="ListParagraph"/>
+        <w:numPr>
+          <w:ilvl w:val="0"/>
+          <w:numId w:val="3"/>
+        </w:numPr>
+        <w:jc w:val="both"/>
+        <w:rPr>
+          <w:lang w:val="pl-PL"/>
+        </w:rPr>
+      </w:pPr>
+      <w:r>
+        <w:rPr>
+          <w:lang w:val="pl-PL"/>
+        </w:rPr>
+        <w:t xml:space="preserve">topologię (liczbę warstw ukrytych i </w:t>
+      </w:r>
+      <w:r>
+        <w:rPr>
+          <w:lang w:val="pl-PL"/>
+        </w:rPr>
+        <w:t>neuronów</w:t>
+      </w:r>
+      <w:r>
+        <w:rPr>
+          <w:lang w:val="pl-PL"/>
+        </w:rPr>
+        <w:t xml:space="preserve"> w każdej z nich.), </w:t>
+      </w:r>
+    </w:p>
+    <w:p>
+      <w:pPr>
+        <w:pStyle w:val="ListParagraph"/>
+        <w:numPr>
+          <w:ilvl w:val="0"/>
+          <w:numId w:val="3"/>
+        </w:numPr>
+        <w:jc w:val="both"/>
+        <w:rPr>
+          <w:lang w:val="pl-PL"/>
+        </w:rPr>
+      </w:pPr>
+      <w:r>
+        <w:rPr>
+          <w:lang w:val="pl-PL"/>
+        </w:rPr>
+        <w:t xml:space="preserve">funkcję aktywacji, </w:t>
+      </w:r>
+    </w:p>
+    <w:p>
+      <w:pPr>
+        <w:pStyle w:val="ListParagraph"/>
+        <w:numPr>
+          <w:ilvl w:val="0"/>
+          <w:numId w:val="3"/>
+        </w:numPr>
+        <w:jc w:val="both"/>
+        <w:rPr>
+          <w:lang w:val="pl-PL"/>
+        </w:rPr>
+      </w:pPr>
+      <w:r>
+        <w:rPr>
+          <w:lang w:val="pl-PL"/>
+        </w:rPr>
+        <w:t xml:space="preserve">współczynnik uczenia, </w:t>
+      </w:r>
+    </w:p>
+    <w:p>
+      <w:pPr>
+        <w:pStyle w:val="ListParagraph"/>
+        <w:numPr>
+          <w:ilvl w:val="0"/>
+          <w:numId w:val="3"/>
+        </w:numPr>
+        <w:jc w:val="both"/>
+        <w:rPr>
+          <w:lang w:val="pl-PL"/>
+        </w:rPr>
+      </w:pPr>
+      <w:r>
+        <w:rPr>
+          <w:lang w:val="pl-PL"/>
+        </w:rPr>
+        <w:t>rozmiar paczki danych (branych pod uwagę przy propagacji wstecznej)</w:t>
+      </w:r>
+    </w:p>
+    <w:p>
+      <w:pPr>
+        <w:ind w:left="360"/>
+        <w:jc w:val="both"/>
+        <w:rPr>
+          <w:lang w:val="pl-PL"/>
+        </w:rPr>
+      </w:pPr>
+    </w:p>
+    <w:p>
+      <w:pPr>
+        <w:jc w:val="both"/>
+        <w:rPr>
+          <w:lang w:val="pl-PL"/>
+        </w:rPr>
+      </w:pPr>
+      <w:r>
+        <w:rPr>
+          <w:lang w:val="pl-PL"/>
+        </w:rPr>
+        <w:t xml:space="preserve">Aby proces uczenia </w:t>
+      </w:r>
+      <w:r>
+        <w:rPr>
+          <w:lang w:val="pl-PL"/>
+        </w:rPr>
+        <w:t>ukazał</w:t>
+      </w:r>
+      <w:r>
+        <w:rPr>
+          <w:lang w:val="pl-PL"/>
+        </w:rPr>
+        <w:t xml:space="preserve"> najlepsze rezultaty należy określić: </w:t>
+      </w:r>
+    </w:p>
+    <w:p>
+      <w:pPr>
+        <w:pStyle w:val="ListParagraph"/>
+        <w:numPr>
+          <w:ilvl w:val="0"/>
+          <w:numId w:val="4"/>
+        </w:numPr>
+        <w:jc w:val="both"/>
+        <w:rPr>
+          <w:lang w:val="pl-PL"/>
+        </w:rPr>
+      </w:pPr>
+      <w:r>
+        <w:rPr>
+          <w:lang w:val="pl-PL"/>
+        </w:rPr>
+        <w:t xml:space="preserve">liczbę epok, </w:t>
+      </w:r>
+    </w:p>
+    <w:p>
+      <w:pPr>
+        <w:pStyle w:val="ListParagraph"/>
+        <w:numPr>
+          <w:ilvl w:val="0"/>
+          <w:numId w:val="4"/>
+        </w:numPr>
+        <w:jc w:val="both"/>
+        <w:rPr>
+          <w:lang w:val="pl-PL"/>
+        </w:rPr>
+      </w:pPr>
+      <w:r>
+        <w:rPr>
+          <w:lang w:val="pl-PL"/>
+        </w:rPr>
+        <w:t xml:space="preserve">stosunek danych testowych do treningowych, </w:t>
+      </w:r>
+    </w:p>
+    <w:p>
+      <w:pPr>
+        <w:pStyle w:val="ListParagraph"/>
+        <w:numPr>
+          <w:ilvl w:val="0"/>
+          <w:numId w:val="4"/>
+        </w:numPr>
+        <w:jc w:val="both"/>
+        <w:rPr>
+          <w:lang w:val="pl-PL"/>
+        </w:rPr>
+      </w:pPr>
+      <w:r>
+        <w:rPr>
+          <w:lang w:val="pl-PL"/>
+        </w:rPr>
+        <w:t>liczby wątków (równolegle uruchamianych procesów uczenia)</w:t>
+      </w:r>
+    </w:p>
+    <w:p>
+      <w:pPr>
+        <w:pStyle w:val="ListParagraph"/>
+        <w:jc w:val="both"/>
+        <w:rPr>
+          <w:lang w:val="pl-PL"/>
+        </w:rPr>
+      </w:pPr>
+    </w:p>
+    <w:p>
+      <w:pPr>
+        <w:jc w:val="both"/>
+        <w:rPr>
+          <w:lang w:val="pl-PL"/>
+        </w:rPr>
+      </w:pPr>
+      <w:r>
+        <w:rPr>
+          <w:lang w:val="pl-PL"/>
+        </w:rPr>
+        <w:t xml:space="preserve">Wszystkie </w:t>
+      </w:r>
+      <w:r>
+        <w:rPr>
+          <w:lang w:val="pl-PL"/>
+        </w:rPr>
+        <w:t>ww.</w:t>
+      </w:r>
+      <w:r>
+        <w:rPr>
+          <w:lang w:val="pl-PL"/>
+        </w:rPr>
+        <w:t xml:space="preserve"> </w:t>
+      </w:r>
+      <w:r>
+        <w:rPr>
+          <w:lang w:val="pl-PL"/>
+        </w:rPr>
+        <w:t>założenia</w:t>
+      </w:r>
+      <w:r>
+        <w:rPr>
+          <w:lang w:val="pl-PL"/>
+        </w:rPr>
+        <w:t xml:space="preserve"> zostały przez nas zaimplementowane.</w:t>
+      </w:r>
+    </w:p>
+    <w:p>
+      <w:pPr>
+        <w:rPr>
+          <w:lang w:val="pl-PL"/>
+        </w:rPr>
+      </w:pPr>
+      <w:r>
+        <w:rPr>
+          <w:lang w:val="pl-PL"/>
+        </w:rPr>
+        <w:br w:type="page"/>
+      </w:r>
+    </w:p>
+    <w:p>
+      <w:pPr>
+        <w:pStyle w:val="Heading1"/>
+        <w:jc w:val="both"/>
+        <w:rPr>
+          <w:lang w:val="pl-PL"/>
+        </w:rPr>
+      </w:pPr>
+      <w:r>
+        <w:rPr>
+          <w:lang w:val="pl-PL"/>
+        </w:rPr>
+        <w:lastRenderedPageBreak/>
+        <w:t>Instrukcja użytkownika (Instrukcję dla użytkownika wystarczająca do uruchomienia programu i jego głównych funkcji)</w:t>
+      </w:r>
+    </w:p>
+    <w:p>
+      <w:pPr>
+        <w:jc w:val="both"/>
+        <w:rPr>
+          <w:lang w:val="pl-PL"/>
+        </w:rPr>
+      </w:pPr>
+      <w:r>
+        <w:rPr>
+          <w:lang w:val="pl-PL"/>
+        </w:rPr>
+        <w:t>Program uruchamiany jest z wiersza poleceń.</w:t>
+      </w:r>
+    </w:p>
+    <w:p>
+      <w:pPr>
+        <w:jc w:val="both"/>
+        <w:rPr>
+          <w:lang w:val="pl-PL"/>
+        </w:rPr>
+      </w:pPr>
+      <w:r>
+        <w:rPr>
+          <w:lang w:val="pl-PL"/>
+        </w:rPr>
+        <w:t>Dostępne są następujące parametry programu:</w:t>
+      </w:r>
+    </w:p>
+    <w:p>
+      <w:pPr>
+        <w:jc w:val="both"/>
+        <w:rPr>
+          <w:lang w:val="pl-PL"/>
+        </w:rPr>
+      </w:pPr>
+      <w:r>
+        <w:rPr>
+          <w:lang w:val="pl-PL"/>
+        </w:rPr>
+        <w:t>Informacyjne:</w:t>
+      </w:r>
+    </w:p>
+    <w:p>
+      <w:pPr>
+        <w:ind w:left="3600" w:hanging="3600"/>
+        <w:jc w:val="both"/>
+        <w:rPr>
+          <w:lang w:val="pl-PL"/>
+        </w:rPr>
+      </w:pPr>
+      <w:r>
+        <w:rPr>
+          <w:lang w:val="pl-PL"/>
+        </w:rPr>
+        <w:t xml:space="preserve">-h </w:t>
+      </w:r>
+      <w:proofErr w:type="gramStart"/>
+      <w:r>
+        <w:rPr>
+          <w:lang w:val="pl-PL"/>
+        </w:rPr>
+        <w:t>[ --</w:t>
       </w:r>
       <w:proofErr w:type="spellStart"/>
-      <w:r>
-        <w:rPr>
-          <w:lang w:val="pl-PL"/>
-        </w:rPr>
-        <w:t>todo</w:t>
+      <w:proofErr w:type="gramEnd"/>
+      <w:r>
+        <w:rPr>
+          <w:lang w:val="pl-PL"/>
+        </w:rPr>
+        <w:t>help</w:t>
       </w:r>
       <w:proofErr w:type="spellEnd"/>
-    </w:p>
-    <w:p>
-      <w:pPr>
-        <w:pStyle w:val="Heading1"/>
-        <w:rPr>
-          <w:lang w:val="pl-PL"/>
-        </w:rPr>
-      </w:pPr>
-      <w:r>
-        <w:rPr>
-          <w:lang w:val="pl-PL"/>
-        </w:rPr>
-        <w:t>Instrukcja użytkownika (Instrukcję dla użytkownika wystarczająca do uruchomienia programu i jego głównych funkcji)</w:t>
+      <w:r>
+        <w:rPr>
+          <w:lang w:val="pl-PL"/>
+        </w:rPr>
+        <w:t xml:space="preserve"> ]</w:t>
+      </w:r>
+      <w:r>
+        <w:rPr>
+          <w:lang w:val="pl-PL"/>
+        </w:rPr>
+        <w:tab/>
+        <w:t>Wyświetlona zostaje wiadomość pomocnicza zawierająca opis i listing argumentów wywołania.</w:t>
+      </w:r>
+    </w:p>
+    <w:p>
+      <w:pPr>
+        <w:jc w:val="both"/>
+        <w:rPr>
+          <w:lang w:val="pl-PL"/>
+        </w:rPr>
+      </w:pPr>
+      <w:r>
+        <w:rPr>
+          <w:lang w:val="pl-PL"/>
+        </w:rPr>
+        <w:t xml:space="preserve">-v </w:t>
+      </w:r>
+      <w:proofErr w:type="gramStart"/>
+      <w:r>
+        <w:rPr>
+          <w:lang w:val="pl-PL"/>
+        </w:rPr>
+        <w:t>[ --</w:t>
+      </w:r>
+      <w:proofErr w:type="gramEnd"/>
+      <w:r>
+        <w:rPr>
+          <w:lang w:val="pl-PL"/>
+        </w:rPr>
+        <w:t>version ]</w:t>
+      </w:r>
+      <w:r>
+        <w:rPr>
+          <w:lang w:val="pl-PL"/>
+        </w:rPr>
+        <w:tab/>
+      </w:r>
+      <w:r>
+        <w:rPr>
+          <w:lang w:val="pl-PL"/>
+        </w:rPr>
+        <w:tab/>
+      </w:r>
+      <w:r>
+        <w:rPr>
+          <w:lang w:val="pl-PL"/>
+        </w:rPr>
+        <w:tab/>
+      </w:r>
+      <w:r>
+        <w:rPr>
+          <w:lang w:val="pl-PL"/>
+        </w:rPr>
+        <w:tab/>
+      </w:r>
+      <w:r>
+        <w:rPr>
+          <w:lang w:val="pl-PL"/>
+        </w:rPr>
+        <w:t>Wyświetlona zostaje aktualna wersja programu.</w:t>
+      </w:r>
+    </w:p>
+    <w:p>
+      <w:pPr>
+        <w:ind w:left="1440" w:hanging="1440"/>
+        <w:jc w:val="both"/>
+        <w:rPr>
+          <w:lang w:val="pl-PL"/>
+        </w:rPr>
+      </w:pPr>
+    </w:p>
+    <w:p>
+      <w:pPr>
+        <w:ind w:left="1440" w:hanging="1440"/>
+        <w:jc w:val="both"/>
+        <w:rPr>
+          <w:lang w:val="pl-PL"/>
+        </w:rPr>
+      </w:pPr>
+      <w:r>
+        <w:rPr>
+          <w:lang w:val="pl-PL"/>
+        </w:rPr>
+        <w:t>Uruchomieniowe:</w:t>
+      </w:r>
+    </w:p>
+    <w:p>
+      <w:pPr>
+        <w:jc w:val="both"/>
+        <w:rPr>
+          <w:lang w:val="pl-PL"/>
+        </w:rPr>
+      </w:pPr>
+      <w:r>
+        <w:rPr>
+          <w:lang w:val="pl-PL"/>
+        </w:rPr>
+        <w:t xml:space="preserve">-m </w:t>
+      </w:r>
+      <w:proofErr w:type="gramStart"/>
+      <w:r>
+        <w:rPr>
+          <w:lang w:val="pl-PL"/>
+        </w:rPr>
+        <w:t>[ --</w:t>
+      </w:r>
+      <w:proofErr w:type="spellStart"/>
+      <w:proofErr w:type="gramEnd"/>
+      <w:r>
+        <w:rPr>
+          <w:lang w:val="pl-PL"/>
+        </w:rPr>
+        <w:t>mode</w:t>
+      </w:r>
+      <w:proofErr w:type="spellEnd"/>
+      <w:r>
+        <w:rPr>
+          <w:lang w:val="pl-PL"/>
+        </w:rPr>
+        <w:t xml:space="preserve"> ] </w:t>
+      </w:r>
+      <w:proofErr w:type="spellStart"/>
+      <w:r>
+        <w:rPr>
+          <w:lang w:val="pl-PL"/>
+        </w:rPr>
+        <w:t>arg</w:t>
+      </w:r>
+      <w:proofErr w:type="spellEnd"/>
+      <w:r>
+        <w:rPr>
+          <w:lang w:val="pl-PL"/>
+        </w:rPr>
+        <w:tab/>
+      </w:r>
+      <w:r>
+        <w:rPr>
+          <w:lang w:val="pl-PL"/>
+        </w:rPr>
+        <w:tab/>
+      </w:r>
+      <w:r>
+        <w:rPr>
+          <w:lang w:val="pl-PL"/>
+        </w:rPr>
+        <w:tab/>
+      </w:r>
+      <w:r>
+        <w:rPr>
+          <w:lang w:val="pl-PL"/>
+        </w:rPr>
+        <w:t>Określenie trybu uruchomieniowego programu</w:t>
+      </w:r>
+      <w:r>
+        <w:rPr>
+          <w:lang w:val="pl-PL"/>
+        </w:rPr>
+        <w:t>.</w:t>
+      </w:r>
+    </w:p>
+    <w:p>
+      <w:pPr>
+        <w:ind w:left="1440" w:hanging="1440"/>
+        <w:jc w:val="both"/>
+        <w:rPr>
+          <w:lang w:val="pl-PL"/>
+        </w:rPr>
+      </w:pPr>
+      <w:r>
+        <w:rPr>
+          <w:lang w:val="pl-PL"/>
+        </w:rPr>
+        <w:t xml:space="preserve">-d </w:t>
+      </w:r>
+      <w:proofErr w:type="gramStart"/>
+      <w:r>
+        <w:rPr>
+          <w:lang w:val="pl-PL"/>
+        </w:rPr>
+        <w:t>[ --</w:t>
+      </w:r>
+      <w:proofErr w:type="spellStart"/>
+      <w:proofErr w:type="gramEnd"/>
+      <w:r>
+        <w:rPr>
+          <w:lang w:val="pl-PL"/>
+        </w:rPr>
+        <w:t>input</w:t>
+      </w:r>
+      <w:proofErr w:type="spellEnd"/>
+      <w:r>
+        <w:rPr>
+          <w:lang w:val="pl-PL"/>
+        </w:rPr>
+        <w:t xml:space="preserve"> data ] </w:t>
+      </w:r>
+      <w:proofErr w:type="spellStart"/>
+      <w:r>
+        <w:rPr>
+          <w:lang w:val="pl-PL"/>
+        </w:rPr>
+        <w:t>arg</w:t>
+      </w:r>
+      <w:proofErr w:type="spellEnd"/>
+      <w:r>
+        <w:rPr>
+          <w:lang w:val="pl-PL"/>
+        </w:rPr>
+        <w:tab/>
+      </w:r>
+      <w:r>
+        <w:rPr>
+          <w:lang w:val="pl-PL"/>
+        </w:rPr>
+        <w:tab/>
+      </w:r>
+      <w:r>
+        <w:rPr>
+          <w:lang w:val="pl-PL"/>
+        </w:rPr>
+        <w:tab/>
+      </w:r>
+      <w:r>
+        <w:rPr>
+          <w:lang w:val="pl-PL"/>
+        </w:rPr>
+        <w:t>Określenie nazwy pliku z danymi wejściowymi.</w:t>
+      </w:r>
+    </w:p>
+    <w:p>
+      <w:pPr>
+        <w:ind w:left="3600" w:hanging="3600"/>
+        <w:jc w:val="both"/>
+        <w:rPr>
+          <w:lang w:val="pl-PL"/>
+        </w:rPr>
+      </w:pPr>
+      <w:r>
+        <w:t>-r [ --result-</w:t>
+      </w:r>
+      <w:proofErr w:type="gramStart"/>
+      <w:r>
+        <w:t>path ]</w:t>
+      </w:r>
+      <w:proofErr w:type="gramEnd"/>
+      <w:r>
+        <w:t xml:space="preserve"> </w:t>
+      </w:r>
+      <w:proofErr w:type="spellStart"/>
+      <w:r>
+        <w:t>arg</w:t>
+      </w:r>
+      <w:proofErr w:type="spellEnd"/>
+      <w:r>
+        <w:t xml:space="preserve"> (=./)</w:t>
+      </w:r>
+      <w:r>
+        <w:tab/>
+      </w:r>
+      <w:r>
+        <w:rPr>
+          <w:lang w:val="pl-PL"/>
+        </w:rPr>
+        <w:t xml:space="preserve">Określenie ścieżki do </w:t>
+      </w:r>
+      <w:r>
+        <w:rPr>
+          <w:lang w:val="pl-PL"/>
+        </w:rPr>
+        <w:t>katalogu</w:t>
+      </w:r>
+      <w:r>
+        <w:rPr>
+          <w:lang w:val="pl-PL"/>
+        </w:rPr>
+        <w:t xml:space="preserve"> </w:t>
+      </w:r>
+      <w:r>
+        <w:rPr>
+          <w:lang w:val="pl-PL"/>
+        </w:rPr>
+        <w:t>w którym będą serializowane SN</w:t>
+      </w:r>
+    </w:p>
+    <w:p>
+      <w:pPr>
+        <w:ind w:left="3600" w:hanging="3600"/>
+        <w:jc w:val="both"/>
+        <w:rPr>
+          <w:lang w:val="pl-PL"/>
+        </w:rPr>
+      </w:pPr>
+      <w:r>
+        <w:rPr>
+          <w:lang w:val="pl-PL"/>
+        </w:rPr>
+        <w:t xml:space="preserve">-l </w:t>
+      </w:r>
+      <w:proofErr w:type="gramStart"/>
+      <w:r>
+        <w:rPr>
+          <w:lang w:val="pl-PL"/>
+        </w:rPr>
+        <w:t>[ --</w:t>
+      </w:r>
+      <w:proofErr w:type="spellStart"/>
+      <w:proofErr w:type="gramEnd"/>
+      <w:r>
+        <w:rPr>
+          <w:lang w:val="pl-PL"/>
+        </w:rPr>
+        <w:t>logger</w:t>
+      </w:r>
+      <w:proofErr w:type="spellEnd"/>
+      <w:r>
+        <w:rPr>
+          <w:lang w:val="pl-PL"/>
+        </w:rPr>
+        <w:t xml:space="preserve"> ] </w:t>
+      </w:r>
+      <w:proofErr w:type="spellStart"/>
+      <w:r>
+        <w:rPr>
+          <w:lang w:val="pl-PL"/>
+        </w:rPr>
+        <w:t>arg</w:t>
+      </w:r>
+      <w:proofErr w:type="spellEnd"/>
+      <w:r>
+        <w:rPr>
+          <w:lang w:val="pl-PL"/>
+        </w:rPr>
+        <w:t xml:space="preserve"> (=./logger.csv)</w:t>
+      </w:r>
+      <w:r>
+        <w:rPr>
+          <w:lang w:val="pl-PL"/>
+        </w:rPr>
+        <w:tab/>
+      </w:r>
+      <w:r>
+        <w:rPr>
+          <w:lang w:val="pl-PL"/>
+        </w:rPr>
+        <w:t>Określenie pliku do którego będą zapisywane rezultaty działania programu.</w:t>
+      </w:r>
+    </w:p>
+    <w:p>
+      <w:pPr>
+        <w:ind w:left="1440" w:hanging="1440"/>
+        <w:jc w:val="both"/>
+        <w:rPr>
+          <w:lang w:val="pl-PL"/>
+        </w:rPr>
+      </w:pPr>
+      <w:r>
+        <w:rPr>
+          <w:lang w:val="pl-PL"/>
+        </w:rPr>
+        <w:t xml:space="preserve">-e </w:t>
+      </w:r>
+      <w:proofErr w:type="gramStart"/>
+      <w:r>
+        <w:rPr>
+          <w:lang w:val="pl-PL"/>
+        </w:rPr>
+        <w:t>[ --</w:t>
+      </w:r>
+      <w:proofErr w:type="spellStart"/>
+      <w:proofErr w:type="gramEnd"/>
+      <w:r>
+        <w:rPr>
+          <w:lang w:val="pl-PL"/>
+        </w:rPr>
+        <w:t>epoch</w:t>
+      </w:r>
+      <w:proofErr w:type="spellEnd"/>
+      <w:r>
+        <w:rPr>
+          <w:lang w:val="pl-PL"/>
+        </w:rPr>
+        <w:t xml:space="preserve"> ] </w:t>
+      </w:r>
+      <w:proofErr w:type="spellStart"/>
+      <w:r>
+        <w:rPr>
+          <w:lang w:val="pl-PL"/>
+        </w:rPr>
+        <w:t>arg</w:t>
+      </w:r>
+      <w:proofErr w:type="spellEnd"/>
+      <w:r>
+        <w:rPr>
+          <w:lang w:val="pl-PL"/>
+        </w:rPr>
+        <w:tab/>
+      </w:r>
+      <w:r>
+        <w:rPr>
+          <w:lang w:val="pl-PL"/>
+        </w:rPr>
+        <w:tab/>
+      </w:r>
+      <w:r>
+        <w:rPr>
+          <w:lang w:val="pl-PL"/>
+        </w:rPr>
+        <w:tab/>
+      </w:r>
+      <w:r>
+        <w:rPr>
+          <w:lang w:val="pl-PL"/>
+        </w:rPr>
+        <w:t xml:space="preserve">Określenie ilości epok uczenia się </w:t>
+      </w:r>
+      <w:r>
+        <w:rPr>
+          <w:lang w:val="pl-PL"/>
+        </w:rPr>
+        <w:t>SN.</w:t>
+      </w:r>
+    </w:p>
+    <w:p>
+      <w:pPr>
+        <w:ind w:left="1440" w:hanging="1440"/>
+        <w:jc w:val="both"/>
+        <w:rPr>
+          <w:lang w:val="pl-PL"/>
+        </w:rPr>
+      </w:pPr>
+      <w:r>
+        <w:rPr>
+          <w:lang w:val="pl-PL"/>
+        </w:rPr>
+        <w:t xml:space="preserve">-t </w:t>
+      </w:r>
+      <w:proofErr w:type="gramStart"/>
+      <w:r>
+        <w:rPr>
+          <w:lang w:val="pl-PL"/>
+        </w:rPr>
+        <w:t>[ --</w:t>
+      </w:r>
+      <w:proofErr w:type="spellStart"/>
+      <w:proofErr w:type="gramEnd"/>
+      <w:r>
+        <w:rPr>
+          <w:lang w:val="pl-PL"/>
+        </w:rPr>
+        <w:t>topology</w:t>
+      </w:r>
+      <w:proofErr w:type="spellEnd"/>
+      <w:r>
+        <w:rPr>
+          <w:lang w:val="pl-PL"/>
+        </w:rPr>
+        <w:t xml:space="preserve"> ] </w:t>
+      </w:r>
+      <w:proofErr w:type="spellStart"/>
+      <w:r>
+        <w:rPr>
+          <w:lang w:val="pl-PL"/>
+        </w:rPr>
+        <w:t>arg</w:t>
+      </w:r>
+      <w:proofErr w:type="spellEnd"/>
+      <w:r>
+        <w:rPr>
+          <w:lang w:val="pl-PL"/>
+        </w:rPr>
+        <w:tab/>
+      </w:r>
+      <w:r>
+        <w:rPr>
+          <w:lang w:val="pl-PL"/>
+        </w:rPr>
+        <w:tab/>
+      </w:r>
+      <w:r>
+        <w:rPr>
+          <w:lang w:val="pl-PL"/>
+        </w:rPr>
+        <w:tab/>
+      </w:r>
+      <w:r>
+        <w:rPr>
+          <w:lang w:val="pl-PL"/>
+        </w:rPr>
+        <w:t>Określenie topologii warstw ukrytych SN</w:t>
+      </w:r>
+    </w:p>
+    <w:p>
+      <w:pPr>
+        <w:ind w:left="1440" w:hanging="1440"/>
+        <w:jc w:val="both"/>
+        <w:rPr>
+          <w:lang w:val="pl-PL"/>
+        </w:rPr>
+      </w:pPr>
+      <w:r>
+        <w:rPr>
+          <w:lang w:val="pl-PL"/>
+        </w:rPr>
+        <w:t xml:space="preserve">-c </w:t>
+      </w:r>
+      <w:proofErr w:type="gramStart"/>
+      <w:r>
+        <w:rPr>
+          <w:lang w:val="pl-PL"/>
+        </w:rPr>
+        <w:t>[ --</w:t>
+      </w:r>
+      <w:proofErr w:type="gramEnd"/>
+      <w:r>
+        <w:rPr>
+          <w:lang w:val="pl-PL"/>
+        </w:rPr>
+        <w:t xml:space="preserve">eta ] </w:t>
+      </w:r>
+      <w:proofErr w:type="spellStart"/>
+      <w:r>
+        <w:rPr>
+          <w:lang w:val="pl-PL"/>
+        </w:rPr>
+        <w:t>arg</w:t>
+      </w:r>
+      <w:proofErr w:type="spellEnd"/>
+      <w:r>
+        <w:rPr>
+          <w:lang w:val="pl-PL"/>
+        </w:rPr>
+        <w:t xml:space="preserve"> </w:t>
+      </w:r>
+      <w:r>
+        <w:rPr>
+          <w:lang w:val="pl-PL"/>
+        </w:rPr>
+        <w:tab/>
+      </w:r>
+      <w:r>
+        <w:rPr>
+          <w:lang w:val="pl-PL"/>
+        </w:rPr>
+        <w:tab/>
+      </w:r>
+      <w:r>
+        <w:rPr>
+          <w:lang w:val="pl-PL"/>
+        </w:rPr>
+        <w:tab/>
+      </w:r>
+      <w:r>
+        <w:rPr>
+          <w:lang w:val="pl-PL"/>
+        </w:rPr>
+        <w:tab/>
+      </w:r>
+      <w:r>
+        <w:rPr>
+          <w:lang w:val="pl-PL"/>
+        </w:rPr>
+        <w:t>Określenie współczynnika uczenia się SN</w:t>
+      </w:r>
+    </w:p>
+    <w:p>
+      <w:pPr>
+        <w:ind w:left="3600" w:hanging="3600"/>
+        <w:jc w:val="both"/>
+        <w:rPr>
+          <w:lang w:val="pl-PL"/>
+        </w:rPr>
+      </w:pPr>
+      <w:r>
+        <w:rPr>
+          <w:lang w:val="pl-PL"/>
+        </w:rPr>
+        <w:t xml:space="preserve">-n </w:t>
+      </w:r>
+      <w:proofErr w:type="gramStart"/>
+      <w:r>
+        <w:rPr>
+          <w:lang w:val="pl-PL"/>
+        </w:rPr>
+        <w:t>[ --</w:t>
+      </w:r>
+      <w:proofErr w:type="spellStart"/>
+      <w:proofErr w:type="gramEnd"/>
+      <w:r>
+        <w:rPr>
+          <w:lang w:val="pl-PL"/>
+        </w:rPr>
+        <w:t>neural</w:t>
+      </w:r>
+      <w:proofErr w:type="spellEnd"/>
+      <w:r>
+        <w:rPr>
+          <w:lang w:val="pl-PL"/>
+        </w:rPr>
+        <w:t xml:space="preserve">-net ] </w:t>
+      </w:r>
+      <w:proofErr w:type="spellStart"/>
+      <w:r>
+        <w:rPr>
+          <w:lang w:val="pl-PL"/>
+        </w:rPr>
+        <w:t>arg</w:t>
+      </w:r>
+      <w:proofErr w:type="spellEnd"/>
+      <w:r>
+        <w:rPr>
+          <w:lang w:val="pl-PL"/>
+        </w:rPr>
+        <w:t xml:space="preserve"> </w:t>
+      </w:r>
+      <w:r>
+        <w:rPr>
+          <w:lang w:val="pl-PL"/>
+        </w:rPr>
+        <w:tab/>
+        <w:t>Wskazanie pliku, w którym znajduje się zapisana sieć neuronowa.</w:t>
+      </w:r>
+    </w:p>
+    <w:p>
+      <w:pPr>
+        <w:ind w:left="3600" w:hanging="3600"/>
+        <w:jc w:val="both"/>
+        <w:rPr>
+          <w:lang w:val="pl-PL"/>
+        </w:rPr>
+      </w:pPr>
+      <w:r>
+        <w:rPr>
+          <w:lang w:val="pl-PL"/>
+        </w:rPr>
+        <w:t xml:space="preserve">-p </w:t>
+      </w:r>
+      <w:proofErr w:type="gramStart"/>
+      <w:r>
+        <w:rPr>
+          <w:lang w:val="pl-PL"/>
+        </w:rPr>
+        <w:t>[ --</w:t>
+      </w:r>
+      <w:proofErr w:type="spellStart"/>
+      <w:proofErr w:type="gramEnd"/>
+      <w:r>
+        <w:rPr>
+          <w:lang w:val="pl-PL"/>
+        </w:rPr>
+        <w:t>pack</w:t>
+      </w:r>
+      <w:proofErr w:type="spellEnd"/>
+      <w:r>
+        <w:rPr>
+          <w:lang w:val="pl-PL"/>
+        </w:rPr>
+        <w:t xml:space="preserve"> ] </w:t>
+      </w:r>
+      <w:proofErr w:type="spellStart"/>
+      <w:r>
+        <w:rPr>
+          <w:lang w:val="pl-PL"/>
+        </w:rPr>
+        <w:t>arg</w:t>
+      </w:r>
+      <w:proofErr w:type="spellEnd"/>
+      <w:r>
+        <w:rPr>
+          <w:lang w:val="pl-PL"/>
+        </w:rPr>
+        <w:tab/>
+        <w:t xml:space="preserve">Określenie wielkości </w:t>
+      </w:r>
+      <w:r>
+        <w:rPr>
+          <w:lang w:val="pl-PL"/>
+        </w:rPr>
+        <w:t>paczki</w:t>
+      </w:r>
+      <w:r>
+        <w:rPr>
+          <w:lang w:val="pl-PL"/>
+        </w:rPr>
+        <w:t xml:space="preserve"> danych </w:t>
+      </w:r>
+      <w:r>
+        <w:rPr>
+          <w:lang w:val="pl-PL"/>
+        </w:rPr>
+        <w:t>branych pod uwagę przy propagacji wstecznej</w:t>
+      </w:r>
+    </w:p>
+    <w:p>
+      <w:pPr>
+        <w:ind w:left="1440" w:hanging="1440"/>
+        <w:jc w:val="both"/>
+        <w:rPr>
+          <w:lang w:val="pl-PL"/>
+        </w:rPr>
+      </w:pPr>
+      <w:r>
+        <w:rPr>
+          <w:lang w:val="pl-PL"/>
+        </w:rPr>
+        <w:t xml:space="preserve">-f </w:t>
+      </w:r>
+      <w:proofErr w:type="gramStart"/>
+      <w:r>
+        <w:rPr>
+          <w:lang w:val="pl-PL"/>
+        </w:rPr>
+        <w:t>[ --</w:t>
+      </w:r>
+      <w:proofErr w:type="spellStart"/>
+      <w:proofErr w:type="gramEnd"/>
+      <w:r>
+        <w:rPr>
+          <w:lang w:val="pl-PL"/>
+        </w:rPr>
+        <w:t>function</w:t>
+      </w:r>
+      <w:proofErr w:type="spellEnd"/>
+      <w:r>
+        <w:rPr>
+          <w:lang w:val="pl-PL"/>
+        </w:rPr>
+        <w:t xml:space="preserve"> ] </w:t>
+      </w:r>
+      <w:proofErr w:type="spellStart"/>
+      <w:r>
+        <w:rPr>
+          <w:lang w:val="pl-PL"/>
+        </w:rPr>
+        <w:t>arg</w:t>
+      </w:r>
+      <w:proofErr w:type="spellEnd"/>
+      <w:r>
+        <w:rPr>
+          <w:lang w:val="pl-PL"/>
+        </w:rPr>
+        <w:tab/>
+      </w:r>
+      <w:r>
+        <w:rPr>
+          <w:lang w:val="pl-PL"/>
+        </w:rPr>
+        <w:tab/>
+      </w:r>
+      <w:r>
+        <w:rPr>
+          <w:lang w:val="pl-PL"/>
+        </w:rPr>
+        <w:tab/>
+      </w:r>
+      <w:r>
+        <w:rPr>
+          <w:lang w:val="pl-PL"/>
+        </w:rPr>
+        <w:t>Określenie funkcji aktywacji.</w:t>
+      </w:r>
+    </w:p>
+    <w:p>
+      <w:pPr>
+        <w:ind w:left="3600" w:hanging="3600"/>
+        <w:jc w:val="both"/>
+        <w:rPr>
+          <w:lang w:val="pl-PL"/>
+        </w:rPr>
+      </w:pPr>
+      <w:r>
+        <w:rPr>
+          <w:lang w:val="pl-PL"/>
+        </w:rPr>
+        <w:t xml:space="preserve">-b </w:t>
+      </w:r>
+      <w:proofErr w:type="gramStart"/>
+      <w:r>
+        <w:rPr>
+          <w:lang w:val="pl-PL"/>
+        </w:rPr>
+        <w:t>[ --</w:t>
+      </w:r>
+      <w:proofErr w:type="spellStart"/>
+      <w:proofErr w:type="gramEnd"/>
+      <w:r>
+        <w:rPr>
+          <w:lang w:val="pl-PL"/>
+        </w:rPr>
+        <w:t>tolerance</w:t>
+      </w:r>
+      <w:proofErr w:type="spellEnd"/>
+      <w:r>
+        <w:rPr>
+          <w:lang w:val="pl-PL"/>
+        </w:rPr>
+        <w:t xml:space="preserve"> ] </w:t>
+      </w:r>
+      <w:proofErr w:type="spellStart"/>
+      <w:r>
+        <w:rPr>
+          <w:lang w:val="pl-PL"/>
+        </w:rPr>
+        <w:t>arg</w:t>
+      </w:r>
+      <w:proofErr w:type="spellEnd"/>
+      <w:r>
+        <w:rPr>
+          <w:lang w:val="pl-PL"/>
+        </w:rPr>
+        <w:t xml:space="preserve"> (=-1)</w:t>
+      </w:r>
+      <w:r>
+        <w:rPr>
+          <w:lang w:val="pl-PL"/>
+        </w:rPr>
+        <w:tab/>
+      </w:r>
+      <w:r>
+        <w:rPr>
+          <w:lang w:val="pl-PL"/>
+        </w:rPr>
+        <w:t xml:space="preserve">Tryb treningu - </w:t>
+      </w:r>
+      <w:r>
+        <w:rPr>
+          <w:lang w:val="pl-PL"/>
+        </w:rPr>
+        <w:t>Stosunek danych testowych do treningowych w procentach.</w:t>
+      </w:r>
+    </w:p>
+    <w:p>
+      <w:pPr>
+        <w:ind w:left="1440" w:hanging="1440"/>
+        <w:jc w:val="both"/>
+        <w:rPr>
+          <w:lang w:val="pl-PL"/>
+        </w:rPr>
+      </w:pPr>
+      <w:r>
+        <w:rPr>
+          <w:lang w:val="pl-PL"/>
+        </w:rPr>
+        <w:tab/>
+      </w:r>
+      <w:r>
+        <w:rPr>
+          <w:lang w:val="pl-PL"/>
+        </w:rPr>
+        <w:tab/>
+      </w:r>
+      <w:r>
+        <w:rPr>
+          <w:lang w:val="pl-PL"/>
+        </w:rPr>
+        <w:tab/>
+      </w:r>
+      <w:r>
+        <w:rPr>
+          <w:lang w:val="pl-PL"/>
+        </w:rPr>
+        <w:tab/>
+      </w:r>
+      <w:r>
+        <w:rPr>
+          <w:lang w:val="pl-PL"/>
+        </w:rPr>
+        <w:t>Tryb testowy – to</w:t>
       </w:r>
       <w:bookmarkStart w:id="0" w:name="_GoBack"/>
       <w:bookmarkEnd w:id="0"/>
-    </w:p>
-    <w:p>
-      <w:pPr>
-        <w:rPr>
-          <w:lang w:val="pl-PL"/>
-        </w:rPr>
-      </w:pPr>
-      <w:r>
-        <w:rPr>
-          <w:lang w:val="pl-PL"/>
-        </w:rPr>
-        <w:t>Program uruchamiany jest z wiersza poleceń.</w:t>
-      </w:r>
-    </w:p>
-    <w:p>
-      <w:pPr>
-        <w:rPr>
-          <w:lang w:val="pl-PL"/>
-        </w:rPr>
-      </w:pPr>
-      <w:r>
-        <w:rPr>
-          <w:lang w:val="pl-PL"/>
-        </w:rPr>
-        <w:t>Dostępne są następujące parametry uruchomienia programu:</w:t>
-      </w:r>
-    </w:p>
-    <w:p>
-      <w:pPr>
+      <w:r>
+        <w:rPr>
+          <w:lang w:val="pl-PL"/>
+        </w:rPr>
+        <w:t>lerancja błędu</w:t>
+      </w:r>
+    </w:p>
+    <w:p>
+      <w:pPr>
+        <w:ind w:left="3600" w:hanging="3600"/>
+        <w:jc w:val="both"/>
+        <w:rPr>
+          <w:lang w:val="pl-PL"/>
+        </w:rPr>
+      </w:pPr>
+      <w:r>
+        <w:rPr>
+          <w:lang w:val="pl-PL"/>
+        </w:rPr>
+        <w:t xml:space="preserve">-w </w:t>
+      </w:r>
+      <w:proofErr w:type="gramStart"/>
+      <w:r>
+        <w:rPr>
+          <w:lang w:val="pl-PL"/>
+        </w:rPr>
+        <w:t>[ --</w:t>
+      </w:r>
+      <w:proofErr w:type="spellStart"/>
+      <w:proofErr w:type="gramEnd"/>
+      <w:r>
+        <w:rPr>
+          <w:lang w:val="pl-PL"/>
+        </w:rPr>
+        <w:t>threads</w:t>
+      </w:r>
+      <w:proofErr w:type="spellEnd"/>
+      <w:r>
+        <w:rPr>
+          <w:lang w:val="pl-PL"/>
+        </w:rPr>
+        <w:t xml:space="preserve"> ] </w:t>
+      </w:r>
+      <w:proofErr w:type="spellStart"/>
+      <w:r>
+        <w:rPr>
+          <w:lang w:val="pl-PL"/>
+        </w:rPr>
+        <w:t>arg</w:t>
+      </w:r>
+      <w:proofErr w:type="spellEnd"/>
+      <w:r>
+        <w:rPr>
+          <w:lang w:val="pl-PL"/>
+        </w:rPr>
+        <w:t xml:space="preserve"> (=0)</w:t>
+      </w:r>
+      <w:r>
+        <w:rPr>
+          <w:lang w:val="pl-PL"/>
+        </w:rPr>
+        <w:tab/>
+        <w:t xml:space="preserve">Określenie liczby wątków równolegle </w:t>
+      </w:r>
+      <w:r>
+        <w:rPr>
+          <w:lang w:val="pl-PL"/>
+        </w:rPr>
+        <w:t>uruchamianych</w:t>
+      </w:r>
+      <w:r>
+        <w:rPr>
+          <w:lang w:val="pl-PL"/>
+        </w:rPr>
+        <w:t xml:space="preserve"> podczas procesu uczenia.</w:t>
+      </w:r>
+    </w:p>
+    <w:p>
+      <w:pPr>
+        <w:jc w:val="both"/>
         <w:rPr>
           <w:lang w:val="pl-PL"/>
         </w:rPr>
@@ -166,122 +1609,7 @@
     <w:p>
       <w:pPr>
         <w:ind w:left="1440" w:hanging="1440"/>
-        <w:rPr>
-          <w:lang w:val="pl-PL"/>
-        </w:rPr>
-      </w:pPr>
-      <w:r>
-        <w:rPr>
-          <w:lang w:val="pl-PL"/>
-        </w:rPr>
-        <w:t>-h [ --help ]</w:t>
-      </w:r>
-      <w:r>
-        <w:rPr>
-          <w:lang w:val="pl-PL"/>
-        </w:rPr>
-        <w:tab/>
-        <w:t>Wyświetlona zostaje wiadomość pomocnicza zawierająca opis i listing argumentów wywołania.</w:t>
-      </w:r>
-    </w:p>
-    <w:p>
-      <w:pPr>
-        <w:ind w:left="1440" w:hanging="1440"/>
-        <w:rPr>
-          <w:lang w:val="pl-PL"/>
-        </w:rPr>
-      </w:pPr>
-    </w:p>
-    <w:p>
-      <w:pPr>
-        <w:ind w:left="1440" w:hanging="1440"/>
-        <w:rPr>
-          <w:lang w:val="pl-PL"/>
-        </w:rPr>
-      </w:pPr>
-      <w:r>
-        <w:rPr>
-          <w:lang w:val="pl-PL"/>
-        </w:rPr>
-        <w:t>-v [ --version ]</w:t>
-      </w:r>
-      <w:r>
-        <w:rPr>
-          <w:lang w:val="pl-PL"/>
-        </w:rPr>
-        <w:tab/>
-        <w:t>Wyświetlona zostaje aktualna wersja programu.</w:t>
-      </w:r>
-    </w:p>
-    <w:p>
-      <w:pPr>
-        <w:ind w:left="1440" w:hanging="1440"/>
-        <w:rPr>
-          <w:lang w:val="pl-PL"/>
-        </w:rPr>
-      </w:pPr>
-    </w:p>
-    <w:p>
-      <w:pPr>
-        <w:ind w:left="1440" w:hanging="1440"/>
-        <w:rPr>
-          <w:lang w:val="pl-PL"/>
-        </w:rPr>
-      </w:pPr>
-      <w:r>
-        <w:rPr>
-          <w:lang w:val="pl-PL"/>
-        </w:rPr>
-        <w:t>-i [ --file ] arg</w:t>
-      </w:r>
-      <w:r>
-        <w:rPr>
-          <w:lang w:val="pl-PL"/>
-        </w:rPr>
-        <w:tab/>
-        <w:t>Po użyciu tego parametru należy podać ścieżkę do pliku, z którego tworzona sieć neuronowa będzie się uczyła.</w:t>
-      </w:r>
-    </w:p>
-    <w:p>
-      <w:pPr>
-        <w:ind w:left="1440" w:hanging="1440"/>
-        <w:rPr>
-          <w:lang w:val="pl-PL"/>
-        </w:rPr>
-      </w:pPr>
-    </w:p>
-    <w:p>
-      <w:pPr>
-        <w:ind w:left="1440" w:hanging="1440"/>
-        <w:rPr>
-          <w:lang w:val="pl-PL"/>
-        </w:rPr>
-      </w:pPr>
-      <w:r>
-        <w:rPr>
-          <w:lang w:val="pl-PL"/>
-        </w:rPr>
-        <w:t>-n [--net_file ] arg</w:t>
-      </w:r>
-      <w:r>
-        <w:rPr>
-          <w:lang w:val="pl-PL"/>
-        </w:rPr>
-        <w:tab/>
-        <w:t>Po użyciu tego parametru należy podać ścieżkę do pliku, w którym uprzednio została zapisana sieć neuronowa.</w:t>
-      </w:r>
-    </w:p>
-    <w:p>
-      <w:pPr>
-        <w:ind w:left="1440" w:hanging="1440"/>
-        <w:rPr>
-          <w:lang w:val="pl-PL"/>
-        </w:rPr>
-      </w:pPr>
-    </w:p>
-    <w:p>
-      <w:pPr>
-        <w:ind w:left="1440" w:hanging="1440"/>
+        <w:jc w:val="both"/>
         <w:rPr>
           <w:lang w:val="pl-PL"/>
         </w:rPr>
@@ -295,6 +1623,7 @@
     </w:p>
     <w:p>
       <w:pPr>
+        <w:jc w:val="both"/>
         <w:rPr>
           <w:lang w:val="pl-PL"/>
         </w:rPr>
@@ -362,71 +1691,95 @@
     </w:p>
     <w:p>
       <w:pPr>
-        <w:rPr>
-          <w:lang w:val="pl-PL"/>
-        </w:rPr>
-      </w:pPr>
-      <w:r>
-        <w:rPr>
-          <w:lang w:val="pl-PL"/>
-        </w:rPr>
-        <w:t>Wgrywamy uprzednio przygotowany plik w formacie .</w:t>
+        <w:jc w:val="both"/>
+        <w:rPr>
+          <w:lang w:val="pl-PL"/>
+        </w:rPr>
+      </w:pPr>
+      <w:r>
+        <w:rPr>
+          <w:lang w:val="pl-PL"/>
+        </w:rPr>
+        <w:t xml:space="preserve">Aby rozpocząć pierwszy trening sieci neuronowej ustawiamy tryb treningu </w:t>
+      </w:r>
+      <w:proofErr w:type="gramStart"/>
+      <w:r>
+        <w:rPr>
+          <w:lang w:val="pl-PL"/>
+        </w:rPr>
+        <w:t>( -</w:t>
+      </w:r>
+      <w:proofErr w:type="gramEnd"/>
+      <w:r>
+        <w:rPr>
+          <w:lang w:val="pl-PL"/>
+        </w:rPr>
+        <w:t>m 1) oraz podajemy wszystkie parametry.</w:t>
+      </w:r>
+      <w:r>
+        <w:rPr>
+          <w:lang w:val="pl-PL"/>
+        </w:rPr>
+        <w:t xml:space="preserve"> </w:t>
+      </w:r>
+    </w:p>
+    <w:p>
+      <w:pPr>
+        <w:jc w:val="both"/>
+        <w:rPr>
+          <w:lang w:val="pl-PL"/>
+        </w:rPr>
+      </w:pPr>
+      <w:r>
+        <w:rPr>
+          <w:lang w:val="pl-PL"/>
+        </w:rPr>
+        <w:t>Param</w:t>
+      </w:r>
+      <w:r>
+        <w:rPr>
+          <w:lang w:val="pl-PL"/>
+        </w:rPr>
+        <w:t xml:space="preserve">etry –e, –c, –p, –f, –b, –w możemy podać w formie listy. </w:t>
+      </w:r>
+      <w:r>
+        <w:rPr>
+          <w:lang w:val="pl-PL"/>
+        </w:rPr>
+        <w:t>Wówczas program uruchomi równoległy trening sieci neuronowych wszystkich kombinacji parametrów.</w:t>
+      </w:r>
+    </w:p>
+    <w:p>
+      <w:pPr>
+        <w:jc w:val="both"/>
+        <w:rPr>
+          <w:lang w:val="pl-PL"/>
+        </w:rPr>
+      </w:pPr>
+      <w:r>
+        <w:rPr>
+          <w:lang w:val="pl-PL"/>
+        </w:rPr>
+        <w:t xml:space="preserve">Wynik uczenia się sieci (MSE) możemy przeglądać w pliku zwanym </w:t>
       </w:r>
       <w:proofErr w:type="spellStart"/>
       <w:r>
         <w:rPr>
           <w:lang w:val="pl-PL"/>
         </w:rPr>
-        <w:t>csv</w:t>
+        <w:t>loggerm</w:t>
       </w:r>
       <w:proofErr w:type="spellEnd"/>
       <w:r>
         <w:rPr>
           <w:lang w:val="pl-PL"/>
         </w:rPr>
-        <w:t xml:space="preserve"> używając parametru –i. Program poprosi nas o podanie parametrów sieci neuronowej. Program przystępuje do „nauki”, a użytkownik może obserwować postęp. </w:t>
-      </w:r>
-      <w:r>
-        <w:rPr>
-          <w:lang w:val="pl-PL"/>
-        </w:rPr>
-        <w:t xml:space="preserve">Po zakończeniu procesu użytkownik może zapisać sieć neuronową do wskazanego </w:t>
-      </w:r>
-      <w:r>
-        <w:rPr>
-          <w:lang w:val="pl-PL"/>
-        </w:rPr>
-        <w:t>pliku</w:t>
-      </w:r>
-      <w:r>
-        <w:rPr>
-          <w:lang w:val="pl-PL"/>
-        </w:rPr>
-        <w:t xml:space="preserve"> lub podać dane do analizy.</w:t>
-      </w:r>
-    </w:p>
-    <w:p>
-      <w:pPr>
-        <w:rPr>
-          <w:lang w:val="pl-PL"/>
-        </w:rPr>
-      </w:pPr>
-      <w:r>
-        <w:rPr>
-          <w:lang w:val="pl-PL"/>
-        </w:rPr>
-        <w:t>Przy uruchomieniu programu z parametrem –n i podaniu poprawnej ścieżki do pliku program jest gotowy do analizy danych posługując się wczytaną siecią neuronową z pliku.</w:t>
-      </w:r>
-    </w:p>
-    <w:p>
-      <w:pPr>
-        <w:rPr>
-          <w:lang w:val="pl-PL"/>
-        </w:rPr>
-      </w:pPr>
-    </w:p>
-    <w:p>
-      <w:pPr>
+        <w:t>.</w:t>
+      </w:r>
+    </w:p>
+    <w:p>
+      <w:pPr>
+        <w:jc w:val="both"/>
         <w:rPr>
           <w:lang w:val="pl-PL"/>
         </w:rPr>
@@ -435,6 +1788,7 @@
     <w:p>
       <w:pPr>
         <w:pStyle w:val="Heading1"/>
+        <w:jc w:val="both"/>
         <w:rPr>
           <w:lang w:val="pl-PL"/>
         </w:rPr>
@@ -448,6 +1802,7 @@
     </w:p>
     <w:p>
       <w:pPr>
+        <w:jc w:val="both"/>
         <w:rPr>
           <w:lang w:val="pl-PL"/>
         </w:rPr>
@@ -470,6 +1825,7 @@
     <w:p>
       <w:pPr>
         <w:pStyle w:val="Heading1"/>
+        <w:jc w:val="both"/>
         <w:rPr>
           <w:lang w:val="pl-PL"/>
         </w:rPr>
@@ -483,6 +1839,7 @@
     </w:p>
     <w:p>
       <w:pPr>
+        <w:jc w:val="both"/>
         <w:rPr>
           <w:lang w:val="pl-PL"/>
         </w:rPr>
@@ -510,6 +1867,502 @@
     </w:sectPr>
   </w:body>
 </w:document>
+</file>
+
+<file path=word/numbering.xml><?xml version="1.0" encoding="utf-8"?>
+<w:numbering xmlns:wpc="http://schemas.microsoft.com/office/word/2010/wordprocessingCanvas" xmlns:mo="http://schemas.microsoft.com/office/mac/office/2008/main" xmlns:mc="http://schemas.openxmlformats.org/markup-compatibility/2006" xmlns:mv="urn:schemas-microsoft-com:mac:vml" xmlns:o="urn:schemas-microsoft-com:office:office" xmlns:r="http://schemas.openxmlformats.org/officeDocument/2006/relationships" xmlns:m="http://schemas.openxmlformats.org/officeDocument/2006/math" xmlns:v="urn:schemas-microsoft-com:vml" xmlns:wp14="http://schemas.microsoft.com/office/word/2010/wordprocessingDrawing" xmlns:wp="http://schemas.openxmlformats.org/drawingml/2006/wordprocessingDrawing" xmlns:w10="urn:schemas-microsoft-com:office:word" xmlns:w="http://schemas.openxmlformats.org/wordprocessingml/2006/main" xmlns:w14="http://schemas.microsoft.com/office/word/2010/wordml" xmlns:w15="http://schemas.microsoft.com/office/word/2012/wordml" xmlns:wpg="http://schemas.microsoft.com/office/word/2010/wordprocessingGroup" xmlns:wpi="http://schemas.microsoft.com/office/word/2010/wordprocessingInk" xmlns:wne="http://schemas.microsoft.com/office/word/2006/wordml" xmlns:wps="http://schemas.microsoft.com/office/word/2010/wordprocessingShape" mc:Ignorable="w14 w15 wp14">
+  <w:numPicBullet w:numPicBulletId="0">
+    <w:pict>
+      <v:shapetype id="_x0000_t75" coordsize="21600,21600" o:spt="75" o:preferrelative="t" path="m@4@5l@4@11@9@11@9@5xe" filled="f" stroked="f">
+        <v:stroke joinstyle="miter"/>
+        <v:formulas>
+          <v:f eqn="if lineDrawn pixelLineWidth 0"/>
+          <v:f eqn="sum @0 1 0"/>
+          <v:f eqn="sum 0 0 @1"/>
+          <v:f eqn="prod @2 1 2"/>
+          <v:f eqn="prod @3 21600 pixelWidth"/>
+          <v:f eqn="prod @3 21600 pixelHeight"/>
+          <v:f eqn="sum @0 0 1"/>
+          <v:f eqn="prod @6 1 2"/>
+          <v:f eqn="prod @7 21600 pixelWidth"/>
+          <v:f eqn="sum @8 21600 0"/>
+          <v:f eqn="prod @7 21600 pixelHeight"/>
+          <v:f eqn="sum @10 21600 0"/>
+        </v:formulas>
+        <v:path o:extrusionok="f" gradientshapeok="t" o:connecttype="rect"/>
+        <o:lock v:ext="edit" aspectratio="t"/>
+      </v:shapetype>
+      <v:shape id="_x0000_i1030" type="#_x0000_t75" style="width:15.25pt;height:15.25pt" o:bullet="t">
+        <v:imagedata r:id="rId1" o:title="/Users/marcin/Library/Containers/com.microsoft.Word/Data/Library/Application Support/Microsoft/Temp/Word Work File L_84444172"/>
+      </v:shape>
+    </w:pict>
+  </w:numPicBullet>
+  <w:abstractNum w:abstractNumId="0">
+    <w:nsid w:val="4D266931"/>
+    <w:multiLevelType w:val="hybridMultilevel"/>
+    <w:tmpl w:val="92CC17A4"/>
+    <w:lvl w:ilvl="0" w:tplc="08090001">
+      <w:start w:val="1"/>
+      <w:numFmt w:val="bullet"/>
+      <w:lvlText w:val=""/>
+      <w:lvlJc w:val="left"/>
+      <w:pPr>
+        <w:ind w:left="720" w:hanging="360"/>
+      </w:pPr>
+      <w:rPr>
+        <w:rFonts w:ascii="Symbol" w:hAnsi="Symbol" w:hint="default"/>
+      </w:rPr>
+    </w:lvl>
+    <w:lvl w:ilvl="1" w:tplc="08090003" w:tentative="1">
+      <w:start w:val="1"/>
+      <w:numFmt w:val="bullet"/>
+      <w:lvlText w:val="o"/>
+      <w:lvlJc w:val="left"/>
+      <w:pPr>
+        <w:ind w:left="1440" w:hanging="360"/>
+      </w:pPr>
+      <w:rPr>
+        <w:rFonts w:ascii="Courier New" w:hAnsi="Courier New" w:cs="Courier New" w:hint="default"/>
+      </w:rPr>
+    </w:lvl>
+    <w:lvl w:ilvl="2" w:tplc="08090005" w:tentative="1">
+      <w:start w:val="1"/>
+      <w:numFmt w:val="bullet"/>
+      <w:lvlText w:val=""/>
+      <w:lvlJc w:val="left"/>
+      <w:pPr>
+        <w:ind w:left="2160" w:hanging="360"/>
+      </w:pPr>
+      <w:rPr>
+        <w:rFonts w:ascii="Wingdings" w:hAnsi="Wingdings" w:hint="default"/>
+      </w:rPr>
+    </w:lvl>
+    <w:lvl w:ilvl="3" w:tplc="08090001" w:tentative="1">
+      <w:start w:val="1"/>
+      <w:numFmt w:val="bullet"/>
+      <w:lvlText w:val=""/>
+      <w:lvlJc w:val="left"/>
+      <w:pPr>
+        <w:ind w:left="2880" w:hanging="360"/>
+      </w:pPr>
+      <w:rPr>
+        <w:rFonts w:ascii="Symbol" w:hAnsi="Symbol" w:hint="default"/>
+      </w:rPr>
+    </w:lvl>
+    <w:lvl w:ilvl="4" w:tplc="08090003" w:tentative="1">
+      <w:start w:val="1"/>
+      <w:numFmt w:val="bullet"/>
+      <w:lvlText w:val="o"/>
+      <w:lvlJc w:val="left"/>
+      <w:pPr>
+        <w:ind w:left="3600" w:hanging="360"/>
+      </w:pPr>
+      <w:rPr>
+        <w:rFonts w:ascii="Courier New" w:hAnsi="Courier New" w:cs="Courier New" w:hint="default"/>
+      </w:rPr>
+    </w:lvl>
+    <w:lvl w:ilvl="5" w:tplc="08090005" w:tentative="1">
+      <w:start w:val="1"/>
+      <w:numFmt w:val="bullet"/>
+      <w:lvlText w:val=""/>
+      <w:lvlJc w:val="left"/>
+      <w:pPr>
+        <w:ind w:left="4320" w:hanging="360"/>
+      </w:pPr>
+      <w:rPr>
+        <w:rFonts w:ascii="Wingdings" w:hAnsi="Wingdings" w:hint="default"/>
+      </w:rPr>
+    </w:lvl>
+    <w:lvl w:ilvl="6" w:tplc="08090001" w:tentative="1">
+      <w:start w:val="1"/>
+      <w:numFmt w:val="bullet"/>
+      <w:lvlText w:val=""/>
+      <w:lvlJc w:val="left"/>
+      <w:pPr>
+        <w:ind w:left="5040" w:hanging="360"/>
+      </w:pPr>
+      <w:rPr>
+        <w:rFonts w:ascii="Symbol" w:hAnsi="Symbol" w:hint="default"/>
+      </w:rPr>
+    </w:lvl>
+    <w:lvl w:ilvl="7" w:tplc="08090003" w:tentative="1">
+      <w:start w:val="1"/>
+      <w:numFmt w:val="bullet"/>
+      <w:lvlText w:val="o"/>
+      <w:lvlJc w:val="left"/>
+      <w:pPr>
+        <w:ind w:left="5760" w:hanging="360"/>
+      </w:pPr>
+      <w:rPr>
+        <w:rFonts w:ascii="Courier New" w:hAnsi="Courier New" w:cs="Courier New" w:hint="default"/>
+      </w:rPr>
+    </w:lvl>
+    <w:lvl w:ilvl="8" w:tplc="08090005" w:tentative="1">
+      <w:start w:val="1"/>
+      <w:numFmt w:val="bullet"/>
+      <w:lvlText w:val=""/>
+      <w:lvlJc w:val="left"/>
+      <w:pPr>
+        <w:ind w:left="6480" w:hanging="360"/>
+      </w:pPr>
+      <w:rPr>
+        <w:rFonts w:ascii="Wingdings" w:hAnsi="Wingdings" w:hint="default"/>
+      </w:rPr>
+    </w:lvl>
+  </w:abstractNum>
+  <w:abstractNum w:abstractNumId="1">
+    <w:nsid w:val="50B14E42"/>
+    <w:multiLevelType w:val="hybridMultilevel"/>
+    <w:tmpl w:val="1A0C8F8E"/>
+    <w:lvl w:ilvl="0" w:tplc="08090007">
+      <w:start w:val="1"/>
+      <w:numFmt w:val="bullet"/>
+      <w:lvlText w:val=""/>
+      <w:lvlPicBulletId w:val="0"/>
+      <w:lvlJc w:val="left"/>
+      <w:pPr>
+        <w:ind w:left="720" w:hanging="360"/>
+      </w:pPr>
+      <w:rPr>
+        <w:rFonts w:ascii="Symbol" w:hAnsi="Symbol" w:hint="default"/>
+      </w:rPr>
+    </w:lvl>
+    <w:lvl w:ilvl="1" w:tplc="08090003" w:tentative="1">
+      <w:start w:val="1"/>
+      <w:numFmt w:val="bullet"/>
+      <w:lvlText w:val="o"/>
+      <w:lvlJc w:val="left"/>
+      <w:pPr>
+        <w:ind w:left="1440" w:hanging="360"/>
+      </w:pPr>
+      <w:rPr>
+        <w:rFonts w:ascii="Courier New" w:hAnsi="Courier New" w:cs="Courier New" w:hint="default"/>
+      </w:rPr>
+    </w:lvl>
+    <w:lvl w:ilvl="2" w:tplc="08090005" w:tentative="1">
+      <w:start w:val="1"/>
+      <w:numFmt w:val="bullet"/>
+      <w:lvlText w:val=""/>
+      <w:lvlJc w:val="left"/>
+      <w:pPr>
+        <w:ind w:left="2160" w:hanging="360"/>
+      </w:pPr>
+      <w:rPr>
+        <w:rFonts w:ascii="Wingdings" w:hAnsi="Wingdings" w:hint="default"/>
+      </w:rPr>
+    </w:lvl>
+    <w:lvl w:ilvl="3" w:tplc="08090001" w:tentative="1">
+      <w:start w:val="1"/>
+      <w:numFmt w:val="bullet"/>
+      <w:lvlText w:val=""/>
+      <w:lvlJc w:val="left"/>
+      <w:pPr>
+        <w:ind w:left="2880" w:hanging="360"/>
+      </w:pPr>
+      <w:rPr>
+        <w:rFonts w:ascii="Symbol" w:hAnsi="Symbol" w:hint="default"/>
+      </w:rPr>
+    </w:lvl>
+    <w:lvl w:ilvl="4" w:tplc="08090003" w:tentative="1">
+      <w:start w:val="1"/>
+      <w:numFmt w:val="bullet"/>
+      <w:lvlText w:val="o"/>
+      <w:lvlJc w:val="left"/>
+      <w:pPr>
+        <w:ind w:left="3600" w:hanging="360"/>
+      </w:pPr>
+      <w:rPr>
+        <w:rFonts w:ascii="Courier New" w:hAnsi="Courier New" w:cs="Courier New" w:hint="default"/>
+      </w:rPr>
+    </w:lvl>
+    <w:lvl w:ilvl="5" w:tplc="08090005" w:tentative="1">
+      <w:start w:val="1"/>
+      <w:numFmt w:val="bullet"/>
+      <w:lvlText w:val=""/>
+      <w:lvlJc w:val="left"/>
+      <w:pPr>
+        <w:ind w:left="4320" w:hanging="360"/>
+      </w:pPr>
+      <w:rPr>
+        <w:rFonts w:ascii="Wingdings" w:hAnsi="Wingdings" w:hint="default"/>
+      </w:rPr>
+    </w:lvl>
+    <w:lvl w:ilvl="6" w:tplc="08090001" w:tentative="1">
+      <w:start w:val="1"/>
+      <w:numFmt w:val="bullet"/>
+      <w:lvlText w:val=""/>
+      <w:lvlJc w:val="left"/>
+      <w:pPr>
+        <w:ind w:left="5040" w:hanging="360"/>
+      </w:pPr>
+      <w:rPr>
+        <w:rFonts w:ascii="Symbol" w:hAnsi="Symbol" w:hint="default"/>
+      </w:rPr>
+    </w:lvl>
+    <w:lvl w:ilvl="7" w:tplc="08090003" w:tentative="1">
+      <w:start w:val="1"/>
+      <w:numFmt w:val="bullet"/>
+      <w:lvlText w:val="o"/>
+      <w:lvlJc w:val="left"/>
+      <w:pPr>
+        <w:ind w:left="5760" w:hanging="360"/>
+      </w:pPr>
+      <w:rPr>
+        <w:rFonts w:ascii="Courier New" w:hAnsi="Courier New" w:cs="Courier New" w:hint="default"/>
+      </w:rPr>
+    </w:lvl>
+    <w:lvl w:ilvl="8" w:tplc="08090005" w:tentative="1">
+      <w:start w:val="1"/>
+      <w:numFmt w:val="bullet"/>
+      <w:lvlText w:val=""/>
+      <w:lvlJc w:val="left"/>
+      <w:pPr>
+        <w:ind w:left="6480" w:hanging="360"/>
+      </w:pPr>
+      <w:rPr>
+        <w:rFonts w:ascii="Wingdings" w:hAnsi="Wingdings" w:hint="default"/>
+      </w:rPr>
+    </w:lvl>
+  </w:abstractNum>
+  <w:abstractNum w:abstractNumId="2">
+    <w:nsid w:val="75982142"/>
+    <w:multiLevelType w:val="hybridMultilevel"/>
+    <w:tmpl w:val="5406FE38"/>
+    <w:lvl w:ilvl="0" w:tplc="08090001">
+      <w:start w:val="1"/>
+      <w:numFmt w:val="bullet"/>
+      <w:lvlText w:val=""/>
+      <w:lvlJc w:val="left"/>
+      <w:pPr>
+        <w:ind w:left="720" w:hanging="360"/>
+      </w:pPr>
+      <w:rPr>
+        <w:rFonts w:ascii="Symbol" w:hAnsi="Symbol" w:hint="default"/>
+      </w:rPr>
+    </w:lvl>
+    <w:lvl w:ilvl="1" w:tplc="08090003" w:tentative="1">
+      <w:start w:val="1"/>
+      <w:numFmt w:val="bullet"/>
+      <w:lvlText w:val="o"/>
+      <w:lvlJc w:val="left"/>
+      <w:pPr>
+        <w:ind w:left="1440" w:hanging="360"/>
+      </w:pPr>
+      <w:rPr>
+        <w:rFonts w:ascii="Courier New" w:hAnsi="Courier New" w:cs="Courier New" w:hint="default"/>
+      </w:rPr>
+    </w:lvl>
+    <w:lvl w:ilvl="2" w:tplc="08090005" w:tentative="1">
+      <w:start w:val="1"/>
+      <w:numFmt w:val="bullet"/>
+      <w:lvlText w:val=""/>
+      <w:lvlJc w:val="left"/>
+      <w:pPr>
+        <w:ind w:left="2160" w:hanging="360"/>
+      </w:pPr>
+      <w:rPr>
+        <w:rFonts w:ascii="Wingdings" w:hAnsi="Wingdings" w:hint="default"/>
+      </w:rPr>
+    </w:lvl>
+    <w:lvl w:ilvl="3" w:tplc="08090001" w:tentative="1">
+      <w:start w:val="1"/>
+      <w:numFmt w:val="bullet"/>
+      <w:lvlText w:val=""/>
+      <w:lvlJc w:val="left"/>
+      <w:pPr>
+        <w:ind w:left="2880" w:hanging="360"/>
+      </w:pPr>
+      <w:rPr>
+        <w:rFonts w:ascii="Symbol" w:hAnsi="Symbol" w:hint="default"/>
+      </w:rPr>
+    </w:lvl>
+    <w:lvl w:ilvl="4" w:tplc="08090003" w:tentative="1">
+      <w:start w:val="1"/>
+      <w:numFmt w:val="bullet"/>
+      <w:lvlText w:val="o"/>
+      <w:lvlJc w:val="left"/>
+      <w:pPr>
+        <w:ind w:left="3600" w:hanging="360"/>
+      </w:pPr>
+      <w:rPr>
+        <w:rFonts w:ascii="Courier New" w:hAnsi="Courier New" w:cs="Courier New" w:hint="default"/>
+      </w:rPr>
+    </w:lvl>
+    <w:lvl w:ilvl="5" w:tplc="08090005" w:tentative="1">
+      <w:start w:val="1"/>
+      <w:numFmt w:val="bullet"/>
+      <w:lvlText w:val=""/>
+      <w:lvlJc w:val="left"/>
+      <w:pPr>
+        <w:ind w:left="4320" w:hanging="360"/>
+      </w:pPr>
+      <w:rPr>
+        <w:rFonts w:ascii="Wingdings" w:hAnsi="Wingdings" w:hint="default"/>
+      </w:rPr>
+    </w:lvl>
+    <w:lvl w:ilvl="6" w:tplc="08090001" w:tentative="1">
+      <w:start w:val="1"/>
+      <w:numFmt w:val="bullet"/>
+      <w:lvlText w:val=""/>
+      <w:lvlJc w:val="left"/>
+      <w:pPr>
+        <w:ind w:left="5040" w:hanging="360"/>
+      </w:pPr>
+      <w:rPr>
+        <w:rFonts w:ascii="Symbol" w:hAnsi="Symbol" w:hint="default"/>
+      </w:rPr>
+    </w:lvl>
+    <w:lvl w:ilvl="7" w:tplc="08090003" w:tentative="1">
+      <w:start w:val="1"/>
+      <w:numFmt w:val="bullet"/>
+      <w:lvlText w:val="o"/>
+      <w:lvlJc w:val="left"/>
+      <w:pPr>
+        <w:ind w:left="5760" w:hanging="360"/>
+      </w:pPr>
+      <w:rPr>
+        <w:rFonts w:ascii="Courier New" w:hAnsi="Courier New" w:cs="Courier New" w:hint="default"/>
+      </w:rPr>
+    </w:lvl>
+    <w:lvl w:ilvl="8" w:tplc="08090005" w:tentative="1">
+      <w:start w:val="1"/>
+      <w:numFmt w:val="bullet"/>
+      <w:lvlText w:val=""/>
+      <w:lvlJc w:val="left"/>
+      <w:pPr>
+        <w:ind w:left="6480" w:hanging="360"/>
+      </w:pPr>
+      <w:rPr>
+        <w:rFonts w:ascii="Wingdings" w:hAnsi="Wingdings" w:hint="default"/>
+      </w:rPr>
+    </w:lvl>
+  </w:abstractNum>
+  <w:abstractNum w:abstractNumId="3">
+    <w:nsid w:val="7CA641B0"/>
+    <w:multiLevelType w:val="hybridMultilevel"/>
+    <w:tmpl w:val="76F89C66"/>
+    <w:lvl w:ilvl="0" w:tplc="08090001">
+      <w:start w:val="1"/>
+      <w:numFmt w:val="bullet"/>
+      <w:lvlText w:val=""/>
+      <w:lvlJc w:val="left"/>
+      <w:pPr>
+        <w:ind w:left="720" w:hanging="360"/>
+      </w:pPr>
+      <w:rPr>
+        <w:rFonts w:ascii="Symbol" w:hAnsi="Symbol" w:hint="default"/>
+      </w:rPr>
+    </w:lvl>
+    <w:lvl w:ilvl="1" w:tplc="08090003" w:tentative="1">
+      <w:start w:val="1"/>
+      <w:numFmt w:val="bullet"/>
+      <w:lvlText w:val="o"/>
+      <w:lvlJc w:val="left"/>
+      <w:pPr>
+        <w:ind w:left="1440" w:hanging="360"/>
+      </w:pPr>
+      <w:rPr>
+        <w:rFonts w:ascii="Courier New" w:hAnsi="Courier New" w:cs="Courier New" w:hint="default"/>
+      </w:rPr>
+    </w:lvl>
+    <w:lvl w:ilvl="2" w:tplc="08090005" w:tentative="1">
+      <w:start w:val="1"/>
+      <w:numFmt w:val="bullet"/>
+      <w:lvlText w:val=""/>
+      <w:lvlJc w:val="left"/>
+      <w:pPr>
+        <w:ind w:left="2160" w:hanging="360"/>
+      </w:pPr>
+      <w:rPr>
+        <w:rFonts w:ascii="Wingdings" w:hAnsi="Wingdings" w:hint="default"/>
+      </w:rPr>
+    </w:lvl>
+    <w:lvl w:ilvl="3" w:tplc="08090001" w:tentative="1">
+      <w:start w:val="1"/>
+      <w:numFmt w:val="bullet"/>
+      <w:lvlText w:val=""/>
+      <w:lvlJc w:val="left"/>
+      <w:pPr>
+        <w:ind w:left="2880" w:hanging="360"/>
+      </w:pPr>
+      <w:rPr>
+        <w:rFonts w:ascii="Symbol" w:hAnsi="Symbol" w:hint="default"/>
+      </w:rPr>
+    </w:lvl>
+    <w:lvl w:ilvl="4" w:tplc="08090003" w:tentative="1">
+      <w:start w:val="1"/>
+      <w:numFmt w:val="bullet"/>
+      <w:lvlText w:val="o"/>
+      <w:lvlJc w:val="left"/>
+      <w:pPr>
+        <w:ind w:left="3600" w:hanging="360"/>
+      </w:pPr>
+      <w:rPr>
+        <w:rFonts w:ascii="Courier New" w:hAnsi="Courier New" w:cs="Courier New" w:hint="default"/>
+      </w:rPr>
+    </w:lvl>
+    <w:lvl w:ilvl="5" w:tplc="08090005" w:tentative="1">
+      <w:start w:val="1"/>
+      <w:numFmt w:val="bullet"/>
+      <w:lvlText w:val=""/>
+      <w:lvlJc w:val="left"/>
+      <w:pPr>
+        <w:ind w:left="4320" w:hanging="360"/>
+      </w:pPr>
+      <w:rPr>
+        <w:rFonts w:ascii="Wingdings" w:hAnsi="Wingdings" w:hint="default"/>
+      </w:rPr>
+    </w:lvl>
+    <w:lvl w:ilvl="6" w:tplc="08090001" w:tentative="1">
+      <w:start w:val="1"/>
+      <w:numFmt w:val="bullet"/>
+      <w:lvlText w:val=""/>
+      <w:lvlJc w:val="left"/>
+      <w:pPr>
+        <w:ind w:left="5040" w:hanging="360"/>
+      </w:pPr>
+      <w:rPr>
+        <w:rFonts w:ascii="Symbol" w:hAnsi="Symbol" w:hint="default"/>
+      </w:rPr>
+    </w:lvl>
+    <w:lvl w:ilvl="7" w:tplc="08090003" w:tentative="1">
+      <w:start w:val="1"/>
+      <w:numFmt w:val="bullet"/>
+      <w:lvlText w:val="o"/>
+      <w:lvlJc w:val="left"/>
+      <w:pPr>
+        <w:ind w:left="5760" w:hanging="360"/>
+      </w:pPr>
+      <w:rPr>
+        <w:rFonts w:ascii="Courier New" w:hAnsi="Courier New" w:cs="Courier New" w:hint="default"/>
+      </w:rPr>
+    </w:lvl>
+    <w:lvl w:ilvl="8" w:tplc="08090005" w:tentative="1">
+      <w:start w:val="1"/>
+      <w:numFmt w:val="bullet"/>
+      <w:lvlText w:val=""/>
+      <w:lvlJc w:val="left"/>
+      <w:pPr>
+        <w:ind w:left="6480" w:hanging="360"/>
+      </w:pPr>
+      <w:rPr>
+        <w:rFonts w:ascii="Wingdings" w:hAnsi="Wingdings" w:hint="default"/>
+      </w:rPr>
+    </w:lvl>
+  </w:abstractNum>
+  <w:num w:numId="1">
+    <w:abstractNumId w:val="3"/>
+  </w:num>
+  <w:num w:numId="2">
+    <w:abstractNumId w:val="1"/>
+  </w:num>
+  <w:num w:numId="3">
+    <w:abstractNumId w:val="2"/>
+  </w:num>
+  <w:num w:numId="4">
+    <w:abstractNumId w:val="0"/>
+  </w:num>
+</w:numbering>
 </file>
 
 <file path=word/styles.xml><?xml version="1.0" encoding="utf-8"?>
@@ -1007,6 +2860,17 @@
       <w:szCs w:val="32"/>
     </w:rPr>
   </w:style>
+  <w:style w:type="paragraph" w:styleId="ListParagraph">
+    <w:name w:val="List Paragraph"/>
+    <w:basedOn w:val="Normal"/>
+    <w:uiPriority w:val="34"/>
+    <w:qFormat/>
+    <w:rsid w:val="00485546"/>
+    <w:pPr>
+      <w:ind w:left="720"/>
+      <w:contextualSpacing/>
+    </w:pPr>
+  </w:style>
 </w:styles>
 </file>
 

</xml_diff>

<commit_message>
Added description of structure, started conclusions chapter
</commit_message>
<xml_diff>
--- a/Dokumentacja projekt PSZT.docx
+++ b/Dokumentacja projekt PSZT.docx
@@ -1517,347 +1517,1410 @@
         <w:rPr>
           <w:lang w:val="pl-PL"/>
         </w:rPr>
-        <w:t>Tryb testowy – to</w:t>
-      </w:r>
+        <w:t>Tryb testowy – tolerancja błędu</w:t>
+      </w:r>
+    </w:p>
+    <w:p>
+      <w:pPr>
+        <w:ind w:left="3600" w:hanging="3600"/>
+        <w:jc w:val="both"/>
+        <w:rPr>
+          <w:lang w:val="pl-PL"/>
+        </w:rPr>
+      </w:pPr>
+      <w:r>
+        <w:rPr>
+          <w:lang w:val="pl-PL"/>
+        </w:rPr>
+        <w:t xml:space="preserve">-w </w:t>
+      </w:r>
+      <w:proofErr w:type="gramStart"/>
+      <w:r>
+        <w:rPr>
+          <w:lang w:val="pl-PL"/>
+        </w:rPr>
+        <w:t>[ --</w:t>
+      </w:r>
+      <w:proofErr w:type="spellStart"/>
+      <w:proofErr w:type="gramEnd"/>
+      <w:r>
+        <w:rPr>
+          <w:lang w:val="pl-PL"/>
+        </w:rPr>
+        <w:t>threads</w:t>
+      </w:r>
+      <w:proofErr w:type="spellEnd"/>
+      <w:r>
+        <w:rPr>
+          <w:lang w:val="pl-PL"/>
+        </w:rPr>
+        <w:t xml:space="preserve"> ] </w:t>
+      </w:r>
+      <w:proofErr w:type="spellStart"/>
+      <w:r>
+        <w:rPr>
+          <w:lang w:val="pl-PL"/>
+        </w:rPr>
+        <w:t>arg</w:t>
+      </w:r>
+      <w:proofErr w:type="spellEnd"/>
+      <w:r>
+        <w:rPr>
+          <w:lang w:val="pl-PL"/>
+        </w:rPr>
+        <w:t xml:space="preserve"> (=0)</w:t>
+      </w:r>
+      <w:r>
+        <w:rPr>
+          <w:lang w:val="pl-PL"/>
+        </w:rPr>
+        <w:tab/>
+        <w:t xml:space="preserve">Określenie liczby wątków równolegle </w:t>
+      </w:r>
+      <w:r>
+        <w:rPr>
+          <w:lang w:val="pl-PL"/>
+        </w:rPr>
+        <w:t>uruchamianych</w:t>
+      </w:r>
+      <w:r>
+        <w:rPr>
+          <w:lang w:val="pl-PL"/>
+        </w:rPr>
+        <w:t xml:space="preserve"> podczas procesu uczenia.</w:t>
+      </w:r>
+    </w:p>
+    <w:p>
+      <w:pPr>
+        <w:jc w:val="both"/>
+        <w:rPr>
+          <w:lang w:val="pl-PL"/>
+        </w:rPr>
+      </w:pPr>
+    </w:p>
+    <w:p>
+      <w:pPr>
+        <w:ind w:left="1440" w:hanging="1440"/>
+        <w:jc w:val="both"/>
+        <w:rPr>
+          <w:lang w:val="pl-PL"/>
+        </w:rPr>
+      </w:pPr>
+      <w:r>
+        <w:rPr>
+          <w:lang w:val="pl-PL"/>
+        </w:rPr>
+        <w:t>Przewodnik:</w:t>
+      </w:r>
+    </w:p>
+    <w:p>
+      <w:pPr>
+        <w:jc w:val="both"/>
+        <w:rPr>
+          <w:lang w:val="pl-PL"/>
+        </w:rPr>
+      </w:pPr>
+      <w:r>
+        <w:rPr>
+          <w:lang w:val="pl-PL"/>
+        </w:rPr>
+        <w:t xml:space="preserve">Odpalając projekt po raz pierwszy zalecane </w:t>
+      </w:r>
+      <w:r>
+        <w:rPr>
+          <w:lang w:val="pl-PL"/>
+        </w:rPr>
+        <w:t>jest,</w:t>
+      </w:r>
+      <w:r>
+        <w:rPr>
+          <w:lang w:val="pl-PL"/>
+        </w:rPr>
+        <w:t xml:space="preserve"> aby </w:t>
+      </w:r>
+      <w:r>
+        <w:rPr>
+          <w:lang w:val="pl-PL"/>
+        </w:rPr>
+        <w:t>użyć</w:t>
+      </w:r>
+      <w:r>
+        <w:rPr>
+          <w:lang w:val="pl-PL"/>
+        </w:rPr>
+        <w:t xml:space="preserve"> parametru –h. </w:t>
+      </w:r>
+      <w:r>
+        <w:rPr>
+          <w:lang w:val="pl-PL"/>
+        </w:rPr>
+        <w:t xml:space="preserve"> </w:t>
+      </w:r>
+      <w:r>
+        <w:rPr>
+          <w:lang w:val="pl-PL"/>
+        </w:rPr>
+        <w:t xml:space="preserve">Po zapoznaniu się z </w:t>
+      </w:r>
+      <w:r>
+        <w:rPr>
+          <w:lang w:val="pl-PL"/>
+        </w:rPr>
+        <w:t>instrukcją</w:t>
+      </w:r>
+      <w:r>
+        <w:rPr>
+          <w:lang w:val="pl-PL"/>
+        </w:rPr>
+        <w:t xml:space="preserve"> pomocniczą jesteśmy gotowi do przeprowadzania eksperymentów.</w:t>
+      </w:r>
+      <w:r>
+        <w:rPr>
+          <w:lang w:val="pl-PL"/>
+        </w:rPr>
+        <w:t xml:space="preserve"> </w:t>
+      </w:r>
+    </w:p>
+    <w:p>
+      <w:pPr>
+        <w:jc w:val="both"/>
+        <w:rPr>
+          <w:lang w:val="pl-PL"/>
+        </w:rPr>
+      </w:pPr>
+      <w:r>
+        <w:rPr>
+          <w:lang w:val="pl-PL"/>
+        </w:rPr>
+        <w:t xml:space="preserve">Aby rozpocząć pierwszy trening sieci neuronowej ustawiamy tryb treningu </w:t>
+      </w:r>
+      <w:proofErr w:type="gramStart"/>
+      <w:r>
+        <w:rPr>
+          <w:lang w:val="pl-PL"/>
+        </w:rPr>
+        <w:t>( -</w:t>
+      </w:r>
+      <w:proofErr w:type="gramEnd"/>
+      <w:r>
+        <w:rPr>
+          <w:lang w:val="pl-PL"/>
+        </w:rPr>
+        <w:t>m 1) oraz podajemy wszystkie parametry.</w:t>
+      </w:r>
+      <w:r>
+        <w:rPr>
+          <w:lang w:val="pl-PL"/>
+        </w:rPr>
+        <w:t xml:space="preserve"> </w:t>
+      </w:r>
+    </w:p>
+    <w:p>
+      <w:pPr>
+        <w:jc w:val="both"/>
+        <w:rPr>
+          <w:lang w:val="pl-PL"/>
+        </w:rPr>
+      </w:pPr>
+      <w:r>
+        <w:rPr>
+          <w:lang w:val="pl-PL"/>
+        </w:rPr>
+        <w:t>Param</w:t>
+      </w:r>
+      <w:r>
+        <w:rPr>
+          <w:lang w:val="pl-PL"/>
+        </w:rPr>
+        <w:t xml:space="preserve">etry –e, –c, –p, –f, –b, –w możemy podać w formie listy. </w:t>
+      </w:r>
+      <w:r>
+        <w:rPr>
+          <w:lang w:val="pl-PL"/>
+        </w:rPr>
+        <w:t>Wówczas program uruchomi równoległy trening sieci neuronowych wszystkich kombinacji parametrów.</w:t>
+      </w:r>
+    </w:p>
+    <w:p>
+      <w:pPr>
+        <w:jc w:val="both"/>
+        <w:rPr>
+          <w:lang w:val="pl-PL"/>
+        </w:rPr>
+      </w:pPr>
+      <w:r>
+        <w:rPr>
+          <w:lang w:val="pl-PL"/>
+        </w:rPr>
+        <w:t xml:space="preserve">Wynik uczenia się sieci (MSE) możemy przeglądać w pliku zwanym </w:t>
+      </w:r>
+      <w:proofErr w:type="spellStart"/>
+      <w:r>
+        <w:rPr>
+          <w:lang w:val="pl-PL"/>
+        </w:rPr>
+        <w:t>loggerm</w:t>
+      </w:r>
+      <w:proofErr w:type="spellEnd"/>
+      <w:r>
+        <w:rPr>
+          <w:lang w:val="pl-PL"/>
+        </w:rPr>
+        <w:t>.</w:t>
+      </w:r>
+    </w:p>
+    <w:p>
+      <w:pPr>
+        <w:rPr>
+          <w:lang w:val="pl-PL"/>
+        </w:rPr>
+      </w:pPr>
+      <w:r>
+        <w:rPr>
+          <w:lang w:val="pl-PL"/>
+        </w:rPr>
+        <w:br w:type="page"/>
+      </w:r>
+    </w:p>
+    <w:p>
+      <w:pPr>
+        <w:pStyle w:val="Heading1"/>
+        <w:jc w:val="both"/>
+        <w:rPr>
+          <w:lang w:val="pl-PL"/>
+        </w:rPr>
+      </w:pPr>
+      <w:r>
+        <w:rPr>
+          <w:lang w:val="pl-PL"/>
+        </w:rPr>
+        <w:t>Opis struktury programu</w:t>
+      </w:r>
+    </w:p>
+    <w:p>
+      <w:pPr>
+        <w:jc w:val="both"/>
+        <w:rPr>
+          <w:lang w:val="pl-PL"/>
+        </w:rPr>
+      </w:pPr>
+      <w:r>
+        <w:rPr>
+          <w:lang w:val="pl-PL"/>
+        </w:rPr>
+        <w:t>Program składa się z 5 głównych modułów:</w:t>
+      </w:r>
+    </w:p>
+    <w:p>
+      <w:pPr>
+        <w:pStyle w:val="ListParagraph"/>
+        <w:numPr>
+          <w:ilvl w:val="0"/>
+          <w:numId w:val="6"/>
+        </w:numPr>
+        <w:jc w:val="both"/>
+        <w:rPr>
+          <w:lang w:val="pl-PL"/>
+        </w:rPr>
+      </w:pPr>
+      <w:proofErr w:type="spellStart"/>
+      <w:r>
+        <w:rPr>
+          <w:lang w:val="pl-PL"/>
+        </w:rPr>
+        <w:t>house</w:t>
+      </w:r>
+      <w:proofErr w:type="spellEnd"/>
+      <w:r>
+        <w:rPr>
+          <w:lang w:val="pl-PL"/>
+        </w:rPr>
+        <w:t xml:space="preserve"> – moduł umożliwiający </w:t>
+      </w:r>
+      <w:proofErr w:type="spellStart"/>
+      <w:r>
+        <w:rPr>
+          <w:lang w:val="pl-PL"/>
+        </w:rPr>
+        <w:t>zamapowanie</w:t>
+      </w:r>
+      <w:proofErr w:type="spellEnd"/>
+      <w:r>
+        <w:rPr>
+          <w:lang w:val="pl-PL"/>
+        </w:rPr>
+        <w:t xml:space="preserve"> danych wejściowych na struktury używane w implementacji. Klasy:</w:t>
+      </w:r>
+    </w:p>
+    <w:p>
+      <w:pPr>
+        <w:pStyle w:val="ListParagraph"/>
+        <w:numPr>
+          <w:ilvl w:val="1"/>
+          <w:numId w:val="6"/>
+        </w:numPr>
+        <w:jc w:val="both"/>
+        <w:rPr>
+          <w:lang w:val="pl-PL"/>
+        </w:rPr>
+      </w:pPr>
+      <w:r>
+        <w:rPr>
+          <w:lang w:val="pl-PL"/>
+        </w:rPr>
+        <w:t>House</w:t>
+      </w:r>
+    </w:p>
+    <w:p>
+      <w:pPr>
+        <w:pStyle w:val="ListParagraph"/>
+        <w:numPr>
+          <w:ilvl w:val="1"/>
+          <w:numId w:val="6"/>
+        </w:numPr>
+        <w:jc w:val="both"/>
+        <w:rPr>
+          <w:lang w:val="pl-PL"/>
+        </w:rPr>
+      </w:pPr>
+      <w:proofErr w:type="spellStart"/>
+      <w:r>
+        <w:rPr>
+          <w:lang w:val="pl-PL"/>
+        </w:rPr>
+        <w:t>NormalizedValuesHouse</w:t>
+      </w:r>
+      <w:proofErr w:type="spellEnd"/>
+    </w:p>
+    <w:p>
+      <w:pPr>
+        <w:pStyle w:val="ListParagraph"/>
+        <w:numPr>
+          <w:ilvl w:val="0"/>
+          <w:numId w:val="6"/>
+        </w:numPr>
+        <w:jc w:val="both"/>
+        <w:rPr>
+          <w:lang w:val="pl-PL"/>
+        </w:rPr>
+      </w:pPr>
+      <w:proofErr w:type="spellStart"/>
+      <w:r>
+        <w:rPr>
+          <w:lang w:val="pl-PL"/>
+        </w:rPr>
+        <w:t>neural</w:t>
+      </w:r>
+      <w:proofErr w:type="spellEnd"/>
+      <w:r>
+        <w:rPr>
+          <w:lang w:val="pl-PL"/>
+        </w:rPr>
+        <w:t xml:space="preserve"> network</w:t>
+      </w:r>
+      <w:r>
+        <w:rPr>
+          <w:lang w:val="pl-PL"/>
+        </w:rPr>
+        <w:t xml:space="preserve"> – moduł zawierający klasy opisujące strukturę sieci neuronowej oraz jej komponenty</w:t>
+      </w:r>
+    </w:p>
+    <w:p>
+      <w:pPr>
+        <w:pStyle w:val="ListParagraph"/>
+        <w:numPr>
+          <w:ilvl w:val="1"/>
+          <w:numId w:val="6"/>
+        </w:numPr>
+        <w:jc w:val="both"/>
+        <w:rPr>
+          <w:lang w:val="pl-PL"/>
+        </w:rPr>
+      </w:pPr>
+      <w:proofErr w:type="spellStart"/>
+      <w:r>
+        <w:rPr>
+          <w:lang w:val="pl-PL"/>
+        </w:rPr>
+        <w:t>neurons</w:t>
+      </w:r>
+      <w:proofErr w:type="spellEnd"/>
+      <w:r>
+        <w:rPr>
+          <w:lang w:val="pl-PL"/>
+        </w:rPr>
+        <w:t xml:space="preserve"> – zbiór klas reprezentujących neurony oraz ich komponenty</w:t>
+      </w:r>
+    </w:p>
+    <w:p>
+      <w:pPr>
+        <w:pStyle w:val="ListParagraph"/>
+        <w:numPr>
+          <w:ilvl w:val="2"/>
+          <w:numId w:val="6"/>
+        </w:numPr>
+        <w:jc w:val="both"/>
+        <w:rPr>
+          <w:lang w:val="pl-PL"/>
+        </w:rPr>
+      </w:pPr>
+      <w:proofErr w:type="spellStart"/>
+      <w:r>
+        <w:rPr>
+          <w:lang w:val="pl-PL"/>
+        </w:rPr>
+        <w:t>BiasNeuron</w:t>
+      </w:r>
+      <w:proofErr w:type="spellEnd"/>
+    </w:p>
+    <w:p>
+      <w:pPr>
+        <w:pStyle w:val="ListParagraph"/>
+        <w:numPr>
+          <w:ilvl w:val="2"/>
+          <w:numId w:val="6"/>
+        </w:numPr>
+        <w:jc w:val="both"/>
+        <w:rPr>
+          <w:lang w:val="pl-PL"/>
+        </w:rPr>
+      </w:pPr>
+      <w:proofErr w:type="spellStart"/>
+      <w:r>
+        <w:rPr>
+          <w:lang w:val="pl-PL"/>
+        </w:rPr>
+        <w:t>HiddenLayerNeuron</w:t>
+      </w:r>
+      <w:proofErr w:type="spellEnd"/>
+    </w:p>
+    <w:p>
+      <w:pPr>
+        <w:pStyle w:val="ListParagraph"/>
+        <w:numPr>
+          <w:ilvl w:val="2"/>
+          <w:numId w:val="6"/>
+        </w:numPr>
+        <w:jc w:val="both"/>
+        <w:rPr>
+          <w:lang w:val="pl-PL"/>
+        </w:rPr>
+      </w:pPr>
+      <w:proofErr w:type="spellStart"/>
+      <w:r>
+        <w:rPr>
+          <w:lang w:val="pl-PL"/>
+        </w:rPr>
+        <w:t>InputNeuron</w:t>
+      </w:r>
+      <w:proofErr w:type="spellEnd"/>
+    </w:p>
+    <w:p>
+      <w:pPr>
+        <w:pStyle w:val="ListParagraph"/>
+        <w:numPr>
+          <w:ilvl w:val="2"/>
+          <w:numId w:val="6"/>
+        </w:numPr>
+        <w:jc w:val="both"/>
+        <w:rPr>
+          <w:lang w:val="pl-PL"/>
+        </w:rPr>
+      </w:pPr>
+      <w:r>
+        <w:rPr>
+          <w:lang w:val="pl-PL"/>
+        </w:rPr>
+        <w:t>Neuron</w:t>
+      </w:r>
+    </w:p>
+    <w:p>
+      <w:pPr>
+        <w:pStyle w:val="ListParagraph"/>
+        <w:numPr>
+          <w:ilvl w:val="2"/>
+          <w:numId w:val="6"/>
+        </w:numPr>
+        <w:jc w:val="both"/>
+        <w:rPr>
+          <w:lang w:val="pl-PL"/>
+        </w:rPr>
+      </w:pPr>
+      <w:r>
+        <w:rPr>
+          <w:lang w:val="pl-PL"/>
+        </w:rPr>
+        <w:t>Neuron</w:t>
+      </w:r>
+    </w:p>
+    <w:p>
+      <w:pPr>
+        <w:pStyle w:val="ListParagraph"/>
+        <w:numPr>
+          <w:ilvl w:val="2"/>
+          <w:numId w:val="6"/>
+        </w:numPr>
+        <w:jc w:val="both"/>
+        <w:rPr>
+          <w:lang w:val="pl-PL"/>
+        </w:rPr>
+      </w:pPr>
+      <w:proofErr w:type="spellStart"/>
+      <w:r>
+        <w:rPr>
+          <w:lang w:val="pl-PL"/>
+        </w:rPr>
+        <w:t>OutputNeuron</w:t>
+      </w:r>
+      <w:proofErr w:type="spellEnd"/>
+    </w:p>
+    <w:p>
+      <w:pPr>
+        <w:pStyle w:val="ListParagraph"/>
+        <w:numPr>
+          <w:ilvl w:val="2"/>
+          <w:numId w:val="6"/>
+        </w:numPr>
+        <w:jc w:val="both"/>
+        <w:rPr>
+          <w:lang w:val="pl-PL"/>
+        </w:rPr>
+      </w:pPr>
+      <w:proofErr w:type="spellStart"/>
+      <w:r>
+        <w:rPr>
+          <w:lang w:val="pl-PL"/>
+        </w:rPr>
+        <w:t>Synapse</w:t>
+      </w:r>
+      <w:proofErr w:type="spellEnd"/>
+    </w:p>
+    <w:p>
+      <w:pPr>
+        <w:pStyle w:val="ListParagraph"/>
+        <w:numPr>
+          <w:ilvl w:val="1"/>
+          <w:numId w:val="6"/>
+        </w:numPr>
+        <w:jc w:val="both"/>
+        <w:rPr>
+          <w:lang w:val="pl-PL"/>
+        </w:rPr>
+      </w:pPr>
+      <w:proofErr w:type="spellStart"/>
+      <w:r>
+        <w:rPr>
+          <w:lang w:val="pl-PL"/>
+        </w:rPr>
+        <w:t>ActivationFunctionsBank</w:t>
+      </w:r>
+      <w:proofErr w:type="spellEnd"/>
+    </w:p>
+    <w:p>
+      <w:pPr>
+        <w:pStyle w:val="ListParagraph"/>
+        <w:numPr>
+          <w:ilvl w:val="1"/>
+          <w:numId w:val="6"/>
+        </w:numPr>
+        <w:jc w:val="both"/>
+        <w:rPr>
+          <w:lang w:val="pl-PL"/>
+        </w:rPr>
+      </w:pPr>
+      <w:proofErr w:type="spellStart"/>
+      <w:r>
+        <w:rPr>
+          <w:lang w:val="pl-PL"/>
+        </w:rPr>
+        <w:t>NeuralNetwork</w:t>
+      </w:r>
+      <w:proofErr w:type="spellEnd"/>
+    </w:p>
+    <w:p>
+      <w:pPr>
+        <w:pStyle w:val="ListParagraph"/>
+        <w:numPr>
+          <w:ilvl w:val="1"/>
+          <w:numId w:val="6"/>
+        </w:numPr>
+        <w:jc w:val="both"/>
+        <w:rPr>
+          <w:lang w:val="pl-PL"/>
+        </w:rPr>
+      </w:pPr>
+      <w:proofErr w:type="spellStart"/>
+      <w:r>
+        <w:rPr>
+          <w:lang w:val="pl-PL"/>
+        </w:rPr>
+        <w:t>NeuralNetworkTopology</w:t>
+      </w:r>
+      <w:proofErr w:type="spellEnd"/>
+    </w:p>
+    <w:p>
+      <w:pPr>
+        <w:pStyle w:val="ListParagraph"/>
+        <w:ind w:left="1440"/>
+        <w:jc w:val="both"/>
+        <w:rPr>
+          <w:lang w:val="pl-PL"/>
+        </w:rPr>
+      </w:pPr>
+    </w:p>
+    <w:p>
+      <w:pPr>
+        <w:pStyle w:val="ListParagraph"/>
+        <w:numPr>
+          <w:ilvl w:val="0"/>
+          <w:numId w:val="6"/>
+        </w:numPr>
+        <w:jc w:val="both"/>
+        <w:rPr>
+          <w:lang w:val="pl-PL"/>
+        </w:rPr>
+      </w:pPr>
+      <w:r>
+        <w:rPr>
+          <w:lang w:val="pl-PL"/>
+        </w:rPr>
+        <w:t>Program</w:t>
+      </w:r>
+      <w:r>
+        <w:rPr>
+          <w:lang w:val="pl-PL"/>
+        </w:rPr>
+        <w:t xml:space="preserve"> – moduł odpowiedzialny za odpowiednia inicjalizacje programu zważając na tryb uruchomienia</w:t>
+      </w:r>
+    </w:p>
+    <w:p>
+      <w:pPr>
+        <w:pStyle w:val="ListParagraph"/>
+        <w:numPr>
+          <w:ilvl w:val="1"/>
+          <w:numId w:val="6"/>
+        </w:numPr>
+        <w:jc w:val="both"/>
+        <w:rPr>
+          <w:lang w:val="pl-PL"/>
+        </w:rPr>
+      </w:pPr>
+      <w:proofErr w:type="spellStart"/>
+      <w:r>
+        <w:rPr>
+          <w:lang w:val="pl-PL"/>
+        </w:rPr>
+        <w:t>program_initialization</w:t>
+      </w:r>
+      <w:proofErr w:type="spellEnd"/>
+    </w:p>
+    <w:p>
+      <w:pPr>
+        <w:pStyle w:val="ListParagraph"/>
+        <w:numPr>
+          <w:ilvl w:val="2"/>
+          <w:numId w:val="6"/>
+        </w:numPr>
+        <w:jc w:val="both"/>
+        <w:rPr>
+          <w:lang w:val="pl-PL"/>
+        </w:rPr>
+      </w:pPr>
+      <w:proofErr w:type="spellStart"/>
+      <w:r>
+        <w:rPr>
+          <w:lang w:val="pl-PL"/>
+        </w:rPr>
+        <w:t>ProgramInitializer</w:t>
+      </w:r>
+      <w:proofErr w:type="spellEnd"/>
+    </w:p>
+    <w:p>
+      <w:pPr>
+        <w:pStyle w:val="ListParagraph"/>
+        <w:numPr>
+          <w:ilvl w:val="1"/>
+          <w:numId w:val="6"/>
+        </w:numPr>
+        <w:jc w:val="both"/>
+        <w:rPr>
+          <w:lang w:val="pl-PL"/>
+        </w:rPr>
+      </w:pPr>
+      <w:r>
+        <w:rPr>
+          <w:lang w:val="pl-PL"/>
+        </w:rPr>
+        <w:t>Program</w:t>
+      </w:r>
+    </w:p>
+    <w:p>
+      <w:pPr>
+        <w:pStyle w:val="ListParagraph"/>
+        <w:numPr>
+          <w:ilvl w:val="1"/>
+          <w:numId w:val="6"/>
+        </w:numPr>
+        <w:jc w:val="both"/>
+        <w:rPr>
+          <w:lang w:val="pl-PL"/>
+        </w:rPr>
+      </w:pPr>
+      <w:proofErr w:type="spellStart"/>
+      <w:r>
+        <w:rPr>
+          <w:lang w:val="pl-PL"/>
+        </w:rPr>
+        <w:t>TestProgram</w:t>
+      </w:r>
+      <w:proofErr w:type="spellEnd"/>
+    </w:p>
+    <w:p>
+      <w:pPr>
+        <w:pStyle w:val="ListParagraph"/>
+        <w:numPr>
+          <w:ilvl w:val="1"/>
+          <w:numId w:val="6"/>
+        </w:numPr>
+        <w:jc w:val="both"/>
+        <w:rPr>
+          <w:lang w:val="pl-PL"/>
+        </w:rPr>
+      </w:pPr>
+      <w:proofErr w:type="spellStart"/>
+      <w:r>
+        <w:rPr>
+          <w:lang w:val="pl-PL"/>
+        </w:rPr>
+        <w:t>TrainAndTestProgram</w:t>
+      </w:r>
+      <w:proofErr w:type="spellEnd"/>
+    </w:p>
+    <w:p>
+      <w:pPr>
+        <w:pStyle w:val="ListParagraph"/>
+        <w:numPr>
+          <w:ilvl w:val="1"/>
+          <w:numId w:val="6"/>
+        </w:numPr>
+        <w:jc w:val="both"/>
+        <w:rPr>
+          <w:lang w:val="pl-PL"/>
+        </w:rPr>
+      </w:pPr>
+      <w:proofErr w:type="spellStart"/>
+      <w:r>
+        <w:rPr>
+          <w:lang w:val="pl-PL"/>
+        </w:rPr>
+        <w:t>TraninProgram</w:t>
+      </w:r>
+      <w:proofErr w:type="spellEnd"/>
+    </w:p>
+    <w:p>
+      <w:pPr>
+        <w:pStyle w:val="ListParagraph"/>
+        <w:numPr>
+          <w:ilvl w:val="0"/>
+          <w:numId w:val="6"/>
+        </w:numPr>
+        <w:jc w:val="both"/>
+        <w:rPr>
+          <w:lang w:val="pl-PL"/>
+        </w:rPr>
+      </w:pPr>
+      <w:r>
+        <w:rPr>
+          <w:lang w:val="pl-PL"/>
+        </w:rPr>
+        <w:t>Progress</w:t>
+      </w:r>
+      <w:r>
+        <w:rPr>
+          <w:lang w:val="pl-PL"/>
+        </w:rPr>
+        <w:t xml:space="preserve"> – moduł odpowiedzialny za wyświetlania paska postępu nauki sieci neuronowej</w:t>
+      </w:r>
+    </w:p>
+    <w:p>
+      <w:pPr>
+        <w:pStyle w:val="ListParagraph"/>
+        <w:numPr>
+          <w:ilvl w:val="1"/>
+          <w:numId w:val="6"/>
+        </w:numPr>
+        <w:jc w:val="both"/>
+        <w:rPr>
+          <w:lang w:val="pl-PL"/>
+        </w:rPr>
+      </w:pPr>
+      <w:proofErr w:type="spellStart"/>
+      <w:r>
+        <w:rPr>
+          <w:lang w:val="pl-PL"/>
+        </w:rPr>
+        <w:t>ProgressStatus</w:t>
+      </w:r>
+      <w:proofErr w:type="spellEnd"/>
+    </w:p>
+    <w:p>
+      <w:pPr>
+        <w:pStyle w:val="ListParagraph"/>
+        <w:numPr>
+          <w:ilvl w:val="1"/>
+          <w:numId w:val="6"/>
+        </w:numPr>
+        <w:jc w:val="both"/>
+        <w:rPr>
+          <w:lang w:val="pl-PL"/>
+        </w:rPr>
+      </w:pPr>
+      <w:proofErr w:type="spellStart"/>
+      <w:r>
+        <w:rPr>
+          <w:lang w:val="pl-PL"/>
+        </w:rPr>
+        <w:t>ProgressStatusBar</w:t>
+      </w:r>
+      <w:proofErr w:type="spellEnd"/>
+    </w:p>
+    <w:p>
+      <w:pPr>
+        <w:pStyle w:val="ListParagraph"/>
+        <w:numPr>
+          <w:ilvl w:val="1"/>
+          <w:numId w:val="6"/>
+        </w:numPr>
+        <w:jc w:val="both"/>
+        <w:rPr>
+          <w:lang w:val="pl-PL"/>
+        </w:rPr>
+      </w:pPr>
+      <w:proofErr w:type="spellStart"/>
+      <w:r>
+        <w:rPr>
+          <w:lang w:val="pl-PL"/>
+        </w:rPr>
+        <w:t>ProgressStatusInfo</w:t>
+      </w:r>
+      <w:proofErr w:type="spellEnd"/>
+    </w:p>
+    <w:p>
+      <w:pPr>
+        <w:pStyle w:val="ListParagraph"/>
+        <w:numPr>
+          <w:ilvl w:val="1"/>
+          <w:numId w:val="6"/>
+        </w:numPr>
+        <w:jc w:val="both"/>
+        <w:rPr>
+          <w:lang w:val="pl-PL"/>
+        </w:rPr>
+      </w:pPr>
+      <w:proofErr w:type="spellStart"/>
+      <w:r>
+        <w:rPr>
+          <w:lang w:val="pl-PL"/>
+        </w:rPr>
+        <w:t>ProgressStatusManager</w:t>
+      </w:r>
+      <w:proofErr w:type="spellEnd"/>
+    </w:p>
+    <w:p>
+      <w:pPr>
+        <w:pStyle w:val="ListParagraph"/>
+        <w:numPr>
+          <w:ilvl w:val="0"/>
+          <w:numId w:val="6"/>
+        </w:numPr>
+        <w:jc w:val="both"/>
+        <w:rPr>
+          <w:lang w:val="pl-PL"/>
+        </w:rPr>
+      </w:pPr>
+      <w:r>
+        <w:rPr>
+          <w:lang w:val="pl-PL"/>
+        </w:rPr>
+        <w:t>klasy wspomagające procesy I/O</w:t>
+      </w:r>
+    </w:p>
+    <w:p>
+      <w:pPr>
+        <w:pStyle w:val="ListParagraph"/>
+        <w:numPr>
+          <w:ilvl w:val="1"/>
+          <w:numId w:val="6"/>
+        </w:numPr>
+        <w:jc w:val="both"/>
+        <w:rPr>
+          <w:lang w:val="pl-PL"/>
+        </w:rPr>
+      </w:pPr>
+      <w:proofErr w:type="spellStart"/>
+      <w:r>
+        <w:rPr>
+          <w:lang w:val="pl-PL"/>
+        </w:rPr>
+        <w:t>FileReader</w:t>
+      </w:r>
+      <w:proofErr w:type="spellEnd"/>
+    </w:p>
+    <w:p>
+      <w:pPr>
+        <w:pStyle w:val="ListParagraph"/>
+        <w:numPr>
+          <w:ilvl w:val="1"/>
+          <w:numId w:val="6"/>
+        </w:numPr>
+        <w:jc w:val="both"/>
+        <w:rPr>
+          <w:lang w:val="pl-PL"/>
+        </w:rPr>
+      </w:pPr>
+      <w:proofErr w:type="spellStart"/>
+      <w:r>
+        <w:rPr>
+          <w:lang w:val="pl-PL"/>
+        </w:rPr>
+        <w:t>RandomNumberGenerator</w:t>
+      </w:r>
+      <w:proofErr w:type="spellEnd"/>
+    </w:p>
+    <w:p>
+      <w:pPr>
+        <w:pStyle w:val="ListParagraph"/>
+        <w:numPr>
+          <w:ilvl w:val="1"/>
+          <w:numId w:val="6"/>
+        </w:numPr>
+        <w:jc w:val="both"/>
+        <w:rPr>
+          <w:lang w:val="pl-PL"/>
+        </w:rPr>
+      </w:pPr>
+      <w:proofErr w:type="spellStart"/>
+      <w:r>
+        <w:rPr>
+          <w:lang w:val="pl-PL"/>
+        </w:rPr>
+        <w:t>Serializator</w:t>
+      </w:r>
+      <w:proofErr w:type="spellEnd"/>
+    </w:p>
+    <w:p>
+      <w:pPr>
+        <w:pStyle w:val="ListParagraph"/>
+        <w:numPr>
+          <w:ilvl w:val="1"/>
+          <w:numId w:val="6"/>
+        </w:numPr>
+        <w:jc w:val="both"/>
+        <w:rPr>
+          <w:lang w:val="pl-PL"/>
+        </w:rPr>
+      </w:pPr>
+      <w:proofErr w:type="spellStart"/>
+      <w:r>
+        <w:rPr>
+          <w:lang w:val="pl-PL"/>
+        </w:rPr>
+        <w:t>TrainingDataFactory</w:t>
+      </w:r>
+      <w:proofErr w:type="spellEnd"/>
+    </w:p>
+    <w:p>
+      <w:pPr>
+        <w:pStyle w:val="ListParagraph"/>
+        <w:numPr>
+          <w:ilvl w:val="0"/>
+          <w:numId w:val="6"/>
+        </w:numPr>
+        <w:jc w:val="both"/>
+        <w:rPr>
+          <w:lang w:val="pl-PL"/>
+        </w:rPr>
+      </w:pPr>
+      <w:proofErr w:type="spellStart"/>
+      <w:r>
+        <w:rPr>
+          <w:lang w:val="pl-PL"/>
+        </w:rPr>
+        <w:t>Tests</w:t>
+      </w:r>
+      <w:proofErr w:type="spellEnd"/>
+      <w:r>
+        <w:rPr>
+          <w:lang w:val="pl-PL"/>
+        </w:rPr>
+        <w:t xml:space="preserve"> – testy jednostkowe klas</w:t>
+      </w:r>
+    </w:p>
+    <w:p>
+      <w:pPr>
+        <w:pStyle w:val="ListParagraph"/>
+        <w:numPr>
+          <w:ilvl w:val="1"/>
+          <w:numId w:val="6"/>
+        </w:numPr>
+        <w:jc w:val="both"/>
+        <w:rPr>
+          <w:lang w:val="pl-PL"/>
+        </w:rPr>
+      </w:pPr>
+      <w:proofErr w:type="spellStart"/>
+      <w:r>
+        <w:rPr>
+          <w:lang w:val="pl-PL"/>
+        </w:rPr>
+        <w:t>SampleTests</w:t>
+      </w:r>
+      <w:proofErr w:type="spellEnd"/>
+    </w:p>
+    <w:p>
+      <w:pPr>
+        <w:pStyle w:val="ListParagraph"/>
+        <w:numPr>
+          <w:ilvl w:val="1"/>
+          <w:numId w:val="6"/>
+        </w:numPr>
+        <w:jc w:val="both"/>
+        <w:rPr>
+          <w:lang w:val="pl-PL"/>
+        </w:rPr>
+      </w:pPr>
+      <w:proofErr w:type="spellStart"/>
+      <w:r>
+        <w:rPr>
+          <w:lang w:val="pl-PL"/>
+        </w:rPr>
+        <w:t>t</w:t>
+      </w:r>
+      <w:r>
+        <w:rPr>
+          <w:lang w:val="pl-PL"/>
+        </w:rPr>
+        <w:t>est_main</w:t>
+      </w:r>
+      <w:proofErr w:type="spellEnd"/>
+    </w:p>
+    <w:p>
+      <w:pPr>
+        <w:jc w:val="both"/>
+        <w:rPr>
+          <w:lang w:val="pl-PL"/>
+        </w:rPr>
+      </w:pPr>
+    </w:p>
+    <w:p>
+      <w:pPr>
+        <w:rPr>
+          <w:lang w:val="pl-PL"/>
+        </w:rPr>
+      </w:pPr>
+      <w:r>
+        <w:rPr>
+          <w:lang w:val="pl-PL"/>
+        </w:rPr>
+        <w:br w:type="page"/>
+      </w:r>
+    </w:p>
+    <w:p>
+      <w:pPr>
+        <w:pStyle w:val="Heading1"/>
+        <w:jc w:val="both"/>
+        <w:rPr>
+          <w:lang w:val="pl-PL"/>
+        </w:rPr>
+      </w:pPr>
+      <w:r>
+        <w:rPr>
+          <w:lang w:val="pl-PL"/>
+        </w:rPr>
+        <w:t>Wnioski dotyczące osiągniętych rezultatów</w:t>
+      </w:r>
+    </w:p>
+    <w:p>
+      <w:pPr>
+        <w:jc w:val="both"/>
+        <w:rPr>
+          <w:lang w:val="pl-PL"/>
+        </w:rPr>
+      </w:pPr>
+      <w:r>
+        <w:rPr>
+          <w:lang w:val="pl-PL"/>
+        </w:rPr>
+        <w:t xml:space="preserve">Po udanej implementacji sieci neuronowej przystąpiliśmy do wybrania najlepszych parametrów sieci. Początkowo niektórych z nas zdziwił fakt, iż nie udało nam się zmniejszyć błędu średniokwadratowego (dalej MSE) do wartości piątego rzędu po przecinku w notacji wykładniczej. Przy zastosowanym mapowaniu zakresu cen domów z 0 - 10,000,000 do 0-1 uzyskaliśmy dokładność wyceny rzędu </w:t>
+      </w:r>
+      <w:r>
+        <w:rPr>
+          <w:lang w:val="pl-PL"/>
+        </w:rPr>
+        <w:t>100,000</w:t>
+      </w:r>
+      <w:r>
+        <w:rPr>
+          <w:lang w:val="pl-PL"/>
+        </w:rPr>
+        <w:t xml:space="preserve"> </w:t>
+      </w:r>
+      <w:r>
+        <w:rPr>
+          <w:lang w:val="pl-PL"/>
+        </w:rPr>
+        <w:t xml:space="preserve">zł. Zastanawialiśmy </w:t>
+      </w:r>
+      <w:proofErr w:type="gramStart"/>
+      <w:r>
+        <w:rPr>
+          <w:lang w:val="pl-PL"/>
+        </w:rPr>
+        <w:t>się</w:t>
+      </w:r>
+      <w:proofErr w:type="gramEnd"/>
+      <w:r>
+        <w:rPr>
+          <w:lang w:val="pl-PL"/>
+        </w:rPr>
+        <w:t xml:space="preserve"> dlaczego tak ciężko przełamać tą granicę.</w:t>
+      </w:r>
+    </w:p>
+    <w:p>
+      <w:pPr>
+        <w:jc w:val="both"/>
+        <w:rPr>
+          <w:lang w:val="pl-PL"/>
+        </w:rPr>
+      </w:pPr>
+      <w:r>
+        <w:rPr>
+          <w:lang w:val="pl-PL"/>
+        </w:rPr>
+        <w:t>Przeanalizowaliśmy dane wsadowe narzędziem SAS</w:t>
+      </w:r>
+    </w:p>
+    <w:p>
+      <w:pPr>
+        <w:jc w:val="both"/>
+        <w:rPr>
+          <w:lang w:val="pl-PL"/>
+        </w:rPr>
+      </w:pPr>
+      <w:r>
+        <w:rPr>
+          <w:noProof/>
+          <w:lang w:eastAsia="en-GB"/>
+        </w:rPr>
+        <w:drawing>
+          <wp:inline distT="0" distB="0" distL="0" distR="0" wp14:anchorId="2F03B00C" wp14:editId="3B858604">
+            <wp:extent cx="3040380" cy="3317240"/>
+            <wp:effectExtent l="0" t="0" r="7620" b="10160"/>
+            <wp:docPr id="1" name="Picture 1" descr="../../Downloads/Histogram-results.pdf"/>
+            <wp:cNvGraphicFramePr>
+              <a:graphicFrameLocks xmlns:a="http://schemas.openxmlformats.org/drawingml/2006/main" noChangeAspect="1"/>
+            </wp:cNvGraphicFramePr>
+            <a:graphic xmlns:a="http://schemas.openxmlformats.org/drawingml/2006/main">
+              <a:graphicData uri="http://schemas.openxmlformats.org/drawingml/2006/picture">
+                <pic:pic xmlns:pic="http://schemas.openxmlformats.org/drawingml/2006/picture">
+                  <pic:nvPicPr>
+                    <pic:cNvPr id="0" name="Picture 1" descr="../../Downloads/Histogram-results.pdf"/>
+                    <pic:cNvPicPr>
+                      <a:picLocks noChangeAspect="1" noChangeArrowheads="1"/>
+                    </pic:cNvPicPr>
+                  </pic:nvPicPr>
+                  <pic:blipFill rotWithShape="1">
+                    <a:blip r:embed="rId5">
+                      <a:extLst>
+                        <a:ext uri="{28A0092B-C50C-407E-A947-70E740481C1C}">
+                          <a14:useLocalDpi xmlns:a14="http://schemas.microsoft.com/office/drawing/2010/main" val="0"/>
+                        </a:ext>
+                      </a:extLst>
+                    </a:blip>
+                    <a:srcRect l="9481" t="3897" r="9928" b="49706"/>
+                    <a:stretch/>
+                  </pic:blipFill>
+                  <pic:spPr bwMode="auto">
+                    <a:xfrm>
+                      <a:off x="0" y="0"/>
+                      <a:ext cx="3040380" cy="3317240"/>
+                    </a:xfrm>
+                    <a:prstGeom prst="rect">
+                      <a:avLst/>
+                    </a:prstGeom>
+                    <a:noFill/>
+                    <a:ln>
+                      <a:noFill/>
+                    </a:ln>
+                    <a:extLst>
+                      <a:ext uri="{53640926-AAD7-44D8-BBD7-CCE9431645EC}">
+                        <a14:shadowObscured xmlns:a14="http://schemas.microsoft.com/office/drawing/2010/main"/>
+                      </a:ext>
+                    </a:extLst>
+                  </pic:spPr>
+                </pic:pic>
+              </a:graphicData>
+            </a:graphic>
+          </wp:inline>
+        </w:drawing>
+      </w:r>
+      <w:r>
+        <w:rPr>
+          <w:noProof/>
+          <w:lang w:eastAsia="en-GB"/>
+        </w:rPr>
+        <w:drawing>
+          <wp:inline distT="0" distB="0" distL="0" distR="0" wp14:anchorId="5D89D95A" wp14:editId="59A0D3FC">
+            <wp:extent cx="2697920" cy="3761266"/>
+            <wp:effectExtent l="0" t="0" r="0" b="0"/>
+            <wp:docPr id="2" name="Picture 2" descr="../../Downloads/Box%20Plot-results.pdf"/>
+            <wp:cNvGraphicFramePr>
+              <a:graphicFrameLocks xmlns:a="http://schemas.openxmlformats.org/drawingml/2006/main" noChangeAspect="1"/>
+            </wp:cNvGraphicFramePr>
+            <a:graphic xmlns:a="http://schemas.openxmlformats.org/drawingml/2006/main">
+              <a:graphicData uri="http://schemas.openxmlformats.org/drawingml/2006/picture">
+                <pic:pic xmlns:pic="http://schemas.openxmlformats.org/drawingml/2006/picture">
+                  <pic:nvPicPr>
+                    <pic:cNvPr id="0" name="Picture 2" descr="../../Downloads/Box%20Plot-results.pdf"/>
+                    <pic:cNvPicPr>
+                      <a:picLocks noChangeAspect="1" noChangeArrowheads="1"/>
+                    </pic:cNvPicPr>
+                  </pic:nvPicPr>
+                  <pic:blipFill rotWithShape="1">
+                    <a:blip r:embed="rId6">
+                      <a:extLst>
+                        <a:ext uri="{28A0092B-C50C-407E-A947-70E740481C1C}">
+                          <a14:useLocalDpi xmlns:a14="http://schemas.microsoft.com/office/drawing/2010/main" val="0"/>
+                        </a:ext>
+                      </a:extLst>
+                    </a:blip>
+                    <a:srcRect l="9940" r="10239" b="49470"/>
+                    <a:stretch/>
+                  </pic:blipFill>
+                  <pic:spPr bwMode="auto">
+                    <a:xfrm>
+                      <a:off x="0" y="0"/>
+                      <a:ext cx="2701663" cy="3766484"/>
+                    </a:xfrm>
+                    <a:prstGeom prst="rect">
+                      <a:avLst/>
+                    </a:prstGeom>
+                    <a:noFill/>
+                    <a:ln>
+                      <a:noFill/>
+                    </a:ln>
+                    <a:extLst>
+                      <a:ext uri="{53640926-AAD7-44D8-BBD7-CCE9431645EC}">
+                        <a14:shadowObscured xmlns:a14="http://schemas.microsoft.com/office/drawing/2010/main"/>
+                      </a:ext>
+                    </a:extLst>
+                  </pic:spPr>
+                </pic:pic>
+              </a:graphicData>
+            </a:graphic>
+          </wp:inline>
+        </w:drawing>
+      </w:r>
+    </w:p>
+    <w:p>
+      <w:pPr>
+        <w:jc w:val="both"/>
+        <w:rPr>
+          <w:lang w:val="pl-PL"/>
+        </w:rPr>
+      </w:pPr>
+    </w:p>
+    <w:p>
+      <w:pPr>
+        <w:jc w:val="both"/>
+        <w:rPr>
+          <w:lang w:val="pl-PL"/>
+        </w:rPr>
+      </w:pPr>
+      <w:r>
+        <w:rPr>
+          <w:lang w:val="pl-PL"/>
+        </w:rPr>
+        <w:t xml:space="preserve">Z rozkładu cen domów </w:t>
+      </w:r>
+      <w:proofErr w:type="gramStart"/>
+      <w:r>
+        <w:rPr>
+          <w:lang w:val="pl-PL"/>
+        </w:rPr>
+        <w:t>wynika</w:t>
+      </w:r>
+      <w:proofErr w:type="gramEnd"/>
+      <w:r>
+        <w:rPr>
+          <w:lang w:val="pl-PL"/>
+        </w:rPr>
+        <w:t xml:space="preserve"> że większość z nich </w:t>
+      </w:r>
+      <w:r>
+        <w:rPr>
+          <w:lang w:val="pl-PL"/>
+        </w:rPr>
+        <w:t>oscyluje w granicach 500,000</w:t>
+      </w:r>
+      <w:r>
+        <w:rPr>
+          <w:lang w:val="pl-PL"/>
+        </w:rPr>
+        <w:t xml:space="preserve"> ze stosunkowo niewielkim odchyleniem. Na tym etapie właśnie to potrafiła </w:t>
+      </w:r>
+      <w:r>
+        <w:rPr>
+          <w:lang w:val="pl-PL"/>
+        </w:rPr>
+        <w:t>wskazać</w:t>
+      </w:r>
+      <w:r>
+        <w:rPr>
+          <w:lang w:val="pl-PL"/>
+        </w:rPr>
+        <w:t xml:space="preserve"> nasza sieć.</w:t>
+      </w:r>
+    </w:p>
+    <w:p>
+      <w:pPr>
+        <w:jc w:val="both"/>
+        <w:rPr>
+          <w:lang w:val="pl-PL"/>
+        </w:rPr>
+      </w:pPr>
+      <w:r>
+        <w:rPr>
+          <w:lang w:val="pl-PL"/>
+        </w:rPr>
+        <w:t xml:space="preserve">Przystąpiliśmy do wyszukania najlepszej topologii sieci. </w:t>
+      </w:r>
+    </w:p>
+    <w:p>
+      <w:pPr>
+        <w:jc w:val="both"/>
+        <w:rPr>
+          <w:lang w:val="pl-PL"/>
+        </w:rPr>
+      </w:pPr>
+    </w:p>
+    <w:p>
+      <w:pPr>
+        <w:jc w:val="both"/>
+        <w:rPr>
+          <w:lang w:val="pl-PL"/>
+        </w:rPr>
+      </w:pPr>
       <w:bookmarkStart w:id="0" w:name="_GoBack"/>
       <w:bookmarkEnd w:id="0"/>
-      <w:r>
-        <w:rPr>
-          <w:lang w:val="pl-PL"/>
-        </w:rPr>
-        <w:t>lerancja błędu</w:t>
-      </w:r>
-    </w:p>
-    <w:p>
-      <w:pPr>
-        <w:ind w:left="3600" w:hanging="3600"/>
-        <w:jc w:val="both"/>
-        <w:rPr>
-          <w:lang w:val="pl-PL"/>
-        </w:rPr>
-      </w:pPr>
-      <w:r>
-        <w:rPr>
-          <w:lang w:val="pl-PL"/>
-        </w:rPr>
-        <w:t xml:space="preserve">-w </w:t>
-      </w:r>
-      <w:proofErr w:type="gramStart"/>
-      <w:r>
-        <w:rPr>
-          <w:lang w:val="pl-PL"/>
-        </w:rPr>
-        <w:t>[ --</w:t>
-      </w:r>
-      <w:proofErr w:type="spellStart"/>
-      <w:proofErr w:type="gramEnd"/>
-      <w:r>
-        <w:rPr>
-          <w:lang w:val="pl-PL"/>
-        </w:rPr>
-        <w:t>threads</w:t>
-      </w:r>
-      <w:proofErr w:type="spellEnd"/>
-      <w:r>
-        <w:rPr>
-          <w:lang w:val="pl-PL"/>
-        </w:rPr>
-        <w:t xml:space="preserve"> ] </w:t>
-      </w:r>
-      <w:proofErr w:type="spellStart"/>
-      <w:r>
-        <w:rPr>
-          <w:lang w:val="pl-PL"/>
-        </w:rPr>
-        <w:t>arg</w:t>
-      </w:r>
-      <w:proofErr w:type="spellEnd"/>
-      <w:r>
-        <w:rPr>
-          <w:lang w:val="pl-PL"/>
-        </w:rPr>
-        <w:t xml:space="preserve"> (=0)</w:t>
-      </w:r>
-      <w:r>
-        <w:rPr>
-          <w:lang w:val="pl-PL"/>
-        </w:rPr>
-        <w:tab/>
-        <w:t xml:space="preserve">Określenie liczby wątków równolegle </w:t>
-      </w:r>
-      <w:r>
-        <w:rPr>
-          <w:lang w:val="pl-PL"/>
-        </w:rPr>
-        <w:t>uruchamianych</w:t>
-      </w:r>
-      <w:r>
-        <w:rPr>
-          <w:lang w:val="pl-PL"/>
-        </w:rPr>
-        <w:t xml:space="preserve"> podczas procesu uczenia.</w:t>
-      </w:r>
-    </w:p>
-    <w:p>
-      <w:pPr>
-        <w:jc w:val="both"/>
-        <w:rPr>
-          <w:lang w:val="pl-PL"/>
-        </w:rPr>
-      </w:pPr>
-    </w:p>
-    <w:p>
-      <w:pPr>
-        <w:ind w:left="1440" w:hanging="1440"/>
-        <w:jc w:val="both"/>
-        <w:rPr>
-          <w:lang w:val="pl-PL"/>
-        </w:rPr>
-      </w:pPr>
-      <w:r>
-        <w:rPr>
-          <w:lang w:val="pl-PL"/>
-        </w:rPr>
-        <w:t>Przewodnik:</w:t>
-      </w:r>
-    </w:p>
-    <w:p>
-      <w:pPr>
-        <w:jc w:val="both"/>
-        <w:rPr>
-          <w:lang w:val="pl-PL"/>
-        </w:rPr>
-      </w:pPr>
-      <w:r>
-        <w:rPr>
-          <w:lang w:val="pl-PL"/>
-        </w:rPr>
-        <w:t xml:space="preserve">Odpalając projekt po raz pierwszy zalecane </w:t>
-      </w:r>
-      <w:r>
-        <w:rPr>
-          <w:lang w:val="pl-PL"/>
-        </w:rPr>
-        <w:t>jest,</w:t>
-      </w:r>
-      <w:r>
-        <w:rPr>
-          <w:lang w:val="pl-PL"/>
-        </w:rPr>
-        <w:t xml:space="preserve"> aby </w:t>
-      </w:r>
-      <w:r>
-        <w:rPr>
-          <w:lang w:val="pl-PL"/>
-        </w:rPr>
-        <w:t>użyć</w:t>
-      </w:r>
-      <w:r>
-        <w:rPr>
-          <w:lang w:val="pl-PL"/>
-        </w:rPr>
-        <w:t xml:space="preserve"> parametru –h. </w:t>
-      </w:r>
-      <w:r>
-        <w:rPr>
-          <w:lang w:val="pl-PL"/>
-        </w:rPr>
-        <w:t xml:space="preserve"> </w:t>
-      </w:r>
-      <w:r>
-        <w:rPr>
-          <w:lang w:val="pl-PL"/>
-        </w:rPr>
-        <w:t xml:space="preserve">Po zapoznaniu się z </w:t>
-      </w:r>
-      <w:r>
-        <w:rPr>
-          <w:lang w:val="pl-PL"/>
-        </w:rPr>
-        <w:t>instrukcją</w:t>
-      </w:r>
-      <w:r>
-        <w:rPr>
-          <w:lang w:val="pl-PL"/>
-        </w:rPr>
-        <w:t xml:space="preserve"> pomocniczą jesteśmy gotowi do przeprowadzania eksperymentów.</w:t>
-      </w:r>
-      <w:r>
-        <w:rPr>
-          <w:lang w:val="pl-PL"/>
-        </w:rPr>
-        <w:t xml:space="preserve"> </w:t>
-      </w:r>
-    </w:p>
-    <w:p>
-      <w:pPr>
-        <w:jc w:val="both"/>
-        <w:rPr>
-          <w:lang w:val="pl-PL"/>
-        </w:rPr>
-      </w:pPr>
-      <w:r>
-        <w:rPr>
-          <w:lang w:val="pl-PL"/>
-        </w:rPr>
-        <w:t xml:space="preserve">Aby rozpocząć pierwszy trening sieci neuronowej ustawiamy tryb treningu </w:t>
-      </w:r>
-      <w:proofErr w:type="gramStart"/>
-      <w:r>
-        <w:rPr>
-          <w:lang w:val="pl-PL"/>
-        </w:rPr>
-        <w:t>( -</w:t>
-      </w:r>
-      <w:proofErr w:type="gramEnd"/>
-      <w:r>
-        <w:rPr>
-          <w:lang w:val="pl-PL"/>
-        </w:rPr>
-        <w:t>m 1) oraz podajemy wszystkie parametry.</w:t>
-      </w:r>
-      <w:r>
-        <w:rPr>
-          <w:lang w:val="pl-PL"/>
-        </w:rPr>
-        <w:t xml:space="preserve"> </w:t>
-      </w:r>
-    </w:p>
-    <w:p>
-      <w:pPr>
-        <w:jc w:val="both"/>
-        <w:rPr>
-          <w:lang w:val="pl-PL"/>
-        </w:rPr>
-      </w:pPr>
-      <w:r>
-        <w:rPr>
-          <w:lang w:val="pl-PL"/>
-        </w:rPr>
-        <w:t>Param</w:t>
-      </w:r>
-      <w:r>
-        <w:rPr>
-          <w:lang w:val="pl-PL"/>
-        </w:rPr>
-        <w:t xml:space="preserve">etry –e, –c, –p, –f, –b, –w możemy podać w formie listy. </w:t>
-      </w:r>
-      <w:r>
-        <w:rPr>
-          <w:lang w:val="pl-PL"/>
-        </w:rPr>
-        <w:t>Wówczas program uruchomi równoległy trening sieci neuronowych wszystkich kombinacji parametrów.</w:t>
-      </w:r>
-    </w:p>
-    <w:p>
-      <w:pPr>
-        <w:jc w:val="both"/>
-        <w:rPr>
-          <w:lang w:val="pl-PL"/>
-        </w:rPr>
-      </w:pPr>
-      <w:r>
-        <w:rPr>
-          <w:lang w:val="pl-PL"/>
-        </w:rPr>
-        <w:t xml:space="preserve">Wynik uczenia się sieci (MSE) możemy przeglądać w pliku zwanym </w:t>
-      </w:r>
-      <w:proofErr w:type="spellStart"/>
-      <w:r>
-        <w:rPr>
-          <w:lang w:val="pl-PL"/>
-        </w:rPr>
-        <w:t>loggerm</w:t>
-      </w:r>
-      <w:proofErr w:type="spellEnd"/>
-      <w:r>
-        <w:rPr>
-          <w:lang w:val="pl-PL"/>
-        </w:rPr>
-        <w:t>.</w:t>
-      </w:r>
-    </w:p>
-    <w:p>
-      <w:pPr>
-        <w:jc w:val="both"/>
-        <w:rPr>
-          <w:lang w:val="pl-PL"/>
-        </w:rPr>
-      </w:pPr>
-    </w:p>
-    <w:p>
-      <w:pPr>
-        <w:pStyle w:val="Heading1"/>
-        <w:jc w:val="both"/>
-        <w:rPr>
-          <w:lang w:val="pl-PL"/>
-        </w:rPr>
-      </w:pPr>
-      <w:r>
-        <w:rPr>
-          <w:lang w:val="pl-PL"/>
-        </w:rPr>
-        <w:t>Opis struktury programu</w:t>
-      </w:r>
-    </w:p>
-    <w:p>
-      <w:pPr>
-        <w:jc w:val="both"/>
-        <w:rPr>
-          <w:lang w:val="pl-PL"/>
-        </w:rPr>
-      </w:pPr>
-      <w:r>
-        <w:rPr>
-          <w:lang w:val="pl-PL"/>
-        </w:rPr>
-        <w:t>//</w:t>
-      </w:r>
-      <w:proofErr w:type="spellStart"/>
-      <w:r>
-        <w:rPr>
-          <w:lang w:val="pl-PL"/>
-        </w:rPr>
-        <w:t>todo</w:t>
-      </w:r>
-      <w:proofErr w:type="spellEnd"/>
-    </w:p>
-    <w:p>
-      <w:pPr>
-        <w:pStyle w:val="Heading1"/>
-        <w:jc w:val="both"/>
-        <w:rPr>
-          <w:lang w:val="pl-PL"/>
-        </w:rPr>
-      </w:pPr>
-      <w:r>
-        <w:rPr>
-          <w:lang w:val="pl-PL"/>
-        </w:rPr>
-        <w:t>Wnioski dotyczące osiągniętych rezultatów</w:t>
-      </w:r>
-    </w:p>
-    <w:p>
-      <w:pPr>
-        <w:jc w:val="both"/>
-        <w:rPr>
-          <w:lang w:val="pl-PL"/>
-        </w:rPr>
-      </w:pPr>
-      <w:r>
-        <w:rPr>
-          <w:lang w:val="pl-PL"/>
-        </w:rPr>
-        <w:t>//</w:t>
-      </w:r>
-      <w:proofErr w:type="spellStart"/>
-      <w:r>
-        <w:rPr>
-          <w:lang w:val="pl-PL"/>
-        </w:rPr>
-        <w:t>todo</w:t>
-      </w:r>
-      <w:proofErr w:type="spellEnd"/>
+    </w:p>
+    <w:p>
+      <w:pPr>
+        <w:jc w:val="both"/>
+        <w:rPr>
+          <w:lang w:val="pl-PL"/>
+        </w:rPr>
+      </w:pPr>
     </w:p>
     <w:sectPr>
       <w:pgSz w:w="11900" w:h="16840"/>
@@ -1892,12 +2955,98 @@
         <v:path o:extrusionok="f" gradientshapeok="t" o:connecttype="rect"/>
         <o:lock v:ext="edit" aspectratio="t"/>
       </v:shapetype>
-      <v:shape id="_x0000_i1030" type="#_x0000_t75" style="width:15.25pt;height:15.25pt" o:bullet="t">
+      <v:shape id="_x0000_i1052" type="#_x0000_t75" style="width:15.25pt;height:15.25pt" o:bullet="t">
         <v:imagedata r:id="rId1" o:title="/Users/marcin/Library/Containers/com.microsoft.Word/Data/Library/Application Support/Microsoft/Temp/Word Work File L_84444172"/>
       </v:shape>
     </w:pict>
   </w:numPicBullet>
   <w:abstractNum w:abstractNumId="0">
+    <w:nsid w:val="371E2B2B"/>
+    <w:multiLevelType w:val="hybridMultilevel"/>
+    <w:tmpl w:val="7BB0B4F4"/>
+    <w:lvl w:ilvl="0" w:tplc="0809000F">
+      <w:start w:val="1"/>
+      <w:numFmt w:val="decimal"/>
+      <w:lvlText w:val="%1."/>
+      <w:lvlJc w:val="left"/>
+      <w:pPr>
+        <w:ind w:left="720" w:hanging="360"/>
+      </w:pPr>
+    </w:lvl>
+    <w:lvl w:ilvl="1" w:tplc="08090019" w:tentative="1">
+      <w:start w:val="1"/>
+      <w:numFmt w:val="lowerLetter"/>
+      <w:lvlText w:val="%2."/>
+      <w:lvlJc w:val="left"/>
+      <w:pPr>
+        <w:ind w:left="1440" w:hanging="360"/>
+      </w:pPr>
+    </w:lvl>
+    <w:lvl w:ilvl="2" w:tplc="0809001B" w:tentative="1">
+      <w:start w:val="1"/>
+      <w:numFmt w:val="lowerRoman"/>
+      <w:lvlText w:val="%3."/>
+      <w:lvlJc w:val="right"/>
+      <w:pPr>
+        <w:ind w:left="2160" w:hanging="180"/>
+      </w:pPr>
+    </w:lvl>
+    <w:lvl w:ilvl="3" w:tplc="0809000F" w:tentative="1">
+      <w:start w:val="1"/>
+      <w:numFmt w:val="decimal"/>
+      <w:lvlText w:val="%4."/>
+      <w:lvlJc w:val="left"/>
+      <w:pPr>
+        <w:ind w:left="2880" w:hanging="360"/>
+      </w:pPr>
+    </w:lvl>
+    <w:lvl w:ilvl="4" w:tplc="08090019" w:tentative="1">
+      <w:start w:val="1"/>
+      <w:numFmt w:val="lowerLetter"/>
+      <w:lvlText w:val="%5."/>
+      <w:lvlJc w:val="left"/>
+      <w:pPr>
+        <w:ind w:left="3600" w:hanging="360"/>
+      </w:pPr>
+    </w:lvl>
+    <w:lvl w:ilvl="5" w:tplc="0809001B" w:tentative="1">
+      <w:start w:val="1"/>
+      <w:numFmt w:val="lowerRoman"/>
+      <w:lvlText w:val="%6."/>
+      <w:lvlJc w:val="right"/>
+      <w:pPr>
+        <w:ind w:left="4320" w:hanging="180"/>
+      </w:pPr>
+    </w:lvl>
+    <w:lvl w:ilvl="6" w:tplc="0809000F" w:tentative="1">
+      <w:start w:val="1"/>
+      <w:numFmt w:val="decimal"/>
+      <w:lvlText w:val="%7."/>
+      <w:lvlJc w:val="left"/>
+      <w:pPr>
+        <w:ind w:left="5040" w:hanging="360"/>
+      </w:pPr>
+    </w:lvl>
+    <w:lvl w:ilvl="7" w:tplc="08090019" w:tentative="1">
+      <w:start w:val="1"/>
+      <w:numFmt w:val="lowerLetter"/>
+      <w:lvlText w:val="%8."/>
+      <w:lvlJc w:val="left"/>
+      <w:pPr>
+        <w:ind w:left="5760" w:hanging="360"/>
+      </w:pPr>
+    </w:lvl>
+    <w:lvl w:ilvl="8" w:tplc="0809001B" w:tentative="1">
+      <w:start w:val="1"/>
+      <w:numFmt w:val="lowerRoman"/>
+      <w:lvlText w:val="%9."/>
+      <w:lvlJc w:val="right"/>
+      <w:pPr>
+        <w:ind w:left="6480" w:hanging="180"/>
+      </w:pPr>
+    </w:lvl>
+  </w:abstractNum>
+  <w:abstractNum w:abstractNumId="1">
     <w:nsid w:val="4D266931"/>
     <w:multiLevelType w:val="hybridMultilevel"/>
     <w:tmpl w:val="92CC17A4"/>
@@ -2010,7 +3159,7 @@
       </w:rPr>
     </w:lvl>
   </w:abstractNum>
-  <w:abstractNum w:abstractNumId="1">
+  <w:abstractNum w:abstractNumId="2">
     <w:nsid w:val="50B14E42"/>
     <w:multiLevelType w:val="hybridMultilevel"/>
     <w:tmpl w:val="1A0C8F8E"/>
@@ -2124,7 +3273,120 @@
       </w:rPr>
     </w:lvl>
   </w:abstractNum>
-  <w:abstractNum w:abstractNumId="2">
+  <w:abstractNum w:abstractNumId="3">
+    <w:nsid w:val="58D958B6"/>
+    <w:multiLevelType w:val="hybridMultilevel"/>
+    <w:tmpl w:val="16FE5FA0"/>
+    <w:lvl w:ilvl="0" w:tplc="08090001">
+      <w:start w:val="1"/>
+      <w:numFmt w:val="bullet"/>
+      <w:lvlText w:val=""/>
+      <w:lvlJc w:val="left"/>
+      <w:pPr>
+        <w:ind w:left="720" w:hanging="360"/>
+      </w:pPr>
+      <w:rPr>
+        <w:rFonts w:ascii="Symbol" w:hAnsi="Symbol" w:hint="default"/>
+      </w:rPr>
+    </w:lvl>
+    <w:lvl w:ilvl="1" w:tplc="08090003">
+      <w:start w:val="1"/>
+      <w:numFmt w:val="bullet"/>
+      <w:lvlText w:val="o"/>
+      <w:lvlJc w:val="left"/>
+      <w:pPr>
+        <w:ind w:left="1440" w:hanging="360"/>
+      </w:pPr>
+      <w:rPr>
+        <w:rFonts w:ascii="Courier New" w:hAnsi="Courier New" w:cs="Courier New" w:hint="default"/>
+      </w:rPr>
+    </w:lvl>
+    <w:lvl w:ilvl="2" w:tplc="08090005">
+      <w:start w:val="1"/>
+      <w:numFmt w:val="bullet"/>
+      <w:lvlText w:val=""/>
+      <w:lvlJc w:val="left"/>
+      <w:pPr>
+        <w:ind w:left="2160" w:hanging="360"/>
+      </w:pPr>
+      <w:rPr>
+        <w:rFonts w:ascii="Wingdings" w:hAnsi="Wingdings" w:hint="default"/>
+      </w:rPr>
+    </w:lvl>
+    <w:lvl w:ilvl="3" w:tplc="08090001" w:tentative="1">
+      <w:start w:val="1"/>
+      <w:numFmt w:val="bullet"/>
+      <w:lvlText w:val=""/>
+      <w:lvlJc w:val="left"/>
+      <w:pPr>
+        <w:ind w:left="2880" w:hanging="360"/>
+      </w:pPr>
+      <w:rPr>
+        <w:rFonts w:ascii="Symbol" w:hAnsi="Symbol" w:hint="default"/>
+      </w:rPr>
+    </w:lvl>
+    <w:lvl w:ilvl="4" w:tplc="08090003" w:tentative="1">
+      <w:start w:val="1"/>
+      <w:numFmt w:val="bullet"/>
+      <w:lvlText w:val="o"/>
+      <w:lvlJc w:val="left"/>
+      <w:pPr>
+        <w:ind w:left="3600" w:hanging="360"/>
+      </w:pPr>
+      <w:rPr>
+        <w:rFonts w:ascii="Courier New" w:hAnsi="Courier New" w:cs="Courier New" w:hint="default"/>
+      </w:rPr>
+    </w:lvl>
+    <w:lvl w:ilvl="5" w:tplc="08090005" w:tentative="1">
+      <w:start w:val="1"/>
+      <w:numFmt w:val="bullet"/>
+      <w:lvlText w:val=""/>
+      <w:lvlJc w:val="left"/>
+      <w:pPr>
+        <w:ind w:left="4320" w:hanging="360"/>
+      </w:pPr>
+      <w:rPr>
+        <w:rFonts w:ascii="Wingdings" w:hAnsi="Wingdings" w:hint="default"/>
+      </w:rPr>
+    </w:lvl>
+    <w:lvl w:ilvl="6" w:tplc="08090001" w:tentative="1">
+      <w:start w:val="1"/>
+      <w:numFmt w:val="bullet"/>
+      <w:lvlText w:val=""/>
+      <w:lvlJc w:val="left"/>
+      <w:pPr>
+        <w:ind w:left="5040" w:hanging="360"/>
+      </w:pPr>
+      <w:rPr>
+        <w:rFonts w:ascii="Symbol" w:hAnsi="Symbol" w:hint="default"/>
+      </w:rPr>
+    </w:lvl>
+    <w:lvl w:ilvl="7" w:tplc="08090003" w:tentative="1">
+      <w:start w:val="1"/>
+      <w:numFmt w:val="bullet"/>
+      <w:lvlText w:val="o"/>
+      <w:lvlJc w:val="left"/>
+      <w:pPr>
+        <w:ind w:left="5760" w:hanging="360"/>
+      </w:pPr>
+      <w:rPr>
+        <w:rFonts w:ascii="Courier New" w:hAnsi="Courier New" w:cs="Courier New" w:hint="default"/>
+      </w:rPr>
+    </w:lvl>
+    <w:lvl w:ilvl="8" w:tplc="08090005" w:tentative="1">
+      <w:start w:val="1"/>
+      <w:numFmt w:val="bullet"/>
+      <w:lvlText w:val=""/>
+      <w:lvlJc w:val="left"/>
+      <w:pPr>
+        <w:ind w:left="6480" w:hanging="360"/>
+      </w:pPr>
+      <w:rPr>
+        <w:rFonts w:ascii="Wingdings" w:hAnsi="Wingdings" w:hint="default"/>
+      </w:rPr>
+    </w:lvl>
+  </w:abstractNum>
+  <w:abstractNum w:abstractNumId="4">
     <w:nsid w:val="75982142"/>
     <w:multiLevelType w:val="hybridMultilevel"/>
     <w:tmpl w:val="5406FE38"/>
@@ -2237,7 +3499,7 @@
       </w:rPr>
     </w:lvl>
   </w:abstractNum>
-  <w:abstractNum w:abstractNumId="3">
+  <w:abstractNum w:abstractNumId="5">
     <w:nsid w:val="7CA641B0"/>
     <w:multiLevelType w:val="hybridMultilevel"/>
     <w:tmpl w:val="76F89C66"/>
@@ -2351,16 +3613,22 @@
     </w:lvl>
   </w:abstractNum>
   <w:num w:numId="1">
-    <w:abstractNumId w:val="3"/>
+    <w:abstractNumId w:val="5"/>
   </w:num>
   <w:num w:numId="2">
+    <w:abstractNumId w:val="2"/>
+  </w:num>
+  <w:num w:numId="3">
+    <w:abstractNumId w:val="4"/>
+  </w:num>
+  <w:num w:numId="4">
     <w:abstractNumId w:val="1"/>
   </w:num>
-  <w:num w:numId="3">
-    <w:abstractNumId w:val="2"/>
+  <w:num w:numId="5">
+    <w:abstractNumId w:val="0"/>
   </w:num>
-  <w:num w:numId="4">
-    <w:abstractNumId w:val="0"/>
+  <w:num w:numId="6">
+    <w:abstractNumId w:val="3"/>
   </w:num>
 </w:numbering>
 </file>

</xml_diff>

<commit_message>
develop manual, added toplology choosing
</commit_message>
<xml_diff>
--- a/Dokumentacja projekt PSZT.docx
+++ b/Dokumentacja projekt PSZT.docx
@@ -103,61 +103,7 @@
         <w:rPr>
           <w:lang w:val="pl-PL"/>
         </w:rPr>
-        <w:t>Stwórz</w:t>
-      </w:r>
-      <w:r>
-        <w:rPr>
-          <w:lang w:val="pl-PL"/>
-        </w:rPr>
-        <w:t xml:space="preserve"> sieć neuronową, </w:t>
-      </w:r>
-      <w:r>
-        <w:rPr>
-          <w:lang w:val="pl-PL"/>
-        </w:rPr>
-        <w:t>która</w:t>
-      </w:r>
-      <w:r>
-        <w:rPr>
-          <w:lang w:val="pl-PL"/>
-        </w:rPr>
-        <w:t xml:space="preserve"> przewidzi </w:t>
-      </w:r>
-      <w:r>
-        <w:rPr>
-          <w:lang w:val="pl-PL"/>
-        </w:rPr>
-        <w:t>cenę</w:t>
-      </w:r>
-      <w:r>
-        <w:rPr>
-          <w:lang w:val="pl-PL"/>
-        </w:rPr>
-        <w:t xml:space="preserve">̨ </w:t>
-      </w:r>
-      <w:r>
-        <w:rPr>
-          <w:lang w:val="pl-PL"/>
-        </w:rPr>
-        <w:t>sprzedaży</w:t>
-      </w:r>
-      <w:r>
-        <w:rPr>
-          <w:lang w:val="pl-PL"/>
-        </w:rPr>
-        <w:t xml:space="preserve"> domu na podstawie jego </w:t>
-      </w:r>
-      <w:r>
-        <w:rPr>
-          <w:lang w:val="pl-PL"/>
-        </w:rPr>
-        <w:t>parametrów</w:t>
-      </w:r>
-      <w:r>
-        <w:rPr>
-          <w:lang w:val="pl-PL"/>
-        </w:rPr>
-        <w:t>.</w:t>
+        <w:t>Stwórz sieć neuronową, która przewidzi cenę̨ sprzedaży domu na podstawie jego parametrów.</w:t>
       </w:r>
     </w:p>
     <w:p>
@@ -623,29 +569,7 @@
         <w:rPr>
           <w:lang w:val="pl-PL"/>
         </w:rPr>
-        <w:t xml:space="preserve">-h </w:t>
-      </w:r>
-      <w:proofErr w:type="gramStart"/>
-      <w:r>
-        <w:rPr>
-          <w:lang w:val="pl-PL"/>
-        </w:rPr>
-        <w:t>[ --</w:t>
-      </w:r>
-      <w:proofErr w:type="spellStart"/>
-      <w:proofErr w:type="gramEnd"/>
-      <w:r>
-        <w:rPr>
-          <w:lang w:val="pl-PL"/>
-        </w:rPr>
-        <w:t>help</w:t>
-      </w:r>
-      <w:proofErr w:type="spellEnd"/>
-      <w:r>
-        <w:rPr>
-          <w:lang w:val="pl-PL"/>
-        </w:rPr>
-        <w:t xml:space="preserve"> ]</w:t>
+        <w:t>-h [ --help ]</w:t>
       </w:r>
       <w:r>
         <w:rPr>
@@ -666,21 +590,7 @@
         <w:rPr>
           <w:lang w:val="pl-PL"/>
         </w:rPr>
-        <w:t xml:space="preserve">-v </w:t>
-      </w:r>
-      <w:proofErr w:type="gramStart"/>
-      <w:r>
-        <w:rPr>
-          <w:lang w:val="pl-PL"/>
-        </w:rPr>
-        <w:t>[ --</w:t>
-      </w:r>
-      <w:proofErr w:type="gramEnd"/>
-      <w:r>
-        <w:rPr>
-          <w:lang w:val="pl-PL"/>
-        </w:rPr>
-        <w:t>version ]</w:t>
+        <w:t>-v [ --version ]</w:t>
       </w:r>
       <w:r>
         <w:rPr>
@@ -748,38 +658,8 @@
         <w:rPr>
           <w:lang w:val="pl-PL"/>
         </w:rPr>
-        <w:t xml:space="preserve">-m </w:t>
-      </w:r>
-      <w:proofErr w:type="gramStart"/>
-      <w:r>
-        <w:rPr>
-          <w:lang w:val="pl-PL"/>
-        </w:rPr>
-        <w:t>[ --</w:t>
-      </w:r>
-      <w:proofErr w:type="spellStart"/>
-      <w:proofErr w:type="gramEnd"/>
-      <w:r>
-        <w:rPr>
-          <w:lang w:val="pl-PL"/>
-        </w:rPr>
-        <w:t>mode</w:t>
-      </w:r>
-      <w:proofErr w:type="spellEnd"/>
-      <w:r>
-        <w:rPr>
-          <w:lang w:val="pl-PL"/>
-        </w:rPr>
-        <w:t xml:space="preserve"> ] </w:t>
-      </w:r>
-      <w:proofErr w:type="spellStart"/>
-      <w:r>
-        <w:rPr>
-          <w:lang w:val="pl-PL"/>
-        </w:rPr>
-        <w:t>arg</w:t>
-      </w:r>
-      <w:proofErr w:type="spellEnd"/>
+        <w:t>-m [ --mode ] arg</w:t>
+      </w:r>
       <w:r>
         <w:rPr>
           <w:lang w:val="pl-PL"/>
@@ -823,38 +703,8 @@
         <w:rPr>
           <w:lang w:val="pl-PL"/>
         </w:rPr>
-        <w:t xml:space="preserve">-d </w:t>
-      </w:r>
-      <w:proofErr w:type="gramStart"/>
-      <w:r>
-        <w:rPr>
-          <w:lang w:val="pl-PL"/>
-        </w:rPr>
-        <w:t>[ --</w:t>
-      </w:r>
-      <w:proofErr w:type="spellStart"/>
-      <w:proofErr w:type="gramEnd"/>
-      <w:r>
-        <w:rPr>
-          <w:lang w:val="pl-PL"/>
-        </w:rPr>
-        <w:t>input</w:t>
-      </w:r>
-      <w:proofErr w:type="spellEnd"/>
-      <w:r>
-        <w:rPr>
-          <w:lang w:val="pl-PL"/>
-        </w:rPr>
-        <w:t xml:space="preserve"> data ] </w:t>
-      </w:r>
-      <w:proofErr w:type="spellStart"/>
-      <w:r>
-        <w:rPr>
-          <w:lang w:val="pl-PL"/>
-        </w:rPr>
-        <w:t>arg</w:t>
-      </w:r>
-      <w:proofErr w:type="spellEnd"/>
+        <w:t>-d [ --input data ] arg</w:t>
+      </w:r>
       <w:r>
         <w:rPr>
           <w:lang w:val="pl-PL"/>
@@ -889,50 +739,196 @@
         </w:rPr>
       </w:pPr>
       <w:r>
-        <w:t>-r [ --result-</w:t>
-      </w:r>
-      <w:proofErr w:type="gramStart"/>
-      <w:r>
-        <w:t>path ]</w:t>
-      </w:r>
-      <w:proofErr w:type="gramEnd"/>
-      <w:r>
+        <w:rPr>
+          <w:lang w:val="pl-PL"/>
+        </w:rPr>
+        <w:t>-r [ --result-path ] arg (=./)</w:t>
+      </w:r>
+      <w:r>
+        <w:rPr>
+          <w:lang w:val="pl-PL"/>
+        </w:rPr>
+        <w:tab/>
+      </w:r>
+      <w:r>
+        <w:rPr>
+          <w:lang w:val="pl-PL"/>
+        </w:rPr>
+        <w:t xml:space="preserve">Określenie ścieżki do </w:t>
+      </w:r>
+      <w:r>
+        <w:rPr>
+          <w:lang w:val="pl-PL"/>
+        </w:rPr>
+        <w:t>katalogu</w:t>
+      </w:r>
+      <w:r>
+        <w:rPr>
+          <w:lang w:val="pl-PL"/>
+        </w:rPr>
         <w:t xml:space="preserve"> </w:t>
       </w:r>
-      <w:proofErr w:type="spellStart"/>
-      <w:r>
-        <w:t>arg</w:t>
-      </w:r>
-      <w:proofErr w:type="spellEnd"/>
-      <w:r>
-        <w:t xml:space="preserve"> (=./)</w:t>
-      </w:r>
-      <w:r>
+      <w:r>
+        <w:rPr>
+          <w:lang w:val="pl-PL"/>
+        </w:rPr>
+        <w:t>w którym będą serializowane SN</w:t>
+      </w:r>
+    </w:p>
+    <w:p>
+      <w:pPr>
+        <w:ind w:left="3600" w:hanging="3600"/>
+        <w:jc w:val="both"/>
+        <w:rPr>
+          <w:lang w:val="pl-PL"/>
+        </w:rPr>
+      </w:pPr>
+      <w:r>
+        <w:rPr>
+          <w:lang w:val="pl-PL"/>
+        </w:rPr>
+        <w:t>-l [ --logger ] arg (=./logger.csv)</w:t>
+      </w:r>
+      <w:r>
+        <w:rPr>
+          <w:lang w:val="pl-PL"/>
+        </w:rPr>
         <w:tab/>
       </w:r>
       <w:r>
         <w:rPr>
           <w:lang w:val="pl-PL"/>
         </w:rPr>
-        <w:t xml:space="preserve">Określenie ścieżki do </w:t>
-      </w:r>
-      <w:r>
-        <w:rPr>
-          <w:lang w:val="pl-PL"/>
-        </w:rPr>
-        <w:t>katalogu</w:t>
-      </w:r>
-      <w:r>
-        <w:rPr>
-          <w:lang w:val="pl-PL"/>
-        </w:rPr>
-        <w:t xml:space="preserve"> </w:t>
-      </w:r>
-      <w:r>
-        <w:rPr>
-          <w:lang w:val="pl-PL"/>
-        </w:rPr>
-        <w:t>w którym będą serializowane SN</w:t>
+        <w:t>Określenie pliku do którego będą zapisywane rezultaty działania programu.</w:t>
+      </w:r>
+    </w:p>
+    <w:p>
+      <w:pPr>
+        <w:ind w:left="1440" w:hanging="1440"/>
+        <w:jc w:val="both"/>
+        <w:rPr>
+          <w:lang w:val="pl-PL"/>
+        </w:rPr>
+      </w:pPr>
+      <w:r>
+        <w:rPr>
+          <w:lang w:val="pl-PL"/>
+        </w:rPr>
+        <w:t>-e [ --epoch ] arg</w:t>
+      </w:r>
+      <w:r>
+        <w:rPr>
+          <w:lang w:val="pl-PL"/>
+        </w:rPr>
+        <w:tab/>
+      </w:r>
+      <w:r>
+        <w:rPr>
+          <w:lang w:val="pl-PL"/>
+        </w:rPr>
+        <w:tab/>
+      </w:r>
+      <w:r>
+        <w:rPr>
+          <w:lang w:val="pl-PL"/>
+        </w:rPr>
+        <w:tab/>
+      </w:r>
+      <w:r>
+        <w:rPr>
+          <w:lang w:val="pl-PL"/>
+        </w:rPr>
+        <w:t xml:space="preserve">Określenie ilości epok uczenia się </w:t>
+      </w:r>
+      <w:r>
+        <w:rPr>
+          <w:lang w:val="pl-PL"/>
+        </w:rPr>
+        <w:t>SN.</w:t>
+      </w:r>
+    </w:p>
+    <w:p>
+      <w:pPr>
+        <w:ind w:left="1440" w:hanging="1440"/>
+        <w:jc w:val="both"/>
+        <w:rPr>
+          <w:lang w:val="pl-PL"/>
+        </w:rPr>
+      </w:pPr>
+      <w:r>
+        <w:rPr>
+          <w:lang w:val="pl-PL"/>
+        </w:rPr>
+        <w:t>-t [ --topology ] arg</w:t>
+      </w:r>
+      <w:r>
+        <w:rPr>
+          <w:lang w:val="pl-PL"/>
+        </w:rPr>
+        <w:tab/>
+      </w:r>
+      <w:r>
+        <w:rPr>
+          <w:lang w:val="pl-PL"/>
+        </w:rPr>
+        <w:tab/>
+      </w:r>
+      <w:r>
+        <w:rPr>
+          <w:lang w:val="pl-PL"/>
+        </w:rPr>
+        <w:tab/>
+      </w:r>
+      <w:r>
+        <w:rPr>
+          <w:lang w:val="pl-PL"/>
+        </w:rPr>
+        <w:t>Określenie topologii warstw ukrytych SN</w:t>
+      </w:r>
+    </w:p>
+    <w:p>
+      <w:pPr>
+        <w:ind w:left="1440" w:hanging="1440"/>
+        <w:jc w:val="both"/>
+        <w:rPr>
+          <w:lang w:val="pl-PL"/>
+        </w:rPr>
+      </w:pPr>
+      <w:r>
+        <w:rPr>
+          <w:lang w:val="pl-PL"/>
+        </w:rPr>
+        <w:t xml:space="preserve">-c [ --eta ] arg </w:t>
+      </w:r>
+      <w:r>
+        <w:rPr>
+          <w:lang w:val="pl-PL"/>
+        </w:rPr>
+        <w:tab/>
+      </w:r>
+      <w:r>
+        <w:rPr>
+          <w:lang w:val="pl-PL"/>
+        </w:rPr>
+        <w:tab/>
+      </w:r>
+      <w:r>
+        <w:rPr>
+          <w:lang w:val="pl-PL"/>
+        </w:rPr>
+        <w:tab/>
+      </w:r>
+      <w:r>
+        <w:rPr>
+          <w:lang w:val="pl-PL"/>
+        </w:rPr>
+        <w:tab/>
+      </w:r>
+      <w:r>
+        <w:rPr>
+          <w:lang w:val="pl-PL"/>
+        </w:rPr>
+        <w:t>Określenie współczynnika uczenia się SN</w:t>
       </w:r>
     </w:p>
     <w:p>
@@ -947,323 +943,7 @@
         <w:rPr>
           <w:lang w:val="pl-PL"/>
         </w:rPr>
-        <w:t xml:space="preserve">-l </w:t>
-      </w:r>
-      <w:proofErr w:type="gramStart"/>
-      <w:r>
-        <w:rPr>
-          <w:lang w:val="pl-PL"/>
-        </w:rPr>
-        <w:t>[ --</w:t>
-      </w:r>
-      <w:proofErr w:type="spellStart"/>
-      <w:proofErr w:type="gramEnd"/>
-      <w:r>
-        <w:rPr>
-          <w:lang w:val="pl-PL"/>
-        </w:rPr>
-        <w:t>logger</w:t>
-      </w:r>
-      <w:proofErr w:type="spellEnd"/>
-      <w:r>
-        <w:rPr>
-          <w:lang w:val="pl-PL"/>
-        </w:rPr>
-        <w:t xml:space="preserve"> ] </w:t>
-      </w:r>
-      <w:proofErr w:type="spellStart"/>
-      <w:r>
-        <w:rPr>
-          <w:lang w:val="pl-PL"/>
-        </w:rPr>
-        <w:t>arg</w:t>
-      </w:r>
-      <w:proofErr w:type="spellEnd"/>
-      <w:r>
-        <w:rPr>
-          <w:lang w:val="pl-PL"/>
-        </w:rPr>
-        <w:t xml:space="preserve"> (=./logger.csv)</w:t>
-      </w:r>
-      <w:r>
-        <w:rPr>
-          <w:lang w:val="pl-PL"/>
-        </w:rPr>
-        <w:tab/>
-      </w:r>
-      <w:r>
-        <w:rPr>
-          <w:lang w:val="pl-PL"/>
-        </w:rPr>
-        <w:t>Określenie pliku do którego będą zapisywane rezultaty działania programu.</w:t>
-      </w:r>
-    </w:p>
-    <w:p>
-      <w:pPr>
-        <w:ind w:left="1440" w:hanging="1440"/>
-        <w:jc w:val="both"/>
-        <w:rPr>
-          <w:lang w:val="pl-PL"/>
-        </w:rPr>
-      </w:pPr>
-      <w:r>
-        <w:rPr>
-          <w:lang w:val="pl-PL"/>
-        </w:rPr>
-        <w:t xml:space="preserve">-e </w:t>
-      </w:r>
-      <w:proofErr w:type="gramStart"/>
-      <w:r>
-        <w:rPr>
-          <w:lang w:val="pl-PL"/>
-        </w:rPr>
-        <w:t>[ --</w:t>
-      </w:r>
-      <w:proofErr w:type="spellStart"/>
-      <w:proofErr w:type="gramEnd"/>
-      <w:r>
-        <w:rPr>
-          <w:lang w:val="pl-PL"/>
-        </w:rPr>
-        <w:t>epoch</w:t>
-      </w:r>
-      <w:proofErr w:type="spellEnd"/>
-      <w:r>
-        <w:rPr>
-          <w:lang w:val="pl-PL"/>
-        </w:rPr>
-        <w:t xml:space="preserve"> ] </w:t>
-      </w:r>
-      <w:proofErr w:type="spellStart"/>
-      <w:r>
-        <w:rPr>
-          <w:lang w:val="pl-PL"/>
-        </w:rPr>
-        <w:t>arg</w:t>
-      </w:r>
-      <w:proofErr w:type="spellEnd"/>
-      <w:r>
-        <w:rPr>
-          <w:lang w:val="pl-PL"/>
-        </w:rPr>
-        <w:tab/>
-      </w:r>
-      <w:r>
-        <w:rPr>
-          <w:lang w:val="pl-PL"/>
-        </w:rPr>
-        <w:tab/>
-      </w:r>
-      <w:r>
-        <w:rPr>
-          <w:lang w:val="pl-PL"/>
-        </w:rPr>
-        <w:tab/>
-      </w:r>
-      <w:r>
-        <w:rPr>
-          <w:lang w:val="pl-PL"/>
-        </w:rPr>
-        <w:t xml:space="preserve">Określenie ilości epok uczenia się </w:t>
-      </w:r>
-      <w:r>
-        <w:rPr>
-          <w:lang w:val="pl-PL"/>
-        </w:rPr>
-        <w:t>SN.</w:t>
-      </w:r>
-    </w:p>
-    <w:p>
-      <w:pPr>
-        <w:ind w:left="1440" w:hanging="1440"/>
-        <w:jc w:val="both"/>
-        <w:rPr>
-          <w:lang w:val="pl-PL"/>
-        </w:rPr>
-      </w:pPr>
-      <w:r>
-        <w:rPr>
-          <w:lang w:val="pl-PL"/>
-        </w:rPr>
-        <w:t xml:space="preserve">-t </w:t>
-      </w:r>
-      <w:proofErr w:type="gramStart"/>
-      <w:r>
-        <w:rPr>
-          <w:lang w:val="pl-PL"/>
-        </w:rPr>
-        <w:t>[ --</w:t>
-      </w:r>
-      <w:proofErr w:type="spellStart"/>
-      <w:proofErr w:type="gramEnd"/>
-      <w:r>
-        <w:rPr>
-          <w:lang w:val="pl-PL"/>
-        </w:rPr>
-        <w:t>topology</w:t>
-      </w:r>
-      <w:proofErr w:type="spellEnd"/>
-      <w:r>
-        <w:rPr>
-          <w:lang w:val="pl-PL"/>
-        </w:rPr>
-        <w:t xml:space="preserve"> ] </w:t>
-      </w:r>
-      <w:proofErr w:type="spellStart"/>
-      <w:r>
-        <w:rPr>
-          <w:lang w:val="pl-PL"/>
-        </w:rPr>
-        <w:t>arg</w:t>
-      </w:r>
-      <w:proofErr w:type="spellEnd"/>
-      <w:r>
-        <w:rPr>
-          <w:lang w:val="pl-PL"/>
-        </w:rPr>
-        <w:tab/>
-      </w:r>
-      <w:r>
-        <w:rPr>
-          <w:lang w:val="pl-PL"/>
-        </w:rPr>
-        <w:tab/>
-      </w:r>
-      <w:r>
-        <w:rPr>
-          <w:lang w:val="pl-PL"/>
-        </w:rPr>
-        <w:tab/>
-      </w:r>
-      <w:r>
-        <w:rPr>
-          <w:lang w:val="pl-PL"/>
-        </w:rPr>
-        <w:t>Określenie topologii warstw ukrytych SN</w:t>
-      </w:r>
-    </w:p>
-    <w:p>
-      <w:pPr>
-        <w:ind w:left="1440" w:hanging="1440"/>
-        <w:jc w:val="both"/>
-        <w:rPr>
-          <w:lang w:val="pl-PL"/>
-        </w:rPr>
-      </w:pPr>
-      <w:r>
-        <w:rPr>
-          <w:lang w:val="pl-PL"/>
-        </w:rPr>
-        <w:t xml:space="preserve">-c </w:t>
-      </w:r>
-      <w:proofErr w:type="gramStart"/>
-      <w:r>
-        <w:rPr>
-          <w:lang w:val="pl-PL"/>
-        </w:rPr>
-        <w:t>[ --</w:t>
-      </w:r>
-      <w:proofErr w:type="gramEnd"/>
-      <w:r>
-        <w:rPr>
-          <w:lang w:val="pl-PL"/>
-        </w:rPr>
-        <w:t xml:space="preserve">eta ] </w:t>
-      </w:r>
-      <w:proofErr w:type="spellStart"/>
-      <w:r>
-        <w:rPr>
-          <w:lang w:val="pl-PL"/>
-        </w:rPr>
-        <w:t>arg</w:t>
-      </w:r>
-      <w:proofErr w:type="spellEnd"/>
-      <w:r>
-        <w:rPr>
-          <w:lang w:val="pl-PL"/>
-        </w:rPr>
-        <w:t xml:space="preserve"> </w:t>
-      </w:r>
-      <w:r>
-        <w:rPr>
-          <w:lang w:val="pl-PL"/>
-        </w:rPr>
-        <w:tab/>
-      </w:r>
-      <w:r>
-        <w:rPr>
-          <w:lang w:val="pl-PL"/>
-        </w:rPr>
-        <w:tab/>
-      </w:r>
-      <w:r>
-        <w:rPr>
-          <w:lang w:val="pl-PL"/>
-        </w:rPr>
-        <w:tab/>
-      </w:r>
-      <w:r>
-        <w:rPr>
-          <w:lang w:val="pl-PL"/>
-        </w:rPr>
-        <w:tab/>
-      </w:r>
-      <w:r>
-        <w:rPr>
-          <w:lang w:val="pl-PL"/>
-        </w:rPr>
-        <w:t>Określenie współczynnika uczenia się SN</w:t>
-      </w:r>
-    </w:p>
-    <w:p>
-      <w:pPr>
-        <w:ind w:left="3600" w:hanging="3600"/>
-        <w:jc w:val="both"/>
-        <w:rPr>
-          <w:lang w:val="pl-PL"/>
-        </w:rPr>
-      </w:pPr>
-      <w:r>
-        <w:rPr>
-          <w:lang w:val="pl-PL"/>
-        </w:rPr>
-        <w:t xml:space="preserve">-n </w:t>
-      </w:r>
-      <w:proofErr w:type="gramStart"/>
-      <w:r>
-        <w:rPr>
-          <w:lang w:val="pl-PL"/>
-        </w:rPr>
-        <w:t>[ --</w:t>
-      </w:r>
-      <w:proofErr w:type="spellStart"/>
-      <w:proofErr w:type="gramEnd"/>
-      <w:r>
-        <w:rPr>
-          <w:lang w:val="pl-PL"/>
-        </w:rPr>
-        <w:t>neural</w:t>
-      </w:r>
-      <w:proofErr w:type="spellEnd"/>
-      <w:r>
-        <w:rPr>
-          <w:lang w:val="pl-PL"/>
-        </w:rPr>
-        <w:t xml:space="preserve">-net ] </w:t>
-      </w:r>
-      <w:proofErr w:type="spellStart"/>
-      <w:r>
-        <w:rPr>
-          <w:lang w:val="pl-PL"/>
-        </w:rPr>
-        <w:t>arg</w:t>
-      </w:r>
-      <w:proofErr w:type="spellEnd"/>
-      <w:r>
-        <w:rPr>
-          <w:lang w:val="pl-PL"/>
-        </w:rPr>
-        <w:t xml:space="preserve"> </w:t>
+        <w:t xml:space="preserve">-n [ --neural-net ] arg </w:t>
       </w:r>
       <w:r>
         <w:rPr>
@@ -1285,38 +965,8 @@
         <w:rPr>
           <w:lang w:val="pl-PL"/>
         </w:rPr>
-        <w:t xml:space="preserve">-p </w:t>
-      </w:r>
-      <w:proofErr w:type="gramStart"/>
-      <w:r>
-        <w:rPr>
-          <w:lang w:val="pl-PL"/>
-        </w:rPr>
-        <w:t>[ --</w:t>
-      </w:r>
-      <w:proofErr w:type="spellStart"/>
-      <w:proofErr w:type="gramEnd"/>
-      <w:r>
-        <w:rPr>
-          <w:lang w:val="pl-PL"/>
-        </w:rPr>
-        <w:t>pack</w:t>
-      </w:r>
-      <w:proofErr w:type="spellEnd"/>
-      <w:r>
-        <w:rPr>
-          <w:lang w:val="pl-PL"/>
-        </w:rPr>
-        <w:t xml:space="preserve"> ] </w:t>
-      </w:r>
-      <w:proofErr w:type="spellStart"/>
-      <w:r>
-        <w:rPr>
-          <w:lang w:val="pl-PL"/>
-        </w:rPr>
-        <w:t>arg</w:t>
-      </w:r>
-      <w:proofErr w:type="spellEnd"/>
+        <w:t>-p [ --pack ] arg</w:t>
+      </w:r>
       <w:r>
         <w:rPr>
           <w:lang w:val="pl-PL"/>
@@ -1355,38 +1005,8 @@
         <w:rPr>
           <w:lang w:val="pl-PL"/>
         </w:rPr>
-        <w:t xml:space="preserve">-f </w:t>
-      </w:r>
-      <w:proofErr w:type="gramStart"/>
-      <w:r>
-        <w:rPr>
-          <w:lang w:val="pl-PL"/>
-        </w:rPr>
-        <w:t>[ --</w:t>
-      </w:r>
-      <w:proofErr w:type="spellStart"/>
-      <w:proofErr w:type="gramEnd"/>
-      <w:r>
-        <w:rPr>
-          <w:lang w:val="pl-PL"/>
-        </w:rPr>
-        <w:t>function</w:t>
-      </w:r>
-      <w:proofErr w:type="spellEnd"/>
-      <w:r>
-        <w:rPr>
-          <w:lang w:val="pl-PL"/>
-        </w:rPr>
-        <w:t xml:space="preserve"> ] </w:t>
-      </w:r>
-      <w:proofErr w:type="spellStart"/>
-      <w:r>
-        <w:rPr>
-          <w:lang w:val="pl-PL"/>
-        </w:rPr>
-        <w:t>arg</w:t>
-      </w:r>
-      <w:proofErr w:type="spellEnd"/>
+        <w:t>-f [ --function ] arg</w:t>
+      </w:r>
       <w:r>
         <w:rPr>
           <w:lang w:val="pl-PL"/>
@@ -1424,43 +1044,7 @@
         <w:rPr>
           <w:lang w:val="pl-PL"/>
         </w:rPr>
-        <w:t xml:space="preserve">-b </w:t>
-      </w:r>
-      <w:proofErr w:type="gramStart"/>
-      <w:r>
-        <w:rPr>
-          <w:lang w:val="pl-PL"/>
-        </w:rPr>
-        <w:t>[ --</w:t>
-      </w:r>
-      <w:proofErr w:type="spellStart"/>
-      <w:proofErr w:type="gramEnd"/>
-      <w:r>
-        <w:rPr>
-          <w:lang w:val="pl-PL"/>
-        </w:rPr>
-        <w:t>tolerance</w:t>
-      </w:r>
-      <w:proofErr w:type="spellEnd"/>
-      <w:r>
-        <w:rPr>
-          <w:lang w:val="pl-PL"/>
-        </w:rPr>
-        <w:t xml:space="preserve"> ] </w:t>
-      </w:r>
-      <w:proofErr w:type="spellStart"/>
-      <w:r>
-        <w:rPr>
-          <w:lang w:val="pl-PL"/>
-        </w:rPr>
-        <w:t>arg</w:t>
-      </w:r>
-      <w:proofErr w:type="spellEnd"/>
-      <w:r>
-        <w:rPr>
-          <w:lang w:val="pl-PL"/>
-        </w:rPr>
-        <w:t xml:space="preserve"> (=-1)</w:t>
+        <w:t>-b [ --tolerance ] arg (=-1)</w:t>
       </w:r>
       <w:r>
         <w:rPr>
@@ -1532,43 +1116,7 @@
         <w:rPr>
           <w:lang w:val="pl-PL"/>
         </w:rPr>
-        <w:t xml:space="preserve">-w </w:t>
-      </w:r>
-      <w:proofErr w:type="gramStart"/>
-      <w:r>
-        <w:rPr>
-          <w:lang w:val="pl-PL"/>
-        </w:rPr>
-        <w:t>[ --</w:t>
-      </w:r>
-      <w:proofErr w:type="spellStart"/>
-      <w:proofErr w:type="gramEnd"/>
-      <w:r>
-        <w:rPr>
-          <w:lang w:val="pl-PL"/>
-        </w:rPr>
-        <w:t>threads</w:t>
-      </w:r>
-      <w:proofErr w:type="spellEnd"/>
-      <w:r>
-        <w:rPr>
-          <w:lang w:val="pl-PL"/>
-        </w:rPr>
-        <w:t xml:space="preserve"> ] </w:t>
-      </w:r>
-      <w:proofErr w:type="spellStart"/>
-      <w:r>
-        <w:rPr>
-          <w:lang w:val="pl-PL"/>
-        </w:rPr>
-        <w:t>arg</w:t>
-      </w:r>
-      <w:proofErr w:type="spellEnd"/>
-      <w:r>
-        <w:rPr>
-          <w:lang w:val="pl-PL"/>
-        </w:rPr>
-        <w:t xml:space="preserve"> (=0)</w:t>
+        <w:t>-w [ --threads ] arg (=0)</w:t>
       </w:r>
       <w:r>
         <w:rPr>
@@ -1592,25 +1140,679 @@
     </w:p>
     <w:p>
       <w:pPr>
-        <w:jc w:val="both"/>
-        <w:rPr>
-          <w:lang w:val="pl-PL"/>
-        </w:rPr>
-      </w:pPr>
-    </w:p>
-    <w:p>
-      <w:pPr>
-        <w:ind w:left="1440" w:hanging="1440"/>
-        <w:jc w:val="both"/>
-        <w:rPr>
-          <w:lang w:val="pl-PL"/>
-        </w:rPr>
-      </w:pPr>
-      <w:r>
-        <w:rPr>
-          <w:lang w:val="pl-PL"/>
-        </w:rPr>
-        <w:t>Przewodnik:</w:t>
+        <w:ind w:left="3600" w:hanging="3600"/>
+        <w:jc w:val="both"/>
+        <w:rPr>
+          <w:lang w:val="pl-PL"/>
+        </w:rPr>
+      </w:pPr>
+      <w:r>
+        <w:t xml:space="preserve">  </w:t>
+      </w:r>
+      <w:r>
+        <w:rPr>
+          <w:lang w:val="pl-PL"/>
+        </w:rPr>
+        <w:t xml:space="preserve">-k [ --k-fold ] arg (=0)             </w:t>
+      </w:r>
+      <w:r>
+        <w:rPr>
+          <w:lang w:val="pl-PL"/>
+        </w:rPr>
+        <w:tab/>
+      </w:r>
+      <w:r>
+        <w:rPr>
+          <w:lang w:val="pl-PL"/>
+        </w:rPr>
+        <w:t>Okreś</w:t>
+      </w:r>
+      <w:r>
+        <w:rPr>
+          <w:lang w:val="pl-PL"/>
+        </w:rPr>
+        <w:t>lenie współczynnika k w procesie</w:t>
+      </w:r>
+      <w:r>
+        <w:rPr>
+          <w:lang w:val="pl-PL"/>
+        </w:rPr>
+        <w:t xml:space="preserve"> k-fold</w:t>
+      </w:r>
+    </w:p>
+    <w:p>
+      <w:pPr>
+        <w:ind w:left="3600" w:hanging="3600"/>
+        <w:jc w:val="both"/>
+        <w:rPr>
+          <w:lang w:val="pl-PL"/>
+        </w:rPr>
+      </w:pPr>
+      <w:r>
+        <w:rPr>
+          <w:lang w:val="pl-PL"/>
+        </w:rPr>
+        <w:t xml:space="preserve">  -q [ --timer ] arg (=0)              </w:t>
+      </w:r>
+      <w:r>
+        <w:rPr>
+          <w:lang w:val="pl-PL"/>
+        </w:rPr>
+        <w:tab/>
+        <w:t>Określenie czasu treningu SN</w:t>
+      </w:r>
+    </w:p>
+    <w:p>
+      <w:pPr>
+        <w:jc w:val="both"/>
+        <w:rPr>
+          <w:lang w:val="pl-PL"/>
+        </w:rPr>
+      </w:pPr>
+    </w:p>
+    <w:p>
+      <w:pPr>
+        <w:ind w:left="1440" w:hanging="1440"/>
+        <w:jc w:val="both"/>
+        <w:rPr>
+          <w:lang w:val="pl-PL"/>
+        </w:rPr>
+      </w:pPr>
+      <w:r>
+        <w:rPr>
+          <w:lang w:val="pl-PL"/>
+        </w:rPr>
+        <w:t>Dostępne są następujące tryby uruchomienia [--mode]</w:t>
+      </w:r>
+      <w:r>
+        <w:rPr>
+          <w:lang w:val="pl-PL"/>
+        </w:rPr>
+        <w:t>:</w:t>
+      </w:r>
+    </w:p>
+    <w:p>
+      <w:pPr>
+        <w:ind w:left="1440" w:hanging="1440"/>
+        <w:jc w:val="both"/>
+      </w:pPr>
+      <w:r>
+        <w:t>1 - train</w:t>
+      </w:r>
+    </w:p>
+    <w:p>
+      <w:pPr>
+        <w:ind w:left="1440" w:hanging="1440"/>
+        <w:jc w:val="both"/>
+      </w:pPr>
+      <w:r>
+        <w:t>2 - train with timer</w:t>
+      </w:r>
+    </w:p>
+    <w:p>
+      <w:pPr>
+        <w:ind w:left="1440" w:hanging="1440"/>
+        <w:jc w:val="both"/>
+      </w:pPr>
+      <w:r>
+        <w:t>3 - test</w:t>
+      </w:r>
+    </w:p>
+    <w:p>
+      <w:pPr>
+        <w:ind w:left="1440" w:hanging="1440"/>
+        <w:jc w:val="both"/>
+      </w:pPr>
+      <w:r>
+        <w:t>4 - train with k-fold</w:t>
+      </w:r>
+    </w:p>
+    <w:p>
+      <w:pPr>
+        <w:ind w:left="1440" w:hanging="1440"/>
+        <w:jc w:val="both"/>
+      </w:pPr>
+    </w:p>
+    <w:p>
+      <w:pPr>
+        <w:jc w:val="both"/>
+        <w:rPr>
+          <w:lang w:val="pl-PL"/>
+        </w:rPr>
+      </w:pPr>
+      <w:r>
+        <w:rPr>
+          <w:lang w:val="pl-PL"/>
+        </w:rPr>
+        <w:t>Dostępne są następujące topologie sieci neuronowych [--topology]</w:t>
+      </w:r>
+      <w:r>
+        <w:rPr>
+          <w:lang w:val="pl-PL"/>
+        </w:rPr>
+        <w:t xml:space="preserve"> (liczba neuronów w warstwach ukrytych):</w:t>
+      </w:r>
+    </w:p>
+    <w:p>
+      <w:pPr>
+        <w:ind w:left="1440" w:hanging="1440"/>
+        <w:jc w:val="both"/>
+      </w:pPr>
+      <w:r>
+        <w:t>0 - 5,5</w:t>
+      </w:r>
+    </w:p>
+    <w:p>
+      <w:pPr>
+        <w:ind w:left="1440" w:hanging="1440"/>
+        <w:jc w:val="both"/>
+      </w:pPr>
+      <w:r>
+        <w:t>1 - 10, 10</w:t>
+      </w:r>
+    </w:p>
+    <w:p>
+      <w:pPr>
+        <w:ind w:left="1440" w:hanging="1440"/>
+        <w:jc w:val="both"/>
+      </w:pPr>
+      <w:r>
+        <w:t>2 - 15, 5</w:t>
+      </w:r>
+    </w:p>
+    <w:p>
+      <w:pPr>
+        <w:ind w:left="1440" w:hanging="1440"/>
+        <w:jc w:val="both"/>
+      </w:pPr>
+      <w:r>
+        <w:t>3 - 15, 10</w:t>
+      </w:r>
+    </w:p>
+    <w:p>
+      <w:pPr>
+        <w:ind w:left="1440" w:hanging="1440"/>
+        <w:jc w:val="both"/>
+      </w:pPr>
+      <w:r>
+        <w:t>4 - 20, 10</w:t>
+      </w:r>
+    </w:p>
+    <w:p>
+      <w:pPr>
+        <w:ind w:left="1440" w:hanging="1440"/>
+        <w:jc w:val="both"/>
+      </w:pPr>
+      <w:r>
+        <w:t>5 - 20, 20</w:t>
+      </w:r>
+    </w:p>
+    <w:p>
+      <w:pPr>
+        <w:ind w:left="1440" w:hanging="1440"/>
+        <w:jc w:val="both"/>
+      </w:pPr>
+      <w:r>
+        <w:t>6 - 30, 15</w:t>
+      </w:r>
+    </w:p>
+    <w:p>
+      <w:pPr>
+        <w:ind w:left="1440" w:hanging="1440"/>
+        <w:jc w:val="both"/>
+      </w:pPr>
+      <w:r>
+        <w:t>7 - 5, 5, 5</w:t>
+      </w:r>
+    </w:p>
+    <w:p>
+      <w:pPr>
+        <w:ind w:left="1440" w:hanging="1440"/>
+        <w:jc w:val="both"/>
+      </w:pPr>
+      <w:r>
+        <w:t>8 - 10, 10, 10</w:t>
+      </w:r>
+    </w:p>
+    <w:p>
+      <w:pPr>
+        <w:ind w:left="1440" w:hanging="1440"/>
+        <w:jc w:val="both"/>
+      </w:pPr>
+      <w:r>
+        <w:t>9 - 500</w:t>
+      </w:r>
+    </w:p>
+    <w:p>
+      <w:pPr>
+        <w:ind w:left="1440" w:hanging="1440"/>
+        <w:jc w:val="both"/>
+      </w:pPr>
+      <w:r>
+        <w:t>10 - 1000</w:t>
+      </w:r>
+    </w:p>
+    <w:p>
+      <w:pPr>
+        <w:ind w:left="1440" w:hanging="1440"/>
+        <w:jc w:val="both"/>
+      </w:pPr>
+      <w:r>
+        <w:t>11 - 1500</w:t>
+      </w:r>
+    </w:p>
+    <w:p>
+      <w:pPr>
+        <w:ind w:left="1440" w:hanging="1440"/>
+        <w:jc w:val="both"/>
+      </w:pPr>
+      <w:r>
+        <w:t>12 - 2000</w:t>
+      </w:r>
+    </w:p>
+    <w:p>
+      <w:pPr>
+        <w:ind w:left="1440" w:hanging="1440"/>
+        <w:jc w:val="both"/>
+      </w:pPr>
+    </w:p>
+    <w:p>
+      <w:pPr>
+        <w:ind w:left="1440" w:hanging="1440"/>
+        <w:jc w:val="both"/>
+        <w:rPr>
+          <w:lang w:val="pl-PL"/>
+        </w:rPr>
+      </w:pPr>
+      <w:r>
+        <w:rPr>
+          <w:lang w:val="pl-PL"/>
+        </w:rPr>
+        <w:t>Dostępne są następujące</w:t>
+      </w:r>
+      <w:r>
+        <w:rPr>
+          <w:lang w:val="pl-PL"/>
+        </w:rPr>
+        <w:t xml:space="preserve"> funkcje aktywacji:</w:t>
+      </w:r>
+    </w:p>
+    <w:p>
+      <w:pPr>
+        <w:ind w:left="1440" w:hanging="1440"/>
+        <w:jc w:val="both"/>
+      </w:pPr>
+      <w:r>
+        <w:t>0 - step</w:t>
+      </w:r>
+    </w:p>
+    <w:p>
+      <w:pPr>
+        <w:ind w:left="1440" w:hanging="1440"/>
+        <w:jc w:val="both"/>
+      </w:pPr>
+      <w:r>
+        <w:t>1 - fast sigmoid</w:t>
+      </w:r>
+    </w:p>
+    <w:p>
+      <w:pPr>
+        <w:ind w:left="1440" w:hanging="1440"/>
+        <w:jc w:val="both"/>
+      </w:pPr>
+      <w:r>
+        <w:t>2 - logistic</w:t>
+      </w:r>
+    </w:p>
+    <w:p>
+      <w:pPr>
+        <w:ind w:left="1440" w:hanging="1440"/>
+        <w:jc w:val="both"/>
+      </w:pPr>
+      <w:r>
+        <w:t>3 - tanh</w:t>
+      </w:r>
+    </w:p>
+    <w:p>
+      <w:pPr>
+        <w:ind w:left="1440" w:hanging="1440"/>
+        <w:jc w:val="both"/>
+      </w:pPr>
+      <w:r>
+        <w:t>4 - specific algebraic</w:t>
+      </w:r>
+    </w:p>
+    <w:p>
+      <w:pPr>
+        <w:ind w:left="1440" w:hanging="1440"/>
+        <w:jc w:val="both"/>
+      </w:pPr>
+    </w:p>
+    <w:p>
+      <w:pPr>
+        <w:ind w:left="1440" w:hanging="1440"/>
+        <w:jc w:val="both"/>
+        <w:rPr>
+          <w:lang w:val="pl-PL"/>
+        </w:rPr>
+      </w:pPr>
+      <w:r>
+        <w:rPr>
+          <w:lang w:val="pl-PL"/>
+        </w:rPr>
+        <w:t>Wymagane prametry dla poszczególnego trybu uruchomienia:</w:t>
+      </w:r>
+    </w:p>
+    <w:p>
+      <w:pPr>
+        <w:ind w:left="1440" w:hanging="1440"/>
+        <w:jc w:val="both"/>
+      </w:pPr>
+      <w:r>
+        <w:t>- TRAIN</w:t>
+      </w:r>
+    </w:p>
+    <w:p>
+      <w:pPr>
+        <w:ind w:left="1440" w:hanging="1440"/>
+        <w:jc w:val="both"/>
+      </w:pPr>
+      <w:r>
+        <w:t xml:space="preserve">    - epoch</w:t>
+      </w:r>
+    </w:p>
+    <w:p>
+      <w:pPr>
+        <w:ind w:left="1440" w:hanging="1440"/>
+        <w:jc w:val="both"/>
+      </w:pPr>
+      <w:r>
+        <w:t xml:space="preserve">    - pack</w:t>
+      </w:r>
+    </w:p>
+    <w:p>
+      <w:pPr>
+        <w:ind w:left="1440" w:hanging="1440"/>
+        <w:jc w:val="both"/>
+      </w:pPr>
+      <w:r>
+        <w:t xml:space="preserve">    - function</w:t>
+      </w:r>
+    </w:p>
+    <w:p>
+      <w:pPr>
+        <w:ind w:left="1440" w:hanging="1440"/>
+        <w:jc w:val="both"/>
+      </w:pPr>
+      <w:r>
+        <w:t xml:space="preserve">    - eta</w:t>
+      </w:r>
+    </w:p>
+    <w:p>
+      <w:pPr>
+        <w:ind w:left="1440" w:hanging="1440"/>
+        <w:jc w:val="both"/>
+      </w:pPr>
+      <w:r>
+        <w:t xml:space="preserve">    - topology</w:t>
+      </w:r>
+    </w:p>
+    <w:p>
+      <w:pPr>
+        <w:ind w:left="1440" w:hanging="1440"/>
+        <w:jc w:val="both"/>
+      </w:pPr>
+      <w:r>
+        <w:t xml:space="preserve">    - percentage</w:t>
+      </w:r>
+    </w:p>
+    <w:p>
+      <w:pPr>
+        <w:ind w:left="1440" w:hanging="1440"/>
+        <w:jc w:val="both"/>
+      </w:pPr>
+      <w:r>
+        <w:t xml:space="preserve">    - threads</w:t>
+      </w:r>
+    </w:p>
+    <w:p>
+      <w:pPr>
+        <w:ind w:left="1440" w:hanging="1440"/>
+        <w:jc w:val="both"/>
+      </w:pPr>
+      <w:r>
+        <w:t>- TRAIN WITH TIMER</w:t>
+      </w:r>
+    </w:p>
+    <w:p>
+      <w:pPr>
+        <w:ind w:left="1440" w:hanging="1440"/>
+        <w:jc w:val="both"/>
+      </w:pPr>
+      <w:r>
+        <w:t xml:space="preserve">    - pack</w:t>
+      </w:r>
+    </w:p>
+    <w:p>
+      <w:pPr>
+        <w:ind w:left="1440" w:hanging="1440"/>
+        <w:jc w:val="both"/>
+      </w:pPr>
+      <w:r>
+        <w:t xml:space="preserve">    - function</w:t>
+      </w:r>
+    </w:p>
+    <w:p>
+      <w:pPr>
+        <w:ind w:left="1440" w:hanging="1440"/>
+        <w:jc w:val="both"/>
+      </w:pPr>
+      <w:r>
+        <w:t xml:space="preserve">    - eta</w:t>
+      </w:r>
+    </w:p>
+    <w:p>
+      <w:pPr>
+        <w:ind w:left="1440" w:hanging="1440"/>
+        <w:jc w:val="both"/>
+      </w:pPr>
+      <w:r>
+        <w:t xml:space="preserve">    - topology</w:t>
+      </w:r>
+    </w:p>
+    <w:p>
+      <w:pPr>
+        <w:ind w:left="1440" w:hanging="1440"/>
+        <w:jc w:val="both"/>
+      </w:pPr>
+      <w:r>
+        <w:t xml:space="preserve">    - percentage</w:t>
+      </w:r>
+    </w:p>
+    <w:p>
+      <w:pPr>
+        <w:ind w:left="1440" w:hanging="1440"/>
+        <w:jc w:val="both"/>
+      </w:pPr>
+      <w:r>
+        <w:t xml:space="preserve">    - timer</w:t>
+      </w:r>
+    </w:p>
+    <w:p>
+      <w:pPr>
+        <w:ind w:left="1440" w:hanging="1440"/>
+        <w:jc w:val="both"/>
+      </w:pPr>
+      <w:r>
+        <w:t>- TEST</w:t>
+      </w:r>
+    </w:p>
+    <w:p>
+      <w:pPr>
+        <w:ind w:left="1440" w:hanging="1440"/>
+        <w:jc w:val="both"/>
+      </w:pPr>
+      <w:r>
+        <w:t xml:space="preserve">    - pack</w:t>
+      </w:r>
+    </w:p>
+    <w:p>
+      <w:pPr>
+        <w:ind w:left="1440" w:hanging="1440"/>
+        <w:jc w:val="both"/>
+      </w:pPr>
+      <w:r>
+        <w:t xml:space="preserve">    - neural-net</w:t>
+      </w:r>
+    </w:p>
+    <w:p>
+      <w:pPr>
+        <w:ind w:left="1440" w:hanging="1440"/>
+        <w:jc w:val="both"/>
+      </w:pPr>
+      <w:r>
+        <w:t xml:space="preserve">    - percentage</w:t>
+      </w:r>
+    </w:p>
+    <w:p>
+      <w:pPr>
+        <w:ind w:left="1440" w:hanging="1440"/>
+        <w:jc w:val="both"/>
+      </w:pPr>
+      <w:r>
+        <w:t>- K-FOLD</w:t>
+      </w:r>
+    </w:p>
+    <w:p>
+      <w:pPr>
+        <w:ind w:left="1440" w:hanging="1440"/>
+        <w:jc w:val="both"/>
+        <w:rPr>
+          <w:lang w:val="pl-PL"/>
+        </w:rPr>
+      </w:pPr>
+      <w:r>
+        <w:t xml:space="preserve">    </w:t>
+      </w:r>
+      <w:r>
+        <w:rPr>
+          <w:lang w:val="pl-PL"/>
+        </w:rPr>
+        <w:t>- epoch</w:t>
+      </w:r>
+    </w:p>
+    <w:p>
+      <w:pPr>
+        <w:ind w:left="1440" w:hanging="1440"/>
+        <w:jc w:val="both"/>
+        <w:rPr>
+          <w:lang w:val="pl-PL"/>
+        </w:rPr>
+      </w:pPr>
+      <w:r>
+        <w:rPr>
+          <w:lang w:val="pl-PL"/>
+        </w:rPr>
+        <w:t xml:space="preserve">    - pack</w:t>
+      </w:r>
+    </w:p>
+    <w:p>
+      <w:pPr>
+        <w:ind w:left="1440" w:hanging="1440"/>
+        <w:jc w:val="both"/>
+        <w:rPr>
+          <w:lang w:val="pl-PL"/>
+        </w:rPr>
+      </w:pPr>
+      <w:r>
+        <w:rPr>
+          <w:lang w:val="pl-PL"/>
+        </w:rPr>
+        <w:t xml:space="preserve">    - function</w:t>
+      </w:r>
+    </w:p>
+    <w:p>
+      <w:pPr>
+        <w:ind w:left="1440" w:hanging="1440"/>
+        <w:jc w:val="both"/>
+        <w:rPr>
+          <w:lang w:val="pl-PL"/>
+        </w:rPr>
+      </w:pPr>
+      <w:r>
+        <w:rPr>
+          <w:lang w:val="pl-PL"/>
+        </w:rPr>
+        <w:t xml:space="preserve">    - eta</w:t>
+      </w:r>
+    </w:p>
+    <w:p>
+      <w:pPr>
+        <w:ind w:left="1440" w:hanging="1440"/>
+        <w:jc w:val="both"/>
+        <w:rPr>
+          <w:lang w:val="pl-PL"/>
+        </w:rPr>
+      </w:pPr>
+      <w:r>
+        <w:rPr>
+          <w:lang w:val="pl-PL"/>
+        </w:rPr>
+        <w:t xml:space="preserve">    - topology</w:t>
+      </w:r>
+    </w:p>
+    <w:p>
+      <w:pPr>
+        <w:ind w:left="1440" w:hanging="1440"/>
+        <w:jc w:val="both"/>
+        <w:rPr>
+          <w:lang w:val="pl-PL"/>
+        </w:rPr>
+      </w:pPr>
+      <w:r>
+        <w:rPr>
+          <w:lang w:val="pl-PL"/>
+        </w:rPr>
+        <w:t xml:space="preserve">    - k</w:t>
+      </w:r>
+    </w:p>
+    <w:p>
+      <w:pPr>
+        <w:ind w:left="1440" w:hanging="1440"/>
+        <w:jc w:val="both"/>
+        <w:rPr>
+          <w:lang w:val="pl-PL"/>
+        </w:rPr>
+      </w:pPr>
+    </w:p>
+    <w:p>
+      <w:pPr>
+        <w:ind w:left="1440" w:hanging="1440"/>
+        <w:jc w:val="both"/>
+        <w:rPr>
+          <w:lang w:val="pl-PL"/>
+        </w:rPr>
+      </w:pPr>
+    </w:p>
+    <w:p>
+      <w:pPr>
+        <w:ind w:left="1440" w:hanging="1440"/>
+        <w:jc w:val="both"/>
+        <w:rPr>
+          <w:lang w:val="pl-PL"/>
+        </w:rPr>
+      </w:pPr>
+      <w:r>
+        <w:rPr>
+          <w:lang w:val="pl-PL"/>
+        </w:rPr>
+        <w:t>Szybki p</w:t>
+      </w:r>
+      <w:r>
+        <w:rPr>
+          <w:lang w:val="pl-PL"/>
+        </w:rPr>
+        <w:t>rzewodnik:</w:t>
       </w:r>
     </w:p>
     <w:p>
@@ -1692,21 +1894,7 @@
         <w:rPr>
           <w:lang w:val="pl-PL"/>
         </w:rPr>
-        <w:t xml:space="preserve">Aby rozpocząć pierwszy trening sieci neuronowej ustawiamy tryb treningu </w:t>
-      </w:r>
-      <w:proofErr w:type="gramStart"/>
-      <w:r>
-        <w:rPr>
-          <w:lang w:val="pl-PL"/>
-        </w:rPr>
-        <w:t>( -</w:t>
-      </w:r>
-      <w:proofErr w:type="gramEnd"/>
-      <w:r>
-        <w:rPr>
-          <w:lang w:val="pl-PL"/>
-        </w:rPr>
-        <w:t>m 1) oraz podajemy wszystkie parametry.</w:t>
+        <w:t>Aby rozpocząć pierwszy trening sieci neuronowej ustawiamy tryb treningu ( -m 1) oraz podajemy wszystkie parametry.</w:t>
       </w:r>
       <w:r>
         <w:rPr>
@@ -1752,21 +1940,7 @@
         <w:rPr>
           <w:lang w:val="pl-PL"/>
         </w:rPr>
-        <w:t xml:space="preserve">Wynik uczenia się sieci (MSE) możemy przeglądać w pliku zwanym </w:t>
-      </w:r>
-      <w:proofErr w:type="spellStart"/>
-      <w:r>
-        <w:rPr>
-          <w:lang w:val="pl-PL"/>
-        </w:rPr>
-        <w:t>loggerm</w:t>
-      </w:r>
-      <w:proofErr w:type="spellEnd"/>
-      <w:r>
-        <w:rPr>
-          <w:lang w:val="pl-PL"/>
-        </w:rPr>
-        <w:t>.</w:t>
+        <w:t>Wynik uczenia się sieci (MSE) możemy przeglądać w pliku zwanym loggerm.</w:t>
       </w:r>
     </w:p>
     <w:p>
@@ -1823,28 +1997,24 @@
           <w:lang w:val="pl-PL"/>
         </w:rPr>
       </w:pPr>
-      <w:proofErr w:type="spellStart"/>
       <w:r>
         <w:rPr>
           <w:lang w:val="pl-PL"/>
         </w:rPr>
         <w:t>house</w:t>
       </w:r>
-      <w:proofErr w:type="spellEnd"/>
       <w:r>
         <w:rPr>
           <w:lang w:val="pl-PL"/>
         </w:rPr>
         <w:t xml:space="preserve"> – moduł umożliwiający </w:t>
       </w:r>
-      <w:proofErr w:type="spellStart"/>
-      <w:r>
-        <w:rPr>
-          <w:lang w:val="pl-PL"/>
-        </w:rPr>
-        <w:t>zamapowanie</w:t>
-      </w:r>
-      <w:proofErr w:type="spellEnd"/>
+      <w:r>
+        <w:rPr>
+          <w:lang w:val="pl-PL"/>
+        </w:rPr>
+        <w:t>zmapowanie</w:t>
+      </w:r>
       <w:r>
         <w:rPr>
           <w:lang w:val="pl-PL"/>
@@ -1883,14 +2053,12 @@
           <w:lang w:val="pl-PL"/>
         </w:rPr>
       </w:pPr>
-      <w:proofErr w:type="spellStart"/>
       <w:r>
         <w:rPr>
           <w:lang w:val="pl-PL"/>
         </w:rPr>
         <w:t>NormalizedValuesHouse</w:t>
       </w:r>
-      <w:proofErr w:type="spellEnd"/>
     </w:p>
     <w:p>
       <w:pPr>
@@ -1904,19 +2072,11 @@
           <w:lang w:val="pl-PL"/>
         </w:rPr>
       </w:pPr>
-      <w:proofErr w:type="spellStart"/>
-      <w:r>
-        <w:rPr>
-          <w:lang w:val="pl-PL"/>
-        </w:rPr>
-        <w:t>neural</w:t>
-      </w:r>
-      <w:proofErr w:type="spellEnd"/>
-      <w:r>
-        <w:rPr>
-          <w:lang w:val="pl-PL"/>
-        </w:rPr>
-        <w:t xml:space="preserve"> network</w:t>
+      <w:r>
+        <w:rPr>
+          <w:lang w:val="pl-PL"/>
+        </w:rPr>
+        <w:t>neural network</w:t>
       </w:r>
       <w:r>
         <w:rPr>
@@ -1937,14 +2097,12 @@
           <w:lang w:val="pl-PL"/>
         </w:rPr>
       </w:pPr>
-      <w:proofErr w:type="spellStart"/>
       <w:r>
         <w:rPr>
           <w:lang w:val="pl-PL"/>
         </w:rPr>
         <w:t>neurons</w:t>
       </w:r>
-      <w:proofErr w:type="spellEnd"/>
       <w:r>
         <w:rPr>
           <w:lang w:val="pl-PL"/>
@@ -1964,14 +2122,12 @@
           <w:lang w:val="pl-PL"/>
         </w:rPr>
       </w:pPr>
-      <w:proofErr w:type="spellStart"/>
       <w:r>
         <w:rPr>
           <w:lang w:val="pl-PL"/>
         </w:rPr>
         <w:t>BiasNeuron</w:t>
       </w:r>
-      <w:proofErr w:type="spellEnd"/>
     </w:p>
     <w:p>
       <w:pPr>
@@ -1985,14 +2141,12 @@
           <w:lang w:val="pl-PL"/>
         </w:rPr>
       </w:pPr>
-      <w:proofErr w:type="spellStart"/>
       <w:r>
         <w:rPr>
           <w:lang w:val="pl-PL"/>
         </w:rPr>
         <w:t>HiddenLayerNeuron</w:t>
       </w:r>
-      <w:proofErr w:type="spellEnd"/>
     </w:p>
     <w:p>
       <w:pPr>
@@ -2006,14 +2160,12 @@
           <w:lang w:val="pl-PL"/>
         </w:rPr>
       </w:pPr>
-      <w:proofErr w:type="spellStart"/>
       <w:r>
         <w:rPr>
           <w:lang w:val="pl-PL"/>
         </w:rPr>
         <w:t>InputNeuron</w:t>
       </w:r>
-      <w:proofErr w:type="spellEnd"/>
     </w:p>
     <w:p>
       <w:pPr>
@@ -2065,14 +2217,12 @@
           <w:lang w:val="pl-PL"/>
         </w:rPr>
       </w:pPr>
-      <w:proofErr w:type="spellStart"/>
       <w:r>
         <w:rPr>
           <w:lang w:val="pl-PL"/>
         </w:rPr>
         <w:t>OutputNeuron</w:t>
       </w:r>
-      <w:proofErr w:type="spellEnd"/>
     </w:p>
     <w:p>
       <w:pPr>
@@ -2086,14 +2236,12 @@
           <w:lang w:val="pl-PL"/>
         </w:rPr>
       </w:pPr>
-      <w:proofErr w:type="spellStart"/>
       <w:r>
         <w:rPr>
           <w:lang w:val="pl-PL"/>
         </w:rPr>
         <w:t>Synapse</w:t>
       </w:r>
-      <w:proofErr w:type="spellEnd"/>
     </w:p>
     <w:p>
       <w:pPr>
@@ -2107,14 +2255,12 @@
           <w:lang w:val="pl-PL"/>
         </w:rPr>
       </w:pPr>
-      <w:proofErr w:type="spellStart"/>
       <w:r>
         <w:rPr>
           <w:lang w:val="pl-PL"/>
         </w:rPr>
         <w:t>ActivationFunctionsBank</w:t>
       </w:r>
-      <w:proofErr w:type="spellEnd"/>
     </w:p>
     <w:p>
       <w:pPr>
@@ -2128,14 +2274,12 @@
           <w:lang w:val="pl-PL"/>
         </w:rPr>
       </w:pPr>
-      <w:proofErr w:type="spellStart"/>
       <w:r>
         <w:rPr>
           <w:lang w:val="pl-PL"/>
         </w:rPr>
         <w:t>NeuralNetwork</w:t>
       </w:r>
-      <w:proofErr w:type="spellEnd"/>
     </w:p>
     <w:p>
       <w:pPr>
@@ -2149,14 +2293,12 @@
           <w:lang w:val="pl-PL"/>
         </w:rPr>
       </w:pPr>
-      <w:proofErr w:type="spellStart"/>
       <w:r>
         <w:rPr>
           <w:lang w:val="pl-PL"/>
         </w:rPr>
         <w:t>NeuralNetworkTopology</w:t>
       </w:r>
-      <w:proofErr w:type="spellEnd"/>
     </w:p>
     <w:p>
       <w:pPr>
@@ -2205,14 +2347,12 @@
           <w:lang w:val="pl-PL"/>
         </w:rPr>
       </w:pPr>
-      <w:proofErr w:type="spellStart"/>
       <w:r>
         <w:rPr>
           <w:lang w:val="pl-PL"/>
         </w:rPr>
         <w:t>program_initialization</w:t>
       </w:r>
-      <w:proofErr w:type="spellEnd"/>
     </w:p>
     <w:p>
       <w:pPr>
@@ -2226,14 +2366,12 @@
           <w:lang w:val="pl-PL"/>
         </w:rPr>
       </w:pPr>
-      <w:proofErr w:type="spellStart"/>
       <w:r>
         <w:rPr>
           <w:lang w:val="pl-PL"/>
         </w:rPr>
         <w:t>ProgramInitializer</w:t>
       </w:r>
-      <w:proofErr w:type="spellEnd"/>
     </w:p>
     <w:p>
       <w:pPr>
@@ -2266,14 +2404,12 @@
           <w:lang w:val="pl-PL"/>
         </w:rPr>
       </w:pPr>
-      <w:proofErr w:type="spellStart"/>
       <w:r>
         <w:rPr>
           <w:lang w:val="pl-PL"/>
         </w:rPr>
         <w:t>TestProgram</w:t>
       </w:r>
-      <w:proofErr w:type="spellEnd"/>
     </w:p>
     <w:p>
       <w:pPr>
@@ -2287,14 +2423,12 @@
           <w:lang w:val="pl-PL"/>
         </w:rPr>
       </w:pPr>
-      <w:proofErr w:type="spellStart"/>
       <w:r>
         <w:rPr>
           <w:lang w:val="pl-PL"/>
         </w:rPr>
         <w:t>TrainAndTestProgram</w:t>
       </w:r>
-      <w:proofErr w:type="spellEnd"/>
     </w:p>
     <w:p>
       <w:pPr>
@@ -2308,14 +2442,12 @@
           <w:lang w:val="pl-PL"/>
         </w:rPr>
       </w:pPr>
-      <w:proofErr w:type="spellStart"/>
       <w:r>
         <w:rPr>
           <w:lang w:val="pl-PL"/>
         </w:rPr>
         <w:t>TraninProgram</w:t>
       </w:r>
-      <w:proofErr w:type="spellEnd"/>
     </w:p>
     <w:p>
       <w:pPr>
@@ -2354,14 +2486,12 @@
           <w:lang w:val="pl-PL"/>
         </w:rPr>
       </w:pPr>
-      <w:proofErr w:type="spellStart"/>
       <w:r>
         <w:rPr>
           <w:lang w:val="pl-PL"/>
         </w:rPr>
         <w:t>ProgressStatus</w:t>
       </w:r>
-      <w:proofErr w:type="spellEnd"/>
     </w:p>
     <w:p>
       <w:pPr>
@@ -2375,14 +2505,12 @@
           <w:lang w:val="pl-PL"/>
         </w:rPr>
       </w:pPr>
-      <w:proofErr w:type="spellStart"/>
       <w:r>
         <w:rPr>
           <w:lang w:val="pl-PL"/>
         </w:rPr>
         <w:t>ProgressStatusBar</w:t>
       </w:r>
-      <w:proofErr w:type="spellEnd"/>
     </w:p>
     <w:p>
       <w:pPr>
@@ -2396,14 +2524,12 @@
           <w:lang w:val="pl-PL"/>
         </w:rPr>
       </w:pPr>
-      <w:proofErr w:type="spellStart"/>
       <w:r>
         <w:rPr>
           <w:lang w:val="pl-PL"/>
         </w:rPr>
         <w:t>ProgressStatusInfo</w:t>
       </w:r>
-      <w:proofErr w:type="spellEnd"/>
     </w:p>
     <w:p>
       <w:pPr>
@@ -2417,14 +2543,12 @@
           <w:lang w:val="pl-PL"/>
         </w:rPr>
       </w:pPr>
-      <w:proofErr w:type="spellStart"/>
       <w:r>
         <w:rPr>
           <w:lang w:val="pl-PL"/>
         </w:rPr>
         <w:t>ProgressStatusManager</w:t>
       </w:r>
-      <w:proofErr w:type="spellEnd"/>
     </w:p>
     <w:p>
       <w:pPr>
@@ -2457,14 +2581,12 @@
           <w:lang w:val="pl-PL"/>
         </w:rPr>
       </w:pPr>
-      <w:proofErr w:type="spellStart"/>
       <w:r>
         <w:rPr>
           <w:lang w:val="pl-PL"/>
         </w:rPr>
         <w:t>FileReader</w:t>
       </w:r>
-      <w:proofErr w:type="spellEnd"/>
     </w:p>
     <w:p>
       <w:pPr>
@@ -2478,14 +2600,12 @@
           <w:lang w:val="pl-PL"/>
         </w:rPr>
       </w:pPr>
-      <w:proofErr w:type="spellStart"/>
       <w:r>
         <w:rPr>
           <w:lang w:val="pl-PL"/>
         </w:rPr>
         <w:t>RandomNumberGenerator</w:t>
       </w:r>
-      <w:proofErr w:type="spellEnd"/>
     </w:p>
     <w:p>
       <w:pPr>
@@ -2499,14 +2619,12 @@
           <w:lang w:val="pl-PL"/>
         </w:rPr>
       </w:pPr>
-      <w:proofErr w:type="spellStart"/>
       <w:r>
         <w:rPr>
           <w:lang w:val="pl-PL"/>
         </w:rPr>
         <w:t>Serializator</w:t>
       </w:r>
-      <w:proofErr w:type="spellEnd"/>
     </w:p>
     <w:p>
       <w:pPr>
@@ -2520,14 +2638,12 @@
           <w:lang w:val="pl-PL"/>
         </w:rPr>
       </w:pPr>
-      <w:proofErr w:type="spellStart"/>
       <w:r>
         <w:rPr>
           <w:lang w:val="pl-PL"/>
         </w:rPr>
         <w:t>TrainingDataFactory</w:t>
       </w:r>
-      <w:proofErr w:type="spellEnd"/>
     </w:p>
     <w:p>
       <w:pPr>
@@ -2541,14 +2657,12 @@
           <w:lang w:val="pl-PL"/>
         </w:rPr>
       </w:pPr>
-      <w:proofErr w:type="spellStart"/>
       <w:r>
         <w:rPr>
           <w:lang w:val="pl-PL"/>
         </w:rPr>
         <w:t>Tests</w:t>
       </w:r>
-      <w:proofErr w:type="spellEnd"/>
       <w:r>
         <w:rPr>
           <w:lang w:val="pl-PL"/>
@@ -2568,14 +2682,12 @@
           <w:lang w:val="pl-PL"/>
         </w:rPr>
       </w:pPr>
-      <w:proofErr w:type="spellStart"/>
       <w:r>
         <w:rPr>
           <w:lang w:val="pl-PL"/>
         </w:rPr>
         <w:t>SampleTests</w:t>
       </w:r>
-      <w:proofErr w:type="spellEnd"/>
     </w:p>
     <w:p>
       <w:pPr>
@@ -2589,7 +2701,6 @@
           <w:lang w:val="pl-PL"/>
         </w:rPr>
       </w:pPr>
-      <w:proofErr w:type="spellStart"/>
       <w:r>
         <w:rPr>
           <w:lang w:val="pl-PL"/>
@@ -2602,7 +2713,6 @@
         </w:rPr>
         <w:t>est_main</w:t>
       </w:r>
-      <w:proofErr w:type="spellEnd"/>
     </w:p>
     <w:p>
       <w:pPr>
@@ -2669,21 +2779,7 @@
         <w:rPr>
           <w:lang w:val="pl-PL"/>
         </w:rPr>
-        <w:t xml:space="preserve">zł. Zastanawialiśmy </w:t>
-      </w:r>
-      <w:proofErr w:type="gramStart"/>
-      <w:r>
-        <w:rPr>
-          <w:lang w:val="pl-PL"/>
-        </w:rPr>
-        <w:t>się</w:t>
-      </w:r>
-      <w:proofErr w:type="gramEnd"/>
-      <w:r>
-        <w:rPr>
-          <w:lang w:val="pl-PL"/>
-        </w:rPr>
-        <w:t xml:space="preserve"> dlaczego tak ciężko przełamać tą granicę.</w:t>
+        <w:t>zł. Zastanawialiśmy się dlaczego tak ciężko przełamać tą granicę.</w:t>
       </w:r>
     </w:p>
     <w:p>
@@ -2843,14 +2939,12 @@
         </w:rPr>
         <w:t xml:space="preserve">Z rozkładu cen domów </w:t>
       </w:r>
-      <w:proofErr w:type="gramStart"/>
-      <w:r>
-        <w:rPr>
-          <w:lang w:val="pl-PL"/>
-        </w:rPr>
-        <w:t>wynika</w:t>
-      </w:r>
-      <w:proofErr w:type="gramEnd"/>
+      <w:r>
+        <w:rPr>
+          <w:lang w:val="pl-PL"/>
+        </w:rPr>
+        <w:t>wynika,</w:t>
+      </w:r>
       <w:r>
         <w:rPr>
           <w:lang w:val="pl-PL"/>
@@ -2903,24 +2997,220 @@
           <w:lang w:val="pl-PL"/>
         </w:rPr>
       </w:pPr>
-    </w:p>
-    <w:p>
-      <w:pPr>
-        <w:jc w:val="both"/>
-        <w:rPr>
+      <w:r>
+        <w:rPr>
+          <w:lang w:val="pl-PL"/>
+        </w:rPr>
+        <w:t>P</w:t>
+      </w:r>
+      <w:r>
+        <w:rPr>
+          <w:lang w:val="pl-PL"/>
+        </w:rPr>
+        <w:t>rogram</w:t>
+      </w:r>
+      <w:r>
+        <w:rPr>
+          <w:lang w:val="pl-PL"/>
+        </w:rPr>
+        <w:t xml:space="preserve"> został uruchomiony z następującymi parametrami, co zapewniło, że każda sieć uczyła się przez taką samą jednostkę czasu:</w:t>
+      </w:r>
+    </w:p>
+    <w:p>
+      <w:pPr>
+        <w:jc w:val="both"/>
+      </w:pPr>
+      <w:r>
+        <w:t>-m 2 -d kc_house_data.csv -r ./out -l ./topologiesOneMinute.csv -p 1 -f 2 -c 0.05 -t 8 -b 5 -w 2 -q 1</w:t>
+      </w:r>
+    </w:p>
+    <w:p>
+      <w:pPr>
+        <w:jc w:val="both"/>
+        <w:rPr>
+          <w:lang w:val="pl-PL"/>
+        </w:rPr>
+      </w:pPr>
+      <w:r>
+        <w:rPr>
+          <w:lang w:val="pl-PL"/>
+        </w:rPr>
+        <w:t>Część wyników</w:t>
+      </w:r>
+      <w:r>
+        <w:rPr>
+          <w:lang w:val="pl-PL"/>
+        </w:rPr>
+        <w:t xml:space="preserve"> </w:t>
+      </w:r>
+      <w:r>
+        <w:rPr>
+          <w:lang w:val="pl-PL"/>
+        </w:rPr>
+        <w:t>została</w:t>
+      </w:r>
+      <w:r>
+        <w:rPr>
+          <w:lang w:val="pl-PL"/>
+        </w:rPr>
+        <w:t xml:space="preserve"> </w:t>
+      </w:r>
+      <w:r>
+        <w:rPr>
+          <w:lang w:val="pl-PL"/>
+        </w:rPr>
+        <w:t>przedstawiona</w:t>
+      </w:r>
+      <w:r>
+        <w:rPr>
+          <w:lang w:val="pl-PL"/>
+        </w:rPr>
+        <w:t xml:space="preserve"> na wykresie</w:t>
+      </w:r>
+      <w:r>
+        <w:rPr>
+          <w:lang w:val="pl-PL"/>
+        </w:rPr>
+        <w:t>. W tym przypadku mse to średnia z dwóch prób dla tej samej topologii. Zgodnie z przewidywaniami najlepiej wypadła topologia o architekturze warstw ukrytych 40.</w:t>
+      </w:r>
+    </w:p>
+    <w:p>
+      <w:pPr>
+        <w:jc w:val="both"/>
+        <w:rPr>
+          <w:lang w:val="pl-PL"/>
+        </w:rPr>
+      </w:pPr>
+      <w:r>
+        <w:rPr>
+          <w:noProof/>
+          <w:lang w:eastAsia="en-GB"/>
+        </w:rPr>
+        <w:drawing>
+          <wp:inline distT="0" distB="0" distL="0" distR="0" wp14:anchorId="3DB4F041" wp14:editId="6171B937">
+            <wp:extent cx="4422531" cy="3331676"/>
+            <wp:effectExtent l="0" t="0" r="0" b="0"/>
+            <wp:docPr id="3" name="Picture 3" descr="../../../Downloads/Bar%20Chart-results.pdf"/>
+            <wp:cNvGraphicFramePr>
+              <a:graphicFrameLocks xmlns:a="http://schemas.openxmlformats.org/drawingml/2006/main" noChangeAspect="1"/>
+            </wp:cNvGraphicFramePr>
+            <a:graphic xmlns:a="http://schemas.openxmlformats.org/drawingml/2006/main">
+              <a:graphicData uri="http://schemas.openxmlformats.org/drawingml/2006/picture">
+                <pic:pic xmlns:pic="http://schemas.openxmlformats.org/drawingml/2006/picture">
+                  <pic:nvPicPr>
+                    <pic:cNvPr id="0" name="Picture 2" descr="../../../Downloads/Bar%20Chart-results.pdf"/>
+                    <pic:cNvPicPr>
+                      <a:picLocks noChangeAspect="1" noChangeArrowheads="1"/>
+                    </pic:cNvPicPr>
+                  </pic:nvPicPr>
+                  <pic:blipFill rotWithShape="1">
+                    <a:blip r:embed="rId7">
+                      <a:extLst>
+                        <a:ext uri="{28A0092B-C50C-407E-A947-70E740481C1C}">
+                          <a14:useLocalDpi xmlns:a14="http://schemas.microsoft.com/office/drawing/2010/main" val="0"/>
+                        </a:ext>
+                      </a:extLst>
+                    </a:blip>
+                    <a:srcRect l="11470" t="4841" r="11602" b="50415"/>
+                    <a:stretch/>
+                  </pic:blipFill>
+                  <pic:spPr bwMode="auto">
+                    <a:xfrm>
+                      <a:off x="0" y="0"/>
+                      <a:ext cx="4423308" cy="3332261"/>
+                    </a:xfrm>
+                    <a:prstGeom prst="rect">
+                      <a:avLst/>
+                    </a:prstGeom>
+                    <a:noFill/>
+                    <a:ln>
+                      <a:noFill/>
+                    </a:ln>
+                    <a:extLst>
+                      <a:ext uri="{53640926-AAD7-44D8-BBD7-CCE9431645EC}">
+                        <a14:shadowObscured xmlns:a14="http://schemas.microsoft.com/office/drawing/2010/main"/>
+                      </a:ext>
+                    </a:extLst>
+                  </pic:spPr>
+                </pic:pic>
+              </a:graphicData>
+            </a:graphic>
+          </wp:inline>
+        </w:drawing>
+      </w:r>
+    </w:p>
+    <w:p>
+      <w:pPr>
+        <w:jc w:val="both"/>
+        <w:rPr>
+          <w:lang w:val="pl-PL"/>
+        </w:rPr>
+      </w:pPr>
+    </w:p>
+    <w:p>
+      <w:pPr>
+        <w:jc w:val="both"/>
+        <w:rPr>
+          <w:lang w:val="pl-PL"/>
+        </w:rPr>
+      </w:pPr>
+    </w:p>
+    <w:p>
+      <w:pPr>
+        <w:jc w:val="both"/>
+        <w:rPr>
+          <w:i/>
+          <w:lang w:val="pl-PL"/>
+        </w:rPr>
+      </w:pPr>
+      <w:r>
+        <w:rPr>
+          <w:i/>
+          <w:lang w:val="pl-PL"/>
+        </w:rPr>
+        <w:t>Przy zbyt malej liczbie neuronów sieć może nie mieć na tyle „pojemności” aby poprawnie ocenić sytuacje decyzyjną. Przy zbyt dużej liczbie węzłów tracimy czas obliczeniowy, gdyż niektóre z neuronów są niewykorzystywane.  Zbadaliśmy też, że nasz system decyzyjny nie wymaga użycia większej ilości niż jednej warstwy ukrytej (funkcja</w:t>
+      </w:r>
+      <w:r>
+        <w:rPr>
+          <w:i/>
+          <w:lang w:val="pl-PL"/>
+        </w:rPr>
+        <w:t xml:space="preserve"> decyzyjna</w:t>
+      </w:r>
+      <w:r>
+        <w:rPr>
+          <w:i/>
+          <w:lang w:val="pl-PL"/>
+        </w:rPr>
+        <w:t xml:space="preserve"> nie jest na tyle skomplikowana)</w:t>
+      </w:r>
+      <w:r>
+        <w:rPr>
+          <w:i/>
+          <w:lang w:val="pl-PL"/>
+        </w:rPr>
+        <w:t>.</w:t>
+      </w:r>
+    </w:p>
+    <w:p>
+      <w:pPr>
+        <w:jc w:val="both"/>
+        <w:rPr>
+          <w:i/>
+          <w:lang w:val="pl-PL"/>
+        </w:rPr>
+      </w:pPr>
+    </w:p>
+    <w:p>
+      <w:pPr>
+        <w:jc w:val="both"/>
+        <w:rPr>
+          <w:i/>
           <w:lang w:val="pl-PL"/>
         </w:rPr>
       </w:pPr>
       <w:bookmarkStart w:id="0" w:name="_GoBack"/>
       <w:bookmarkEnd w:id="0"/>
-    </w:p>
-    <w:p>
-      <w:pPr>
-        <w:jc w:val="both"/>
-        <w:rPr>
-          <w:lang w:val="pl-PL"/>
-        </w:rPr>
-      </w:pPr>
     </w:p>
     <w:sectPr>
       <w:pgSz w:w="11900" w:h="16840"/>
@@ -2955,7 +3245,7 @@
         <v:path o:extrusionok="f" gradientshapeok="t" o:connecttype="rect"/>
         <o:lock v:ext="edit" aspectratio="t"/>
       </v:shapetype>
-      <v:shape id="_x0000_i1052" type="#_x0000_t75" style="width:15.25pt;height:15.25pt" o:bullet="t">
+      <v:shape id="_x0000_i1035" type="#_x0000_t75" style="width:15.25pt;height:15.25pt" o:bullet="t">
         <v:imagedata r:id="rId1" o:title="/Users/marcin/Library/Containers/com.microsoft.Word/Data/Library/Application Support/Microsoft/Temp/Word Work File L_84444172"/>
       </v:shape>
     </w:pict>

</xml_diff>